<commit_message>
added 6 design rationales
</commit_message>
<xml_diff>
--- a/Design Rationale.docx
+++ b/Design Rationale.docx
@@ -39,42 +39,32 @@
           <w:sz w:val="24"/>
           <w:szCs w:val="24"/>
         </w:rPr>
-        <w:t>Abstract Tile class to be the parent of Dirt, Tree and Bush classes.</w:t>
-      </w:r>
-    </w:p>
-    <w:p>
-      <w:pPr>
-        <w:rPr>
-          <w:rFonts w:ascii="Times New Roman" w:hAnsi="Times New Roman" w:cs="Times New Roman"/>
-          <w:sz w:val="24"/>
-          <w:szCs w:val="24"/>
-        </w:rPr>
-      </w:pPr>
-      <w:r>
-        <w:rPr>
-          <w:rFonts w:ascii="Times New Roman" w:hAnsi="Times New Roman" w:cs="Times New Roman"/>
-          <w:sz w:val="24"/>
-          <w:szCs w:val="24"/>
-        </w:rPr>
-        <w:t xml:space="preserve">This was done to reduce repeated code (DRY) as it is likely that there are certain attributes that all the different ground types must implement. This also makes the code easier to maintain in case changes need to be made to how tiles are treated, and it will be easier to change the tile class directly rather than dirt, </w:t>
-      </w:r>
-      <w:proofErr w:type="gramStart"/>
-      <w:r>
-        <w:rPr>
-          <w:rFonts w:ascii="Times New Roman" w:hAnsi="Times New Roman" w:cs="Times New Roman"/>
-          <w:sz w:val="24"/>
-          <w:szCs w:val="24"/>
-        </w:rPr>
-        <w:t>tree</w:t>
-      </w:r>
-      <w:proofErr w:type="gramEnd"/>
-      <w:r>
-        <w:rPr>
-          <w:rFonts w:ascii="Times New Roman" w:hAnsi="Times New Roman" w:cs="Times New Roman"/>
-          <w:sz w:val="24"/>
-          <w:szCs w:val="24"/>
-        </w:rPr>
-        <w:t xml:space="preserve"> and bush separately.</w:t>
+        <w:t xml:space="preserve">Tree and Bush are connected to </w:t>
+      </w:r>
+      <w:r>
+        <w:rPr>
+          <w:rFonts w:ascii="Times New Roman" w:hAnsi="Times New Roman" w:cs="Times New Roman"/>
+          <w:sz w:val="24"/>
+          <w:szCs w:val="24"/>
+        </w:rPr>
+        <w:t>Fruit even though Location has its own item attribute</w:t>
+      </w:r>
+    </w:p>
+    <w:p>
+      <w:pPr>
+        <w:rPr>
+          <w:rFonts w:ascii="Times New Roman" w:hAnsi="Times New Roman" w:cs="Times New Roman"/>
+          <w:sz w:val="24"/>
+          <w:szCs w:val="24"/>
+        </w:rPr>
+      </w:pPr>
+      <w:r>
+        <w:rPr>
+          <w:rFonts w:ascii="Times New Roman" w:hAnsi="Times New Roman" w:cs="Times New Roman"/>
+          <w:sz w:val="24"/>
+          <w:szCs w:val="24"/>
+        </w:rPr>
+        <w:t>Tree and bush will store fruit that it has growing on itself and the Location class will store items that are on the ground.</w:t>
       </w:r>
     </w:p>
     <w:p>
@@ -96,54 +86,180 @@
           <w:sz w:val="24"/>
           <w:szCs w:val="24"/>
         </w:rPr>
-        <w:t xml:space="preserve">Fruit extends Tile and is in </w:t>
-      </w:r>
-      <w:proofErr w:type="spellStart"/>
-      <w:proofErr w:type="gramStart"/>
-      <w:r>
-        <w:rPr>
-          <w:rFonts w:ascii="Times New Roman" w:hAnsi="Times New Roman" w:cs="Times New Roman"/>
-          <w:sz w:val="24"/>
-          <w:szCs w:val="24"/>
-        </w:rPr>
-        <w:t>groundPackage</w:t>
-      </w:r>
-      <w:proofErr w:type="spellEnd"/>
-      <w:proofErr w:type="gramEnd"/>
-    </w:p>
-    <w:p>
-      <w:pPr>
-        <w:rPr>
-          <w:rFonts w:ascii="Times New Roman" w:hAnsi="Times New Roman" w:cs="Times New Roman"/>
-          <w:sz w:val="24"/>
-          <w:szCs w:val="24"/>
-        </w:rPr>
-      </w:pPr>
-      <w:r>
-        <w:rPr>
-          <w:rFonts w:ascii="Times New Roman" w:hAnsi="Times New Roman" w:cs="Times New Roman"/>
-          <w:sz w:val="24"/>
-          <w:szCs w:val="24"/>
-        </w:rPr>
-        <w:t xml:space="preserve">Fruit can be displayed on the game map if it is lying on the ground. </w:t>
-      </w:r>
-      <w:proofErr w:type="gramStart"/>
-      <w:r>
-        <w:rPr>
-          <w:rFonts w:ascii="Times New Roman" w:hAnsi="Times New Roman" w:cs="Times New Roman"/>
-          <w:sz w:val="24"/>
-          <w:szCs w:val="24"/>
-        </w:rPr>
-        <w:t>Therefore</w:t>
-      </w:r>
-      <w:proofErr w:type="gramEnd"/>
-      <w:r>
-        <w:rPr>
-          <w:rFonts w:ascii="Times New Roman" w:hAnsi="Times New Roman" w:cs="Times New Roman"/>
-          <w:sz w:val="24"/>
-          <w:szCs w:val="24"/>
-        </w:rPr>
-        <w:t xml:space="preserve"> fruit is a type of tile and therefore should extend the tile class. </w:t>
+        <w:t>Dinosaur is an interface</w:t>
+      </w:r>
+    </w:p>
+    <w:p>
+      <w:pPr>
+        <w:rPr>
+          <w:rFonts w:ascii="Times New Roman" w:hAnsi="Times New Roman" w:cs="Times New Roman"/>
+          <w:sz w:val="24"/>
+          <w:szCs w:val="24"/>
+        </w:rPr>
+      </w:pPr>
+      <w:r>
+        <w:rPr>
+          <w:rFonts w:ascii="Times New Roman" w:hAnsi="Times New Roman" w:cs="Times New Roman"/>
+          <w:sz w:val="24"/>
+          <w:szCs w:val="24"/>
+        </w:rPr>
+        <w:t>Each type of dinosaur has different attributes and interacts differently with the rest of the world (e.g. how it eats fruit). It is easier to having an interface to ensure each dinosaur has the required functionality expected from each dinosaur but the exact details can be separated between each type of dinosaur.</w:t>
+      </w:r>
+    </w:p>
+    <w:p>
+      <w:pPr>
+        <w:pStyle w:val="ListParagraph"/>
+        <w:numPr>
+          <w:ilvl w:val="0"/>
+          <w:numId w:val="1"/>
+        </w:numPr>
+        <w:rPr>
+          <w:rFonts w:ascii="Times New Roman" w:hAnsi="Times New Roman" w:cs="Times New Roman"/>
+          <w:sz w:val="24"/>
+          <w:szCs w:val="24"/>
+        </w:rPr>
+      </w:pPr>
+      <w:r>
+        <w:rPr>
+          <w:rFonts w:ascii="Times New Roman" w:hAnsi="Times New Roman" w:cs="Times New Roman"/>
+          <w:sz w:val="24"/>
+          <w:szCs w:val="24"/>
+        </w:rPr>
+        <w:t>Dependency between Player and Location</w:t>
+      </w:r>
+    </w:p>
+    <w:p>
+      <w:pPr>
+        <w:rPr>
+          <w:rFonts w:ascii="Times New Roman" w:hAnsi="Times New Roman" w:cs="Times New Roman"/>
+          <w:sz w:val="24"/>
+          <w:szCs w:val="24"/>
+        </w:rPr>
+      </w:pPr>
+      <w:r>
+        <w:rPr>
+          <w:rFonts w:ascii="Times New Roman" w:hAnsi="Times New Roman" w:cs="Times New Roman"/>
+          <w:sz w:val="24"/>
+          <w:szCs w:val="24"/>
+        </w:rPr>
+        <w:t>Our diagram includes that to show that Player will interact with the item ArrayList at Location.</w:t>
+      </w:r>
+    </w:p>
+    <w:p>
+      <w:pPr>
+        <w:pStyle w:val="ListParagraph"/>
+        <w:numPr>
+          <w:ilvl w:val="0"/>
+          <w:numId w:val="1"/>
+        </w:numPr>
+        <w:rPr>
+          <w:rFonts w:ascii="Times New Roman" w:hAnsi="Times New Roman" w:cs="Times New Roman"/>
+          <w:sz w:val="24"/>
+          <w:szCs w:val="24"/>
+        </w:rPr>
+      </w:pPr>
+      <w:r>
+        <w:rPr>
+          <w:rFonts w:ascii="Times New Roman" w:hAnsi="Times New Roman" w:cs="Times New Roman"/>
+          <w:sz w:val="24"/>
+          <w:szCs w:val="24"/>
+        </w:rPr>
+        <w:t>Eat is a separate class to EatDino, FeedDino and EatFruit</w:t>
+      </w:r>
+    </w:p>
+    <w:p>
+      <w:pPr>
+        <w:rPr>
+          <w:rFonts w:ascii="Times New Roman" w:hAnsi="Times New Roman" w:cs="Times New Roman"/>
+          <w:sz w:val="24"/>
+          <w:szCs w:val="24"/>
+        </w:rPr>
+      </w:pPr>
+      <w:r>
+        <w:rPr>
+          <w:rFonts w:ascii="Times New Roman" w:hAnsi="Times New Roman" w:cs="Times New Roman"/>
+          <w:sz w:val="24"/>
+          <w:szCs w:val="24"/>
+        </w:rPr>
+        <w:t>This is to ensure code is not repeated between the different eat actions (DRY) and to make code easier to maintain in case the implementation of feeding and hunger levels change. Instead of changing all the classes, we can just change the Eat class.</w:t>
+      </w:r>
+    </w:p>
+    <w:p>
+      <w:pPr>
+        <w:pStyle w:val="ListParagraph"/>
+        <w:numPr>
+          <w:ilvl w:val="0"/>
+          <w:numId w:val="1"/>
+        </w:numPr>
+        <w:rPr>
+          <w:rFonts w:ascii="Times New Roman" w:hAnsi="Times New Roman" w:cs="Times New Roman"/>
+          <w:sz w:val="24"/>
+          <w:szCs w:val="24"/>
+        </w:rPr>
+      </w:pPr>
+      <w:r>
+        <w:rPr>
+          <w:rFonts w:ascii="Times New Roman" w:hAnsi="Times New Roman" w:cs="Times New Roman"/>
+          <w:sz w:val="24"/>
+          <w:szCs w:val="24"/>
+        </w:rPr>
+        <w:t>Dinosaurs store an age tracker to determine whether it is a baby or not</w:t>
+      </w:r>
+    </w:p>
+    <w:p>
+      <w:pPr>
+        <w:rPr>
+          <w:rFonts w:ascii="Times New Roman" w:hAnsi="Times New Roman" w:cs="Times New Roman"/>
+          <w:sz w:val="24"/>
+          <w:szCs w:val="24"/>
+        </w:rPr>
+      </w:pPr>
+      <w:r>
+        <w:rPr>
+          <w:rFonts w:ascii="Times New Roman" w:hAnsi="Times New Roman" w:cs="Times New Roman"/>
+          <w:sz w:val="24"/>
+          <w:szCs w:val="24"/>
+        </w:rPr>
+        <w:t>This will minimise repeated code (DRY) as the baby dinosaur is very, very similar to the adult dinosaur.</w:t>
+      </w:r>
+    </w:p>
+    <w:p>
+      <w:pPr>
+        <w:pStyle w:val="ListParagraph"/>
+        <w:numPr>
+          <w:ilvl w:val="0"/>
+          <w:numId w:val="1"/>
+        </w:numPr>
+        <w:rPr>
+          <w:rFonts w:ascii="Times New Roman" w:hAnsi="Times New Roman" w:cs="Times New Roman"/>
+          <w:sz w:val="24"/>
+          <w:szCs w:val="24"/>
+        </w:rPr>
+      </w:pPr>
+      <w:r>
+        <w:rPr>
+          <w:rFonts w:ascii="Times New Roman" w:hAnsi="Times New Roman" w:cs="Times New Roman"/>
+          <w:sz w:val="24"/>
+          <w:szCs w:val="24"/>
+        </w:rPr>
+        <w:t>Egg parent class for each type of egg</w:t>
+      </w:r>
+    </w:p>
+    <w:p>
+      <w:pPr>
+        <w:rPr>
+          <w:rFonts w:ascii="Times New Roman" w:hAnsi="Times New Roman" w:cs="Times New Roman"/>
+          <w:sz w:val="24"/>
+          <w:szCs w:val="24"/>
+        </w:rPr>
+      </w:pPr>
+      <w:r>
+        <w:rPr>
+          <w:rFonts w:ascii="Times New Roman" w:hAnsi="Times New Roman" w:cs="Times New Roman"/>
+          <w:sz w:val="24"/>
+          <w:szCs w:val="24"/>
+        </w:rPr>
+        <w:t>Each egg is very similar. This will minimise repeated code (DRY) and make it easier to maintain.</w:t>
       </w:r>
     </w:p>
     <w:sectPr>

</xml_diff>

<commit_message>
Added EatFruit Sequence Diagram to add to HungerBehaviour Diagram. Also edited Design Rationale
</commit_message>
<xml_diff>
--- a/Design Rationale.docx
+++ b/Design Rationale.docx
@@ -260,6 +260,93 @@
           <w:szCs w:val="24"/>
         </w:rPr>
         <w:t>Each egg is very similar. This will minimise repeated code (DRY) and make it easier to maintain.</w:t>
+      </w:r>
+    </w:p>
+    <w:p>
+      <w:pPr>
+        <w:pStyle w:val="ListParagraph"/>
+        <w:numPr>
+          <w:ilvl w:val="0"/>
+          <w:numId w:val="1"/>
+        </w:numPr>
+        <w:rPr>
+          <w:rFonts w:ascii="Times New Roman" w:hAnsi="Times New Roman" w:cs="Times New Roman"/>
+          <w:sz w:val="24"/>
+          <w:szCs w:val="24"/>
+        </w:rPr>
+      </w:pPr>
+      <w:r>
+        <w:rPr>
+          <w:rFonts w:ascii="Times New Roman" w:hAnsi="Times New Roman" w:cs="Times New Roman"/>
+          <w:sz w:val="24"/>
+          <w:szCs w:val="24"/>
+        </w:rPr>
+        <w:t xml:space="preserve">Location has an ArrayList of items </w:t>
+      </w:r>
+      <w:r>
+        <w:rPr>
+          <w:rFonts w:ascii="Times New Roman" w:hAnsi="Times New Roman" w:cs="Times New Roman"/>
+          <w:sz w:val="24"/>
+          <w:szCs w:val="24"/>
+        </w:rPr>
+        <w:t xml:space="preserve">at the location </w:t>
+      </w:r>
+      <w:r>
+        <w:rPr>
+          <w:rFonts w:ascii="Times New Roman" w:hAnsi="Times New Roman" w:cs="Times New Roman"/>
+          <w:sz w:val="24"/>
+          <w:szCs w:val="24"/>
+        </w:rPr>
+        <w:t>but Bush and Tree have their own attribute of fruit.</w:t>
+      </w:r>
+      <w:r>
+        <w:rPr>
+          <w:rFonts w:ascii="Times New Roman" w:hAnsi="Times New Roman" w:cs="Times New Roman"/>
+          <w:sz w:val="24"/>
+          <w:szCs w:val="24"/>
+        </w:rPr>
+        <w:t xml:space="preserve"> Tree also has an attribute for dropped fruit</w:t>
+      </w:r>
+    </w:p>
+    <w:p>
+      <w:pPr>
+        <w:rPr>
+          <w:rFonts w:ascii="Times New Roman" w:hAnsi="Times New Roman" w:cs="Times New Roman" w:hint="eastAsia"/>
+          <w:sz w:val="24"/>
+          <w:szCs w:val="24"/>
+        </w:rPr>
+      </w:pPr>
+      <w:r>
+        <w:rPr>
+          <w:rFonts w:ascii="Times New Roman" w:hAnsi="Times New Roman" w:cs="Times New Roman"/>
+          <w:sz w:val="24"/>
+          <w:szCs w:val="24"/>
+        </w:rPr>
+        <w:t>This is to make it easier to understand where the fruit is located as depending on where the fruit is located, different actors will interact with the fruit differently. For example</w:t>
+      </w:r>
+      <w:r>
+        <w:rPr>
+          <w:rFonts w:ascii="Times New Roman" w:hAnsi="Times New Roman" w:cs="Times New Roman"/>
+          <w:sz w:val="24"/>
+          <w:szCs w:val="24"/>
+        </w:rPr>
+        <w:t>, stegosaur cannot eat fruit from the tree but can eat it dropped fruit.</w:t>
+      </w:r>
+      <w:r>
+        <w:rPr>
+          <w:rFonts w:ascii="Times New Roman" w:hAnsi="Times New Roman" w:cs="Times New Roman"/>
+          <w:sz w:val="24"/>
+          <w:szCs w:val="24"/>
+        </w:rPr>
+        <w:t xml:space="preserve"> </w:t>
+      </w:r>
+      <w:r>
+        <w:rPr>
+          <w:rFonts w:ascii="Times New Roman" w:hAnsi="Times New Roman" w:cs="Times New Roman"/>
+          <w:sz w:val="24"/>
+          <w:szCs w:val="24"/>
+        </w:rPr>
+        <w:t>Technically, location could store dropped fruit however, it is easier to understand the code if Tree has its own dropped fruit attribute. In order to check if a location has dropped fruit under a tree and dropped fruit was stored under Location, it would involve checking the location’s ArrayList of Items as well as checking if there is a tree at that location which is more clunky than if we were to have a dropped Fruit attribute in Tree.</w:t>
       </w:r>
     </w:p>
     <w:sectPr>
@@ -492,6 +579,7 @@
     <w:lsdException w:name="HTML Sample" w:semiHidden="1" w:unhideWhenUsed="1"/>
     <w:lsdException w:name="HTML Typewriter" w:semiHidden="1" w:unhideWhenUsed="1"/>
     <w:lsdException w:name="HTML Variable" w:semiHidden="1" w:unhideWhenUsed="1"/>
+    <w:lsdException w:name="Normal Table" w:semiHidden="1" w:unhideWhenUsed="1"/>
     <w:lsdException w:name="annotation subject" w:semiHidden="1" w:unhideWhenUsed="1"/>
     <w:lsdException w:name="No List" w:semiHidden="1" w:unhideWhenUsed="1"/>
     <w:lsdException w:name="Outline List 1" w:semiHidden="1" w:unhideWhenUsed="1"/>
@@ -538,8 +626,10 @@
     <w:lsdException w:name="Table Subtle 2" w:semiHidden="1" w:unhideWhenUsed="1"/>
     <w:lsdException w:name="Table Web 1" w:semiHidden="1" w:unhideWhenUsed="1"/>
     <w:lsdException w:name="Table Web 2" w:semiHidden="1" w:unhideWhenUsed="1"/>
+    <w:lsdException w:name="Table Web 3" w:semiHidden="1" w:unhideWhenUsed="1"/>
     <w:lsdException w:name="Balloon Text" w:semiHidden="1" w:unhideWhenUsed="1"/>
     <w:lsdException w:name="Table Grid" w:uiPriority="39"/>
+    <w:lsdException w:name="Table Theme" w:semiHidden="1" w:unhideWhenUsed="1"/>
     <w:lsdException w:name="Placeholder Text" w:semiHidden="1"/>
     <w:lsdException w:name="No Spacing" w:uiPriority="1" w:qFormat="1"/>
     <w:lsdException w:name="Light Shading" w:uiPriority="60"/>

</xml_diff>

<commit_message>
Added Breeding Sequence and PlantGrowth Sequence Diagram. Also updated Design Rationale
</commit_message>
<xml_diff>
--- a/Design Rationale.docx
+++ b/Design Rationale.docx
@@ -311,6 +311,69 @@
     <w:p>
       <w:pPr>
         <w:rPr>
+          <w:rFonts w:ascii="Times New Roman" w:hAnsi="Times New Roman" w:cs="Times New Roman"/>
+          <w:sz w:val="24"/>
+          <w:szCs w:val="24"/>
+        </w:rPr>
+      </w:pPr>
+      <w:r>
+        <w:rPr>
+          <w:rFonts w:ascii="Times New Roman" w:hAnsi="Times New Roman" w:cs="Times New Roman"/>
+          <w:sz w:val="24"/>
+          <w:szCs w:val="24"/>
+        </w:rPr>
+        <w:t>This is to make it easier to understand where the fruit is located as depending on where the fruit is located, different actors will interact with the fruit differently. For example</w:t>
+      </w:r>
+      <w:r>
+        <w:rPr>
+          <w:rFonts w:ascii="Times New Roman" w:hAnsi="Times New Roman" w:cs="Times New Roman"/>
+          <w:sz w:val="24"/>
+          <w:szCs w:val="24"/>
+        </w:rPr>
+        <w:t>, stegosaur cannot eat fruit from the tree but can eat it dropped fruit.</w:t>
+      </w:r>
+      <w:r>
+        <w:rPr>
+          <w:rFonts w:ascii="Times New Roman" w:hAnsi="Times New Roman" w:cs="Times New Roman"/>
+          <w:sz w:val="24"/>
+          <w:szCs w:val="24"/>
+        </w:rPr>
+        <w:t xml:space="preserve"> </w:t>
+      </w:r>
+      <w:r>
+        <w:rPr>
+          <w:rFonts w:ascii="Times New Roman" w:hAnsi="Times New Roman" w:cs="Times New Roman"/>
+          <w:sz w:val="24"/>
+          <w:szCs w:val="24"/>
+        </w:rPr>
+        <w:t>Technically, location could store dropped fruit however, it is easier to understand the code if Tree has its own dropped fruit attribute. In order to check if a location has dropped fruit under a tree and dropped fruit was stored under Location, it would involve checking the location’s ArrayList of Items as well as checking if there is a tree at that location which is more clunky than if we were to have a dropped Fruit attribute in Tree.</w:t>
+      </w:r>
+    </w:p>
+    <w:p>
+      <w:pPr>
+        <w:pStyle w:val="ListParagraph"/>
+        <w:numPr>
+          <w:ilvl w:val="0"/>
+          <w:numId w:val="1"/>
+        </w:numPr>
+        <w:rPr>
+          <w:rFonts w:ascii="Times New Roman" w:hAnsi="Times New Roman" w:cs="Times New Roman"/>
+          <w:sz w:val="24"/>
+          <w:szCs w:val="24"/>
+        </w:rPr>
+      </w:pPr>
+      <w:r>
+        <w:rPr>
+          <w:rFonts w:ascii="Times New Roman" w:hAnsi="Times New Roman" w:cs="Times New Roman"/>
+          <w:sz w:val="24"/>
+          <w:szCs w:val="24"/>
+        </w:rPr>
+        <w:t>Each item has its own location stored as an attribute</w:t>
+      </w:r>
+    </w:p>
+    <w:p>
+      <w:pPr>
+        <w:rPr>
           <w:rFonts w:ascii="Times New Roman" w:hAnsi="Times New Roman" w:cs="Times New Roman" w:hint="eastAsia"/>
           <w:sz w:val="24"/>
           <w:szCs w:val="24"/>
@@ -322,31 +385,7 @@
           <w:sz w:val="24"/>
           <w:szCs w:val="24"/>
         </w:rPr>
-        <w:t>This is to make it easier to understand where the fruit is located as depending on where the fruit is located, different actors will interact with the fruit differently. For example</w:t>
-      </w:r>
-      <w:r>
-        <w:rPr>
-          <w:rFonts w:ascii="Times New Roman" w:hAnsi="Times New Roman" w:cs="Times New Roman"/>
-          <w:sz w:val="24"/>
-          <w:szCs w:val="24"/>
-        </w:rPr>
-        <w:t>, stegosaur cannot eat fruit from the tree but can eat it dropped fruit.</w:t>
-      </w:r>
-      <w:r>
-        <w:rPr>
-          <w:rFonts w:ascii="Times New Roman" w:hAnsi="Times New Roman" w:cs="Times New Roman"/>
-          <w:sz w:val="24"/>
-          <w:szCs w:val="24"/>
-        </w:rPr>
-        <w:t xml:space="preserve"> </w:t>
-      </w:r>
-      <w:r>
-        <w:rPr>
-          <w:rFonts w:ascii="Times New Roman" w:hAnsi="Times New Roman" w:cs="Times New Roman"/>
-          <w:sz w:val="24"/>
-          <w:szCs w:val="24"/>
-        </w:rPr>
-        <w:t>Technically, location could store dropped fruit however, it is easier to understand the code if Tree has its own dropped fruit attribute. In order to check if a location has dropped fruit under a tree and dropped fruit was stored under Location, it would involve checking the location’s ArrayList of Items as well as checking if there is a tree at that location which is more clunky than if we were to have a dropped Fruit attribute in Tree.</w:t>
+        <w:t>This is to make it easier to travel to an item such as to a corpse. Items do not travel as much as actors so the location can just be stored unlike for Actors.</w:t>
       </w:r>
     </w:p>
     <w:sectPr>

</xml_diff>

<commit_message>
Added design rationale of using a util class
</commit_message>
<xml_diff>
--- a/Design Rationale.docx
+++ b/Design Rationale.docx
@@ -374,7 +374,7 @@
     <w:p>
       <w:pPr>
         <w:rPr>
-          <w:rFonts w:ascii="Times New Roman" w:hAnsi="Times New Roman" w:cs="Times New Roman" w:hint="eastAsia"/>
+          <w:rFonts w:ascii="Times New Roman" w:hAnsi="Times New Roman" w:cs="Times New Roman"/>
           <w:sz w:val="24"/>
           <w:szCs w:val="24"/>
         </w:rPr>
@@ -386,6 +386,41 @@
           <w:szCs w:val="24"/>
         </w:rPr>
         <w:t>This is to make it easier to travel to an item such as to a corpse. Items do not travel as much as actors so the location can just be stored unlike for Actors.</w:t>
+      </w:r>
+    </w:p>
+    <w:p>
+      <w:pPr>
+        <w:rPr>
+          <w:rFonts w:ascii="Times New Roman" w:hAnsi="Times New Roman" w:cs="Times New Roman"/>
+          <w:sz w:val="24"/>
+          <w:szCs w:val="24"/>
+        </w:rPr>
+      </w:pPr>
+      <w:r>
+        <w:rPr>
+          <w:rFonts w:ascii="Times New Roman" w:hAnsi="Times New Roman" w:cs="Times New Roman"/>
+          <w:sz w:val="24"/>
+          <w:szCs w:val="24"/>
+        </w:rPr>
+        <w:t>9. Util class</w:t>
+      </w:r>
+    </w:p>
+    <w:p>
+      <w:pPr>
+        <w:rPr>
+          <w:rFonts w:ascii="Times New Roman" w:hAnsi="Times New Roman" w:cs="Times New Roman"/>
+          <w:sz w:val="24"/>
+          <w:szCs w:val="24"/>
+        </w:rPr>
+      </w:pPr>
+      <w:r>
+        <w:rPr>
+          <w:rFonts w:ascii="Times New Roman" w:hAnsi="Times New Roman" w:cs="Times New Roman"/>
+          <w:sz w:val="24"/>
+          <w:szCs w:val="24"/>
+        </w:rPr>
+        <w:lastRenderedPageBreak/>
+        <w:t>A Util class is useful to store methods and constants that are shared by several classes since they can just be imported by the classes that use them. This follows the Do not Repeat Yourself (DRY) design philosophy, and if we wish to make changes to any of theses methods/constants, we only need to change them in one place rather than in many places if we were to not use a Util class.</w:t>
       </w:r>
     </w:p>
     <w:sectPr>
@@ -401,6 +436,95 @@
 <file path=word/numbering.xml><?xml version="1.0" encoding="utf-8"?>
 <w:numbering xmlns:wpc="http://schemas.microsoft.com/office/word/2010/wordprocessingCanvas" xmlns:cx="http://schemas.microsoft.com/office/drawing/2014/chartex" xmlns:cx1="http://schemas.microsoft.com/office/drawing/2015/9/8/chartex" xmlns:cx2="http://schemas.microsoft.com/office/drawing/2015/10/21/chartex" xmlns:cx3="http://schemas.microsoft.com/office/drawing/2016/5/9/chartex" xmlns:cx4="http://schemas.microsoft.com/office/drawing/2016/5/10/chartex" xmlns:cx5="http://schemas.microsoft.com/office/drawing/2016/5/11/chartex" xmlns:cx6="http://schemas.microsoft.com/office/drawing/2016/5/12/chartex" xmlns:cx7="http://schemas.microsoft.com/office/drawing/2016/5/13/chartex" xmlns:cx8="http://schemas.microsoft.com/office/drawing/2016/5/14/chartex" xmlns:mc="http://schemas.openxmlformats.org/markup-compatibility/2006" xmlns:aink="http://schemas.microsoft.com/office/drawing/2016/ink" xmlns:am3d="http://schemas.microsoft.com/office/drawing/2017/model3d" xmlns:o="urn:schemas-microsoft-com:office:office" xmlns:r="http://schemas.openxmlformats.org/officeDocument/2006/relationships" xmlns:m="http://schemas.openxmlformats.org/officeDocument/2006/math" xmlns:v="urn:schemas-microsoft-com:vml" xmlns:wp14="http://schemas.microsoft.com/office/word/2010/wordprocessingDrawing" xmlns:wp="http://schemas.openxmlformats.org/drawingml/2006/wordprocessingDrawing" xmlns:w10="urn:schemas-microsoft-com:office:word" xmlns:w="http://schemas.openxmlformats.org/wordprocessingml/2006/main" xmlns:w14="http://schemas.microsoft.com/office/word/2010/wordml" xmlns:w15="http://schemas.microsoft.com/office/word/2012/wordml" xmlns:w16cex="http://schemas.microsoft.com/office/word/2018/wordml/cex" xmlns:w16cid="http://schemas.microsoft.com/office/word/2016/wordml/cid" xmlns:w16="http://schemas.microsoft.com/office/word/2018/wordml" xmlns:w16sdtdh="http://schemas.microsoft.com/office/word/2020/wordml/sdtdatahash" xmlns:w16se="http://schemas.microsoft.com/office/word/2015/wordml/symex" xmlns:wpg="http://schemas.microsoft.com/office/word/2010/wordprocessingGroup" xmlns:wpi="http://schemas.microsoft.com/office/word/2010/wordprocessingInk" xmlns:wne="http://schemas.microsoft.com/office/word/2006/wordml" xmlns:wps="http://schemas.microsoft.com/office/word/2010/wordprocessingShape" mc:Ignorable="w14 w15 w16se w16cid w16 w16cex w16sdtdh wp14">
   <w:abstractNum w:abstractNumId="0" w15:restartNumberingAfterBreak="0">
+    <w:nsid w:val="74CC0B13"/>
+    <w:multiLevelType w:val="hybridMultilevel"/>
+    <w:tmpl w:val="8026A8FC"/>
+    <w:lvl w:ilvl="0" w:tplc="0C09000F">
+      <w:start w:val="1"/>
+      <w:numFmt w:val="decimal"/>
+      <w:lvlText w:val="%1."/>
+      <w:lvlJc w:val="left"/>
+      <w:pPr>
+        <w:ind w:left="720" w:hanging="360"/>
+      </w:pPr>
+      <w:rPr>
+        <w:rFonts w:hint="default"/>
+      </w:rPr>
+    </w:lvl>
+    <w:lvl w:ilvl="1" w:tplc="0C090019" w:tentative="1">
+      <w:start w:val="1"/>
+      <w:numFmt w:val="lowerLetter"/>
+      <w:lvlText w:val="%2."/>
+      <w:lvlJc w:val="left"/>
+      <w:pPr>
+        <w:ind w:left="1440" w:hanging="360"/>
+      </w:pPr>
+    </w:lvl>
+    <w:lvl w:ilvl="2" w:tplc="0C09001B" w:tentative="1">
+      <w:start w:val="1"/>
+      <w:numFmt w:val="lowerRoman"/>
+      <w:lvlText w:val="%3."/>
+      <w:lvlJc w:val="right"/>
+      <w:pPr>
+        <w:ind w:left="2160" w:hanging="180"/>
+      </w:pPr>
+    </w:lvl>
+    <w:lvl w:ilvl="3" w:tplc="0C09000F" w:tentative="1">
+      <w:start w:val="1"/>
+      <w:numFmt w:val="decimal"/>
+      <w:lvlText w:val="%4."/>
+      <w:lvlJc w:val="left"/>
+      <w:pPr>
+        <w:ind w:left="2880" w:hanging="360"/>
+      </w:pPr>
+    </w:lvl>
+    <w:lvl w:ilvl="4" w:tplc="0C090019" w:tentative="1">
+      <w:start w:val="1"/>
+      <w:numFmt w:val="lowerLetter"/>
+      <w:lvlText w:val="%5."/>
+      <w:lvlJc w:val="left"/>
+      <w:pPr>
+        <w:ind w:left="3600" w:hanging="360"/>
+      </w:pPr>
+    </w:lvl>
+    <w:lvl w:ilvl="5" w:tplc="0C09001B" w:tentative="1">
+      <w:start w:val="1"/>
+      <w:numFmt w:val="lowerRoman"/>
+      <w:lvlText w:val="%6."/>
+      <w:lvlJc w:val="right"/>
+      <w:pPr>
+        <w:ind w:left="4320" w:hanging="180"/>
+      </w:pPr>
+    </w:lvl>
+    <w:lvl w:ilvl="6" w:tplc="0C09000F" w:tentative="1">
+      <w:start w:val="1"/>
+      <w:numFmt w:val="decimal"/>
+      <w:lvlText w:val="%7."/>
+      <w:lvlJc w:val="left"/>
+      <w:pPr>
+        <w:ind w:left="5040" w:hanging="360"/>
+      </w:pPr>
+    </w:lvl>
+    <w:lvl w:ilvl="7" w:tplc="0C090019" w:tentative="1">
+      <w:start w:val="1"/>
+      <w:numFmt w:val="lowerLetter"/>
+      <w:lvlText w:val="%8."/>
+      <w:lvlJc w:val="left"/>
+      <w:pPr>
+        <w:ind w:left="5760" w:hanging="360"/>
+      </w:pPr>
+    </w:lvl>
+    <w:lvl w:ilvl="8" w:tplc="0C09001B" w:tentative="1">
+      <w:start w:val="1"/>
+      <w:numFmt w:val="lowerRoman"/>
+      <w:lvlText w:val="%9."/>
+      <w:lvlJc w:val="right"/>
+      <w:pPr>
+        <w:ind w:left="6480" w:hanging="180"/>
+      </w:pPr>
+    </w:lvl>
+  </w:abstractNum>
+  <w:abstractNum w:abstractNumId="1" w15:restartNumberingAfterBreak="0">
     <w:nsid w:val="7FA95D9A"/>
     <w:multiLevelType w:val="hybridMultilevel"/>
     <w:tmpl w:val="8026A8FC"/>
@@ -490,6 +614,9 @@
     </w:lvl>
   </w:abstractNum>
   <w:num w:numId="1">
+    <w:abstractNumId w:val="1"/>
+  </w:num>
+  <w:num w:numId="2">
     <w:abstractNumId w:val="0"/>
   </w:num>
 </w:numbering>

</xml_diff>

<commit_message>
Fixed Breeding Sequence Diagram
</commit_message>
<xml_diff>
--- a/Design Rationale.docx
+++ b/Design Rationale.docx
@@ -374,7 +374,7 @@
     <w:p>
       <w:pPr>
         <w:rPr>
-          <w:rFonts w:ascii="Times New Roman" w:hAnsi="Times New Roman" w:cs="Times New Roman"/>
+          <w:rFonts w:ascii="Times New Roman" w:hAnsi="Times New Roman" w:cs="Times New Roman" w:hint="eastAsia"/>
           <w:sz w:val="24"/>
           <w:szCs w:val="24"/>
         </w:rPr>
@@ -386,41 +386,6 @@
           <w:szCs w:val="24"/>
         </w:rPr>
         <w:t>This is to make it easier to travel to an item such as to a corpse. Items do not travel as much as actors so the location can just be stored unlike for Actors.</w:t>
-      </w:r>
-    </w:p>
-    <w:p>
-      <w:pPr>
-        <w:rPr>
-          <w:rFonts w:ascii="Times New Roman" w:hAnsi="Times New Roman" w:cs="Times New Roman"/>
-          <w:sz w:val="24"/>
-          <w:szCs w:val="24"/>
-        </w:rPr>
-      </w:pPr>
-      <w:r>
-        <w:rPr>
-          <w:rFonts w:ascii="Times New Roman" w:hAnsi="Times New Roman" w:cs="Times New Roman"/>
-          <w:sz w:val="24"/>
-          <w:szCs w:val="24"/>
-        </w:rPr>
-        <w:t>9. Util class</w:t>
-      </w:r>
-    </w:p>
-    <w:p>
-      <w:pPr>
-        <w:rPr>
-          <w:rFonts w:ascii="Times New Roman" w:hAnsi="Times New Roman" w:cs="Times New Roman"/>
-          <w:sz w:val="24"/>
-          <w:szCs w:val="24"/>
-        </w:rPr>
-      </w:pPr>
-      <w:r>
-        <w:rPr>
-          <w:rFonts w:ascii="Times New Roman" w:hAnsi="Times New Roman" w:cs="Times New Roman"/>
-          <w:sz w:val="24"/>
-          <w:szCs w:val="24"/>
-        </w:rPr>
-        <w:lastRenderedPageBreak/>
-        <w:t>A Util class is useful to store methods and constants that are shared by several classes since they can just be imported by the classes that use them. This follows the Do not Repeat Yourself (DRY) design philosophy, and if we wish to make changes to any of theses methods/constants, we only need to change them in one place rather than in many places if we were to not use a Util class.</w:t>
       </w:r>
     </w:p>
     <w:sectPr>
@@ -436,7 +401,7 @@
 <file path=word/numbering.xml><?xml version="1.0" encoding="utf-8"?>
 <w:numbering xmlns:wpc="http://schemas.microsoft.com/office/word/2010/wordprocessingCanvas" xmlns:cx="http://schemas.microsoft.com/office/drawing/2014/chartex" xmlns:cx1="http://schemas.microsoft.com/office/drawing/2015/9/8/chartex" xmlns:cx2="http://schemas.microsoft.com/office/drawing/2015/10/21/chartex" xmlns:cx3="http://schemas.microsoft.com/office/drawing/2016/5/9/chartex" xmlns:cx4="http://schemas.microsoft.com/office/drawing/2016/5/10/chartex" xmlns:cx5="http://schemas.microsoft.com/office/drawing/2016/5/11/chartex" xmlns:cx6="http://schemas.microsoft.com/office/drawing/2016/5/12/chartex" xmlns:cx7="http://schemas.microsoft.com/office/drawing/2016/5/13/chartex" xmlns:cx8="http://schemas.microsoft.com/office/drawing/2016/5/14/chartex" xmlns:mc="http://schemas.openxmlformats.org/markup-compatibility/2006" xmlns:aink="http://schemas.microsoft.com/office/drawing/2016/ink" xmlns:am3d="http://schemas.microsoft.com/office/drawing/2017/model3d" xmlns:o="urn:schemas-microsoft-com:office:office" xmlns:r="http://schemas.openxmlformats.org/officeDocument/2006/relationships" xmlns:m="http://schemas.openxmlformats.org/officeDocument/2006/math" xmlns:v="urn:schemas-microsoft-com:vml" xmlns:wp14="http://schemas.microsoft.com/office/word/2010/wordprocessingDrawing" xmlns:wp="http://schemas.openxmlformats.org/drawingml/2006/wordprocessingDrawing" xmlns:w10="urn:schemas-microsoft-com:office:word" xmlns:w="http://schemas.openxmlformats.org/wordprocessingml/2006/main" xmlns:w14="http://schemas.microsoft.com/office/word/2010/wordml" xmlns:w15="http://schemas.microsoft.com/office/word/2012/wordml" xmlns:w16cex="http://schemas.microsoft.com/office/word/2018/wordml/cex" xmlns:w16cid="http://schemas.microsoft.com/office/word/2016/wordml/cid" xmlns:w16="http://schemas.microsoft.com/office/word/2018/wordml" xmlns:w16sdtdh="http://schemas.microsoft.com/office/word/2020/wordml/sdtdatahash" xmlns:w16se="http://schemas.microsoft.com/office/word/2015/wordml/symex" xmlns:wpg="http://schemas.microsoft.com/office/word/2010/wordprocessingGroup" xmlns:wpi="http://schemas.microsoft.com/office/word/2010/wordprocessingInk" xmlns:wne="http://schemas.microsoft.com/office/word/2006/wordml" xmlns:wps="http://schemas.microsoft.com/office/word/2010/wordprocessingShape" mc:Ignorable="w14 w15 w16se w16cid w16 w16cex w16sdtdh wp14">
   <w:abstractNum w:abstractNumId="0" w15:restartNumberingAfterBreak="0">
-    <w:nsid w:val="74CC0B13"/>
+    <w:nsid w:val="7FA95D9A"/>
     <w:multiLevelType w:val="hybridMultilevel"/>
     <w:tmpl w:val="8026A8FC"/>
     <w:lvl w:ilvl="0" w:tplc="0C09000F">
@@ -524,99 +489,7 @@
       </w:pPr>
     </w:lvl>
   </w:abstractNum>
-  <w:abstractNum w:abstractNumId="1" w15:restartNumberingAfterBreak="0">
-    <w:nsid w:val="7FA95D9A"/>
-    <w:multiLevelType w:val="hybridMultilevel"/>
-    <w:tmpl w:val="8026A8FC"/>
-    <w:lvl w:ilvl="0" w:tplc="0C09000F">
-      <w:start w:val="1"/>
-      <w:numFmt w:val="decimal"/>
-      <w:lvlText w:val="%1."/>
-      <w:lvlJc w:val="left"/>
-      <w:pPr>
-        <w:ind w:left="720" w:hanging="360"/>
-      </w:pPr>
-      <w:rPr>
-        <w:rFonts w:hint="default"/>
-      </w:rPr>
-    </w:lvl>
-    <w:lvl w:ilvl="1" w:tplc="0C090019" w:tentative="1">
-      <w:start w:val="1"/>
-      <w:numFmt w:val="lowerLetter"/>
-      <w:lvlText w:val="%2."/>
-      <w:lvlJc w:val="left"/>
-      <w:pPr>
-        <w:ind w:left="1440" w:hanging="360"/>
-      </w:pPr>
-    </w:lvl>
-    <w:lvl w:ilvl="2" w:tplc="0C09001B" w:tentative="1">
-      <w:start w:val="1"/>
-      <w:numFmt w:val="lowerRoman"/>
-      <w:lvlText w:val="%3."/>
-      <w:lvlJc w:val="right"/>
-      <w:pPr>
-        <w:ind w:left="2160" w:hanging="180"/>
-      </w:pPr>
-    </w:lvl>
-    <w:lvl w:ilvl="3" w:tplc="0C09000F" w:tentative="1">
-      <w:start w:val="1"/>
-      <w:numFmt w:val="decimal"/>
-      <w:lvlText w:val="%4."/>
-      <w:lvlJc w:val="left"/>
-      <w:pPr>
-        <w:ind w:left="2880" w:hanging="360"/>
-      </w:pPr>
-    </w:lvl>
-    <w:lvl w:ilvl="4" w:tplc="0C090019" w:tentative="1">
-      <w:start w:val="1"/>
-      <w:numFmt w:val="lowerLetter"/>
-      <w:lvlText w:val="%5."/>
-      <w:lvlJc w:val="left"/>
-      <w:pPr>
-        <w:ind w:left="3600" w:hanging="360"/>
-      </w:pPr>
-    </w:lvl>
-    <w:lvl w:ilvl="5" w:tplc="0C09001B" w:tentative="1">
-      <w:start w:val="1"/>
-      <w:numFmt w:val="lowerRoman"/>
-      <w:lvlText w:val="%6."/>
-      <w:lvlJc w:val="right"/>
-      <w:pPr>
-        <w:ind w:left="4320" w:hanging="180"/>
-      </w:pPr>
-    </w:lvl>
-    <w:lvl w:ilvl="6" w:tplc="0C09000F" w:tentative="1">
-      <w:start w:val="1"/>
-      <w:numFmt w:val="decimal"/>
-      <w:lvlText w:val="%7."/>
-      <w:lvlJc w:val="left"/>
-      <w:pPr>
-        <w:ind w:left="5040" w:hanging="360"/>
-      </w:pPr>
-    </w:lvl>
-    <w:lvl w:ilvl="7" w:tplc="0C090019" w:tentative="1">
-      <w:start w:val="1"/>
-      <w:numFmt w:val="lowerLetter"/>
-      <w:lvlText w:val="%8."/>
-      <w:lvlJc w:val="left"/>
-      <w:pPr>
-        <w:ind w:left="5760" w:hanging="360"/>
-      </w:pPr>
-    </w:lvl>
-    <w:lvl w:ilvl="8" w:tplc="0C09001B" w:tentative="1">
-      <w:start w:val="1"/>
-      <w:numFmt w:val="lowerRoman"/>
-      <w:lvlText w:val="%9."/>
-      <w:lvlJc w:val="right"/>
-      <w:pPr>
-        <w:ind w:left="6480" w:hanging="180"/>
-      </w:pPr>
-    </w:lvl>
-  </w:abstractNum>
   <w:num w:numId="1">
-    <w:abstractNumId w:val="1"/>
-  </w:num>
-  <w:num w:numId="2">
     <w:abstractNumId w:val="0"/>
   </w:num>
 </w:numbering>

</xml_diff>

<commit_message>
Added design rationale for util and copyItems
</commit_message>
<xml_diff>
--- a/Design Rationale.docx
+++ b/Design Rationale.docx
@@ -103,7 +103,43 @@
           <w:sz w:val="24"/>
           <w:szCs w:val="24"/>
         </w:rPr>
-        <w:t>Each type of dinosaur has different attributes and interacts differently with the rest of the world (e.g. how it eats fruit). It is easier to having an interface to ensure each dinosaur has the required functionality expected from each dinosaur but the exact details can be separated between each type of dinosaur.</w:t>
+        <w:t>Each type of dinosaur has different attributes and interacts differently with the rest of the world (</w:t>
+      </w:r>
+      <w:proofErr w:type="gramStart"/>
+      <w:r>
+        <w:rPr>
+          <w:rFonts w:ascii="Times New Roman" w:hAnsi="Times New Roman" w:cs="Times New Roman"/>
+          <w:sz w:val="24"/>
+          <w:szCs w:val="24"/>
+        </w:rPr>
+        <w:t>e.g.</w:t>
+      </w:r>
+      <w:proofErr w:type="gramEnd"/>
+      <w:r>
+        <w:rPr>
+          <w:rFonts w:ascii="Times New Roman" w:hAnsi="Times New Roman" w:cs="Times New Roman"/>
+          <w:sz w:val="24"/>
+          <w:szCs w:val="24"/>
+        </w:rPr>
+        <w:t xml:space="preserve"> how it eats fruit). It is easier to having an interface to ensure each dinosaur has the required functionality expected from each </w:t>
+      </w:r>
+      <w:proofErr w:type="gramStart"/>
+      <w:r>
+        <w:rPr>
+          <w:rFonts w:ascii="Times New Roman" w:hAnsi="Times New Roman" w:cs="Times New Roman"/>
+          <w:sz w:val="24"/>
+          <w:szCs w:val="24"/>
+        </w:rPr>
+        <w:t>dinosaur</w:t>
+      </w:r>
+      <w:proofErr w:type="gramEnd"/>
+      <w:r>
+        <w:rPr>
+          <w:rFonts w:ascii="Times New Roman" w:hAnsi="Times New Roman" w:cs="Times New Roman"/>
+          <w:sz w:val="24"/>
+          <w:szCs w:val="24"/>
+        </w:rPr>
+        <w:t xml:space="preserve"> but the exact details can be separated between each type of dinosaur.</w:t>
       </w:r>
     </w:p>
     <w:p>
@@ -142,7 +178,25 @@
           <w:sz w:val="24"/>
           <w:szCs w:val="24"/>
         </w:rPr>
-        <w:t>Our diagram includes that to show that Player will interact with the item ArrayList at Location.</w:t>
+        <w:t xml:space="preserve">Our diagram includes that to show that Player will interact with the item </w:t>
+      </w:r>
+      <w:proofErr w:type="spellStart"/>
+      <w:r>
+        <w:rPr>
+          <w:rFonts w:ascii="Times New Roman" w:hAnsi="Times New Roman" w:cs="Times New Roman"/>
+          <w:sz w:val="24"/>
+          <w:szCs w:val="24"/>
+        </w:rPr>
+        <w:t>ArrayList</w:t>
+      </w:r>
+      <w:proofErr w:type="spellEnd"/>
+      <w:r>
+        <w:rPr>
+          <w:rFonts w:ascii="Times New Roman" w:hAnsi="Times New Roman" w:cs="Times New Roman"/>
+          <w:sz w:val="24"/>
+          <w:szCs w:val="24"/>
+        </w:rPr>
+        <w:t xml:space="preserve"> at Location.</w:t>
       </w:r>
     </w:p>
     <w:p>
@@ -164,8 +218,54 @@
           <w:sz w:val="24"/>
           <w:szCs w:val="24"/>
         </w:rPr>
-        <w:t>Eat is a separate class to EatDino, FeedDino and EatFruit</w:t>
-      </w:r>
+        <w:t xml:space="preserve">Eat is a separate class to </w:t>
+      </w:r>
+      <w:proofErr w:type="spellStart"/>
+      <w:r>
+        <w:rPr>
+          <w:rFonts w:ascii="Times New Roman" w:hAnsi="Times New Roman" w:cs="Times New Roman"/>
+          <w:sz w:val="24"/>
+          <w:szCs w:val="24"/>
+        </w:rPr>
+        <w:t>EatDino</w:t>
+      </w:r>
+      <w:proofErr w:type="spellEnd"/>
+      <w:r>
+        <w:rPr>
+          <w:rFonts w:ascii="Times New Roman" w:hAnsi="Times New Roman" w:cs="Times New Roman"/>
+          <w:sz w:val="24"/>
+          <w:szCs w:val="24"/>
+        </w:rPr>
+        <w:t xml:space="preserve">, </w:t>
+      </w:r>
+      <w:proofErr w:type="spellStart"/>
+      <w:r>
+        <w:rPr>
+          <w:rFonts w:ascii="Times New Roman" w:hAnsi="Times New Roman" w:cs="Times New Roman"/>
+          <w:sz w:val="24"/>
+          <w:szCs w:val="24"/>
+        </w:rPr>
+        <w:t>FeedDino</w:t>
+      </w:r>
+      <w:proofErr w:type="spellEnd"/>
+      <w:r>
+        <w:rPr>
+          <w:rFonts w:ascii="Times New Roman" w:hAnsi="Times New Roman" w:cs="Times New Roman"/>
+          <w:sz w:val="24"/>
+          <w:szCs w:val="24"/>
+        </w:rPr>
+        <w:t xml:space="preserve"> and </w:t>
+      </w:r>
+      <w:proofErr w:type="spellStart"/>
+      <w:r>
+        <w:rPr>
+          <w:rFonts w:ascii="Times New Roman" w:hAnsi="Times New Roman" w:cs="Times New Roman"/>
+          <w:sz w:val="24"/>
+          <w:szCs w:val="24"/>
+        </w:rPr>
+        <w:t>EatFruit</w:t>
+      </w:r>
+      <w:proofErr w:type="spellEnd"/>
     </w:p>
     <w:p>
       <w:pPr>
@@ -281,15 +381,51 @@
           <w:sz w:val="24"/>
           <w:szCs w:val="24"/>
         </w:rPr>
-        <w:t xml:space="preserve">Location has an ArrayList of items </w:t>
-      </w:r>
-      <w:r>
-        <w:rPr>
-          <w:rFonts w:ascii="Times New Roman" w:hAnsi="Times New Roman" w:cs="Times New Roman"/>
-          <w:sz w:val="24"/>
-          <w:szCs w:val="24"/>
-        </w:rPr>
-        <w:t xml:space="preserve">at the location </w:t>
+        <w:t xml:space="preserve">Location has an </w:t>
+      </w:r>
+      <w:proofErr w:type="spellStart"/>
+      <w:r>
+        <w:rPr>
+          <w:rFonts w:ascii="Times New Roman" w:hAnsi="Times New Roman" w:cs="Times New Roman"/>
+          <w:sz w:val="24"/>
+          <w:szCs w:val="24"/>
+        </w:rPr>
+        <w:t>ArrayList</w:t>
+      </w:r>
+      <w:proofErr w:type="spellEnd"/>
+      <w:r>
+        <w:rPr>
+          <w:rFonts w:ascii="Times New Roman" w:hAnsi="Times New Roman" w:cs="Times New Roman"/>
+          <w:sz w:val="24"/>
+          <w:szCs w:val="24"/>
+        </w:rPr>
+        <w:t xml:space="preserve"> of items </w:t>
+      </w:r>
+      <w:r>
+        <w:rPr>
+          <w:rFonts w:ascii="Times New Roman" w:hAnsi="Times New Roman" w:cs="Times New Roman"/>
+          <w:sz w:val="24"/>
+          <w:szCs w:val="24"/>
+        </w:rPr>
+        <w:t xml:space="preserve">at the </w:t>
+      </w:r>
+      <w:proofErr w:type="gramStart"/>
+      <w:r>
+        <w:rPr>
+          <w:rFonts w:ascii="Times New Roman" w:hAnsi="Times New Roman" w:cs="Times New Roman"/>
+          <w:sz w:val="24"/>
+          <w:szCs w:val="24"/>
+        </w:rPr>
+        <w:t>location</w:t>
+      </w:r>
+      <w:proofErr w:type="gramEnd"/>
+      <w:r>
+        <w:rPr>
+          <w:rFonts w:ascii="Times New Roman" w:hAnsi="Times New Roman" w:cs="Times New Roman"/>
+          <w:sz w:val="24"/>
+          <w:szCs w:val="24"/>
+        </w:rPr>
+        <w:t xml:space="preserve"> </w:t>
       </w:r>
       <w:r>
         <w:rPr>
@@ -346,7 +482,43 @@
           <w:sz w:val="24"/>
           <w:szCs w:val="24"/>
         </w:rPr>
-        <w:t>Technically, location could store dropped fruit however, it is easier to understand the code if Tree has its own dropped fruit attribute. In order to check if a location has dropped fruit under a tree and dropped fruit was stored under Location, it would involve checking the location’s ArrayList of Items as well as checking if there is a tree at that location which is more clunky than if we were to have a dropped Fruit attribute in Tree.</w:t>
+        <w:t xml:space="preserve">Technically, location could store dropped fruit however, it is easier to understand the code if Tree has its own dropped fruit attribute. </w:t>
+      </w:r>
+      <w:proofErr w:type="gramStart"/>
+      <w:r>
+        <w:rPr>
+          <w:rFonts w:ascii="Times New Roman" w:hAnsi="Times New Roman" w:cs="Times New Roman"/>
+          <w:sz w:val="24"/>
+          <w:szCs w:val="24"/>
+        </w:rPr>
+        <w:t>In order to</w:t>
+      </w:r>
+      <w:proofErr w:type="gramEnd"/>
+      <w:r>
+        <w:rPr>
+          <w:rFonts w:ascii="Times New Roman" w:hAnsi="Times New Roman" w:cs="Times New Roman"/>
+          <w:sz w:val="24"/>
+          <w:szCs w:val="24"/>
+        </w:rPr>
+        <w:t xml:space="preserve"> check if a location has dropped fruit under a tree and dropped fruit was stored under Location, it would involve checking the location’s </w:t>
+      </w:r>
+      <w:proofErr w:type="spellStart"/>
+      <w:r>
+        <w:rPr>
+          <w:rFonts w:ascii="Times New Roman" w:hAnsi="Times New Roman" w:cs="Times New Roman"/>
+          <w:sz w:val="24"/>
+          <w:szCs w:val="24"/>
+        </w:rPr>
+        <w:t>ArrayList</w:t>
+      </w:r>
+      <w:proofErr w:type="spellEnd"/>
+      <w:r>
+        <w:rPr>
+          <w:rFonts w:ascii="Times New Roman" w:hAnsi="Times New Roman" w:cs="Times New Roman"/>
+          <w:sz w:val="24"/>
+          <w:szCs w:val="24"/>
+        </w:rPr>
+        <w:t xml:space="preserve"> of Items as well as checking if there is a tree at that location which is more clunky than if we were to have a dropped Fruit attribute in Tree.</w:t>
       </w:r>
     </w:p>
     <w:p>
@@ -374,7 +546,7 @@
     <w:p>
       <w:pPr>
         <w:rPr>
-          <w:rFonts w:ascii="Times New Roman" w:hAnsi="Times New Roman" w:cs="Times New Roman" w:hint="eastAsia"/>
+          <w:rFonts w:ascii="Times New Roman" w:hAnsi="Times New Roman" w:cs="Times New Roman"/>
           <w:sz w:val="24"/>
           <w:szCs w:val="24"/>
         </w:rPr>
@@ -387,6 +559,149 @@
         </w:rPr>
         <w:t>This is to make it easier to travel to an item such as to a corpse. Items do not travel as much as actors so the location can just be stored unlike for Actors.</w:t>
       </w:r>
+    </w:p>
+    <w:p>
+      <w:pPr>
+        <w:rPr>
+          <w:rFonts w:ascii="Times New Roman" w:hAnsi="Times New Roman" w:cs="Times New Roman"/>
+          <w:sz w:val="24"/>
+          <w:szCs w:val="24"/>
+        </w:rPr>
+      </w:pPr>
+      <w:r>
+        <w:rPr>
+          <w:rFonts w:ascii="Times New Roman" w:hAnsi="Times New Roman" w:cs="Times New Roman"/>
+          <w:sz w:val="24"/>
+          <w:szCs w:val="24"/>
+        </w:rPr>
+        <w:t>9. Util class</w:t>
+      </w:r>
+    </w:p>
+    <w:p>
+      <w:pPr>
+        <w:rPr>
+          <w:rFonts w:ascii="Times New Roman" w:hAnsi="Times New Roman" w:cs="Times New Roman"/>
+          <w:sz w:val="24"/>
+          <w:szCs w:val="24"/>
+        </w:rPr>
+      </w:pPr>
+      <w:r>
+        <w:rPr>
+          <w:rFonts w:ascii="Times New Roman" w:hAnsi="Times New Roman" w:cs="Times New Roman"/>
+          <w:sz w:val="24"/>
+          <w:szCs w:val="24"/>
+        </w:rPr>
+        <w:lastRenderedPageBreak/>
+        <w:t xml:space="preserve">A Util class is useful to store methods and constants that are shared by several classes since they can just be imported by the classes that use them. This follows the Do not Repeat Yourself (DRY) design philosophy, and if we wish to make changes to any of </w:t>
+      </w:r>
+      <w:proofErr w:type="spellStart"/>
+      <w:proofErr w:type="gramStart"/>
+      <w:r>
+        <w:rPr>
+          <w:rFonts w:ascii="Times New Roman" w:hAnsi="Times New Roman" w:cs="Times New Roman"/>
+          <w:sz w:val="24"/>
+          <w:szCs w:val="24"/>
+        </w:rPr>
+        <w:t>theses</w:t>
+      </w:r>
+      <w:proofErr w:type="spellEnd"/>
+      <w:proofErr w:type="gramEnd"/>
+      <w:r>
+        <w:rPr>
+          <w:rFonts w:ascii="Times New Roman" w:hAnsi="Times New Roman" w:cs="Times New Roman"/>
+          <w:sz w:val="24"/>
+          <w:szCs w:val="24"/>
+        </w:rPr>
+        <w:t xml:space="preserve"> methods/constants, we only need to change them in one place rather than in many places if we were to not use a Util class.</w:t>
+      </w:r>
+    </w:p>
+    <w:p>
+      <w:pPr>
+        <w:rPr>
+          <w:rFonts w:ascii="Times New Roman" w:hAnsi="Times New Roman" w:cs="Times New Roman"/>
+          <w:sz w:val="24"/>
+          <w:szCs w:val="24"/>
+        </w:rPr>
+      </w:pPr>
+      <w:r>
+        <w:rPr>
+          <w:rFonts w:ascii="Times New Roman" w:hAnsi="Times New Roman" w:cs="Times New Roman"/>
+          <w:sz w:val="24"/>
+          <w:szCs w:val="24"/>
+        </w:rPr>
+        <w:t xml:space="preserve">10. </w:t>
+      </w:r>
+      <w:proofErr w:type="spellStart"/>
+      <w:r>
+        <w:rPr>
+          <w:rFonts w:ascii="Times New Roman" w:hAnsi="Times New Roman" w:cs="Times New Roman"/>
+          <w:sz w:val="24"/>
+          <w:szCs w:val="24"/>
+        </w:rPr>
+        <w:t>copyItems</w:t>
+      </w:r>
+      <w:proofErr w:type="spellEnd"/>
+      <w:r>
+        <w:rPr>
+          <w:rFonts w:ascii="Times New Roman" w:hAnsi="Times New Roman" w:cs="Times New Roman"/>
+          <w:sz w:val="24"/>
+          <w:szCs w:val="24"/>
+        </w:rPr>
+        <w:t xml:space="preserve"> in </w:t>
+      </w:r>
+      <w:proofErr w:type="spellStart"/>
+      <w:r>
+        <w:rPr>
+          <w:rFonts w:ascii="Times New Roman" w:hAnsi="Times New Roman" w:cs="Times New Roman"/>
+          <w:sz w:val="24"/>
+          <w:szCs w:val="24"/>
+        </w:rPr>
+        <w:t>groundInterface</w:t>
+      </w:r>
+      <w:proofErr w:type="spellEnd"/>
+    </w:p>
+    <w:p>
+      <w:pPr>
+        <w:rPr>
+          <w:rFonts w:ascii="Times New Roman" w:hAnsi="Times New Roman" w:cs="Times New Roman"/>
+          <w:sz w:val="24"/>
+          <w:szCs w:val="24"/>
+        </w:rPr>
+      </w:pPr>
+      <w:r>
+        <w:rPr>
+          <w:rFonts w:ascii="Times New Roman" w:hAnsi="Times New Roman" w:cs="Times New Roman"/>
+          <w:sz w:val="24"/>
+          <w:szCs w:val="24"/>
+        </w:rPr>
+        <w:t>Since dirt can grow a bush, a ground object will be replaced by another ground object. Therefore, we need a method to copy the items over from the old ground object to the new ground object.</w:t>
+      </w:r>
+    </w:p>
+    <w:p>
+      <w:pPr>
+        <w:rPr>
+          <w:rFonts w:ascii="Times New Roman" w:hAnsi="Times New Roman" w:cs="Times New Roman"/>
+          <w:sz w:val="24"/>
+          <w:szCs w:val="24"/>
+        </w:rPr>
+      </w:pPr>
+      <w:r>
+        <w:rPr>
+          <w:rFonts w:ascii="Times New Roman" w:hAnsi="Times New Roman" w:cs="Times New Roman"/>
+          <w:sz w:val="24"/>
+          <w:szCs w:val="24"/>
+        </w:rPr>
+        <w:t xml:space="preserve">11. </w:t>
+      </w:r>
+    </w:p>
+    <w:p>
+      <w:pPr>
+        <w:rPr>
+          <w:rFonts w:ascii="Times New Roman" w:hAnsi="Times New Roman" w:cs="Times New Roman"/>
+          <w:sz w:val="24"/>
+          <w:szCs w:val="24"/>
+        </w:rPr>
+      </w:pPr>
     </w:p>
     <w:sectPr>
       <w:pgSz w:w="11906" w:h="16838"/>

</xml_diff>

<commit_message>
Added to the design rationale
</commit_message>
<xml_diff>
--- a/Design Rationale.docx
+++ b/Design Rationale.docx
@@ -466,7 +466,39 @@
           <w:sz w:val="24"/>
           <w:szCs w:val="24"/>
         </w:rPr>
-        <w:t>, stegosaur cannot eat fruit from the tree but can eat it dropped fruit.</w:t>
+        <w:t>, stegosaur cannot eat fruit from the tree but can eat it</w:t>
+      </w:r>
+      <w:r>
+        <w:rPr>
+          <w:rFonts w:ascii="Times New Roman" w:hAnsi="Times New Roman" w:cs="Times New Roman"/>
+          <w:sz w:val="24"/>
+          <w:szCs w:val="24"/>
+        </w:rPr>
+        <w:t xml:space="preserve"> if it is</w:t>
+      </w:r>
+      <w:r>
+        <w:rPr>
+          <w:rFonts w:ascii="Times New Roman" w:hAnsi="Times New Roman" w:cs="Times New Roman"/>
+          <w:sz w:val="24"/>
+          <w:szCs w:val="24"/>
+        </w:rPr>
+        <w:t xml:space="preserve"> dropped </w:t>
+      </w:r>
+      <w:r>
+        <w:rPr>
+          <w:rFonts w:ascii="Times New Roman" w:hAnsi="Times New Roman" w:cs="Times New Roman"/>
+          <w:sz w:val="24"/>
+          <w:szCs w:val="24"/>
+        </w:rPr>
+        <w:t>from a tree</w:t>
+      </w:r>
+      <w:r>
+        <w:rPr>
+          <w:rFonts w:ascii="Times New Roman" w:hAnsi="Times New Roman" w:cs="Times New Roman"/>
+          <w:sz w:val="24"/>
+          <w:szCs w:val="24"/>
+        </w:rPr>
+        <w:t>.</w:t>
       </w:r>
       <w:r>
         <w:rPr>
@@ -562,19 +594,24 @@
     </w:p>
     <w:p>
       <w:pPr>
-        <w:rPr>
-          <w:rFonts w:ascii="Times New Roman" w:hAnsi="Times New Roman" w:cs="Times New Roman"/>
-          <w:sz w:val="24"/>
-          <w:szCs w:val="24"/>
-        </w:rPr>
-      </w:pPr>
-      <w:r>
-        <w:rPr>
-          <w:rFonts w:ascii="Times New Roman" w:hAnsi="Times New Roman" w:cs="Times New Roman"/>
-          <w:sz w:val="24"/>
-          <w:szCs w:val="24"/>
-        </w:rPr>
-        <w:t>9. Util class</w:t>
+        <w:pStyle w:val="ListParagraph"/>
+        <w:numPr>
+          <w:ilvl w:val="0"/>
+          <w:numId w:val="1"/>
+        </w:numPr>
+        <w:rPr>
+          <w:rFonts w:ascii="Times New Roman" w:hAnsi="Times New Roman" w:cs="Times New Roman"/>
+          <w:sz w:val="24"/>
+          <w:szCs w:val="24"/>
+        </w:rPr>
+      </w:pPr>
+      <w:r>
+        <w:rPr>
+          <w:rFonts w:ascii="Times New Roman" w:hAnsi="Times New Roman" w:cs="Times New Roman"/>
+          <w:sz w:val="24"/>
+          <w:szCs w:val="24"/>
+        </w:rPr>
+        <w:t>Util Class incorporating many different functions.</w:t>
       </w:r>
     </w:p>
     <w:p>
@@ -614,22 +651,13 @@
         </w:rPr>
         <w:t xml:space="preserve"> methods/constants, we only need to change them in one place rather than in many places if we were to not use a Util class.</w:t>
       </w:r>
-    </w:p>
-    <w:p>
-      <w:pPr>
-        <w:rPr>
-          <w:rFonts w:ascii="Times New Roman" w:hAnsi="Times New Roman" w:cs="Times New Roman"/>
-          <w:sz w:val="24"/>
-          <w:szCs w:val="24"/>
-        </w:rPr>
-      </w:pPr>
-      <w:r>
-        <w:rPr>
-          <w:rFonts w:ascii="Times New Roman" w:hAnsi="Times New Roman" w:cs="Times New Roman"/>
-          <w:sz w:val="24"/>
-          <w:szCs w:val="24"/>
-        </w:rPr>
-        <w:t xml:space="preserve">10. </w:t>
+      <w:r>
+        <w:rPr>
+          <w:rFonts w:ascii="Times New Roman" w:hAnsi="Times New Roman" w:cs="Times New Roman"/>
+          <w:sz w:val="24"/>
+          <w:szCs w:val="24"/>
+        </w:rPr>
+        <w:t xml:space="preserve"> Many of the functions used in the util class are functions that are generally very useful for multiple classes such as </w:t>
       </w:r>
       <w:proofErr w:type="spellStart"/>
       <w:r>
@@ -638,7 +666,7 @@
           <w:sz w:val="24"/>
           <w:szCs w:val="24"/>
         </w:rPr>
-        <w:t>copyItems</w:t>
+        <w:t>NearestItem</w:t>
       </w:r>
       <w:proofErr w:type="spellEnd"/>
       <w:r>
@@ -647,7 +675,7 @@
           <w:sz w:val="24"/>
           <w:szCs w:val="24"/>
         </w:rPr>
-        <w:t xml:space="preserve"> in </w:t>
+        <w:t xml:space="preserve"> and </w:t>
       </w:r>
       <w:proofErr w:type="spellStart"/>
       <w:r>
@@ -656,42 +684,249 @@
           <w:sz w:val="24"/>
           <w:szCs w:val="24"/>
         </w:rPr>
-        <w:t>groundInterface</w:t>
+        <w:t>NextToGroundType</w:t>
       </w:r>
       <w:proofErr w:type="spellEnd"/>
-    </w:p>
-    <w:p>
-      <w:pPr>
-        <w:rPr>
-          <w:rFonts w:ascii="Times New Roman" w:hAnsi="Times New Roman" w:cs="Times New Roman"/>
-          <w:sz w:val="24"/>
-          <w:szCs w:val="24"/>
-        </w:rPr>
-      </w:pPr>
-      <w:r>
-        <w:rPr>
-          <w:rFonts w:ascii="Times New Roman" w:hAnsi="Times New Roman" w:cs="Times New Roman"/>
-          <w:sz w:val="24"/>
-          <w:szCs w:val="24"/>
-        </w:rPr>
-        <w:t>Since dirt can grow a bush, a ground object will be replaced by another ground object. Therefore, we need a method to copy the items over from the old ground object to the new ground object.</w:t>
-      </w:r>
-    </w:p>
-    <w:p>
-      <w:pPr>
-        <w:rPr>
-          <w:rFonts w:ascii="Times New Roman" w:hAnsi="Times New Roman" w:cs="Times New Roman"/>
-          <w:sz w:val="24"/>
-          <w:szCs w:val="24"/>
-        </w:rPr>
-      </w:pPr>
-      <w:r>
-        <w:rPr>
-          <w:rFonts w:ascii="Times New Roman" w:hAnsi="Times New Roman" w:cs="Times New Roman"/>
-          <w:sz w:val="24"/>
-          <w:szCs w:val="24"/>
-        </w:rPr>
-        <w:t xml:space="preserve">11. </w:t>
+      <w:r>
+        <w:rPr>
+          <w:rFonts w:ascii="Times New Roman" w:hAnsi="Times New Roman" w:cs="Times New Roman"/>
+          <w:sz w:val="24"/>
+          <w:szCs w:val="24"/>
+        </w:rPr>
+        <w:t xml:space="preserve">. Another benefit of putting the functions in the util class is that it means any further classes or classes that we want to incorporate </w:t>
+      </w:r>
+      <w:proofErr w:type="gramStart"/>
+      <w:r>
+        <w:rPr>
+          <w:rFonts w:ascii="Times New Roman" w:hAnsi="Times New Roman" w:cs="Times New Roman"/>
+          <w:sz w:val="24"/>
+          <w:szCs w:val="24"/>
+        </w:rPr>
+        <w:t>later on</w:t>
+      </w:r>
+      <w:proofErr w:type="gramEnd"/>
+      <w:r>
+        <w:rPr>
+          <w:rFonts w:ascii="Times New Roman" w:hAnsi="Times New Roman" w:cs="Times New Roman"/>
+          <w:sz w:val="24"/>
+          <w:szCs w:val="24"/>
+        </w:rPr>
+        <w:t xml:space="preserve"> can use these functions very easily meaning expanding the project later on is much easier.</w:t>
+      </w:r>
+    </w:p>
+    <w:p>
+      <w:pPr>
+        <w:pStyle w:val="ListParagraph"/>
+        <w:numPr>
+          <w:ilvl w:val="0"/>
+          <w:numId w:val="1"/>
+        </w:numPr>
+        <w:rPr>
+          <w:rFonts w:ascii="Times New Roman" w:hAnsi="Times New Roman" w:cs="Times New Roman"/>
+          <w:sz w:val="24"/>
+          <w:szCs w:val="24"/>
+        </w:rPr>
+      </w:pPr>
+      <w:r>
+        <w:rPr>
+          <w:rFonts w:ascii="Times New Roman" w:hAnsi="Times New Roman" w:cs="Times New Roman"/>
+          <w:sz w:val="24"/>
+          <w:szCs w:val="24"/>
+        </w:rPr>
+        <w:t xml:space="preserve">Vending Machine inherits from </w:t>
+      </w:r>
+      <w:proofErr w:type="gramStart"/>
+      <w:r>
+        <w:rPr>
+          <w:rFonts w:ascii="Times New Roman" w:hAnsi="Times New Roman" w:cs="Times New Roman"/>
+          <w:sz w:val="24"/>
+          <w:szCs w:val="24"/>
+        </w:rPr>
+        <w:t>Ground</w:t>
+      </w:r>
+      <w:proofErr w:type="gramEnd"/>
+    </w:p>
+    <w:p>
+      <w:pPr>
+        <w:rPr>
+          <w:rFonts w:ascii="Times New Roman" w:hAnsi="Times New Roman" w:cs="Times New Roman"/>
+          <w:sz w:val="24"/>
+          <w:szCs w:val="24"/>
+        </w:rPr>
+      </w:pPr>
+      <w:r>
+        <w:rPr>
+          <w:rFonts w:ascii="Times New Roman" w:hAnsi="Times New Roman" w:cs="Times New Roman"/>
+          <w:sz w:val="24"/>
+          <w:szCs w:val="24"/>
+        </w:rPr>
+        <w:t xml:space="preserve">We believe </w:t>
+      </w:r>
+      <w:proofErr w:type="spellStart"/>
+      <w:r>
+        <w:rPr>
+          <w:rFonts w:ascii="Times New Roman" w:hAnsi="Times New Roman" w:cs="Times New Roman"/>
+          <w:sz w:val="24"/>
+          <w:szCs w:val="24"/>
+        </w:rPr>
+        <w:t>Vendine</w:t>
+      </w:r>
+      <w:proofErr w:type="spellEnd"/>
+      <w:r>
+        <w:rPr>
+          <w:rFonts w:ascii="Times New Roman" w:hAnsi="Times New Roman" w:cs="Times New Roman"/>
+          <w:sz w:val="24"/>
+          <w:szCs w:val="24"/>
+        </w:rPr>
+        <w:t xml:space="preserve"> Machine should be treated like a Ground rather than an Item because it acts much more like a set object on the map (like Ground) rather than an individual item that can be moved and placed in the inventory. It is easier to make it a ground than an item and remove lots of capabilities.</w:t>
+      </w:r>
+    </w:p>
+    <w:p>
+      <w:pPr>
+        <w:pStyle w:val="ListParagraph"/>
+        <w:numPr>
+          <w:ilvl w:val="0"/>
+          <w:numId w:val="1"/>
+        </w:numPr>
+        <w:rPr>
+          <w:rFonts w:ascii="Times New Roman" w:hAnsi="Times New Roman" w:cs="Times New Roman"/>
+          <w:sz w:val="24"/>
+          <w:szCs w:val="24"/>
+        </w:rPr>
+      </w:pPr>
+      <w:r>
+        <w:rPr>
+          <w:rFonts w:ascii="Times New Roman" w:hAnsi="Times New Roman" w:cs="Times New Roman"/>
+          <w:sz w:val="24"/>
+          <w:szCs w:val="24"/>
+        </w:rPr>
+        <w:t>There are classes for each type of Egg that inherit from the big Egg class rather than using the one Egg class and changing each instance’s attributes to meet the requirements of each type of egg.</w:t>
+      </w:r>
+    </w:p>
+    <w:p>
+      <w:pPr>
+        <w:rPr>
+          <w:rFonts w:ascii="Times New Roman" w:hAnsi="Times New Roman" w:cs="Times New Roman"/>
+          <w:sz w:val="24"/>
+          <w:szCs w:val="24"/>
+        </w:rPr>
+      </w:pPr>
+      <w:r>
+        <w:rPr>
+          <w:rFonts w:ascii="Times New Roman" w:hAnsi="Times New Roman" w:cs="Times New Roman"/>
+          <w:sz w:val="24"/>
+          <w:szCs w:val="24"/>
+        </w:rPr>
+        <w:t xml:space="preserve">It is easier to create classes for each type of Egg and have predefined attributes for each type of egg. This makes it easier to understand </w:t>
+      </w:r>
+      <w:proofErr w:type="gramStart"/>
+      <w:r>
+        <w:rPr>
+          <w:rFonts w:ascii="Times New Roman" w:hAnsi="Times New Roman" w:cs="Times New Roman"/>
+          <w:sz w:val="24"/>
+          <w:szCs w:val="24"/>
+        </w:rPr>
+        <w:t xml:space="preserve">the </w:t>
+      </w:r>
+      <w:r>
+        <w:rPr>
+          <w:rFonts w:ascii="Times New Roman" w:hAnsi="Times New Roman" w:cs="Times New Roman"/>
+          <w:sz w:val="24"/>
+          <w:szCs w:val="24"/>
+        </w:rPr>
+        <w:t>what</w:t>
+      </w:r>
+      <w:proofErr w:type="gramEnd"/>
+      <w:r>
+        <w:rPr>
+          <w:rFonts w:ascii="Times New Roman" w:hAnsi="Times New Roman" w:cs="Times New Roman"/>
+          <w:sz w:val="24"/>
+          <w:szCs w:val="24"/>
+        </w:rPr>
+        <w:t xml:space="preserve"> properties each egg has and makes it very easy to instantiate the right type of egg in the code when dinosaurs breed.</w:t>
+      </w:r>
+    </w:p>
+    <w:p>
+      <w:pPr>
+        <w:pStyle w:val="ListParagraph"/>
+        <w:numPr>
+          <w:ilvl w:val="0"/>
+          <w:numId w:val="1"/>
+        </w:numPr>
+        <w:rPr>
+          <w:rFonts w:ascii="Times New Roman" w:hAnsi="Times New Roman" w:cs="Times New Roman"/>
+          <w:sz w:val="24"/>
+          <w:szCs w:val="24"/>
+        </w:rPr>
+      </w:pPr>
+      <w:r>
+        <w:rPr>
+          <w:rFonts w:ascii="Times New Roman" w:hAnsi="Times New Roman" w:cs="Times New Roman"/>
+          <w:sz w:val="24"/>
+          <w:szCs w:val="24"/>
+        </w:rPr>
+        <w:t>Corpse is an Item</w:t>
+      </w:r>
+      <w:r>
+        <w:rPr>
+          <w:rFonts w:ascii="Times New Roman" w:hAnsi="Times New Roman" w:cs="Times New Roman"/>
+          <w:sz w:val="24"/>
+          <w:szCs w:val="24"/>
+        </w:rPr>
+        <w:t xml:space="preserve"> rather than </w:t>
+      </w:r>
+      <w:proofErr w:type="gramStart"/>
+      <w:r>
+        <w:rPr>
+          <w:rFonts w:ascii="Times New Roman" w:hAnsi="Times New Roman" w:cs="Times New Roman"/>
+          <w:sz w:val="24"/>
+          <w:szCs w:val="24"/>
+        </w:rPr>
+        <w:t>Ground</w:t>
+      </w:r>
+      <w:proofErr w:type="gramEnd"/>
+    </w:p>
+    <w:p>
+      <w:pPr>
+        <w:rPr>
+          <w:rFonts w:ascii="Times New Roman" w:hAnsi="Times New Roman" w:cs="Times New Roman"/>
+          <w:sz w:val="24"/>
+          <w:szCs w:val="24"/>
+        </w:rPr>
+      </w:pPr>
+      <w:r>
+        <w:rPr>
+          <w:rFonts w:ascii="Times New Roman" w:hAnsi="Times New Roman" w:cs="Times New Roman"/>
+          <w:sz w:val="24"/>
+          <w:szCs w:val="24"/>
+        </w:rPr>
+        <w:t>This makes it easier to interact with and</w:t>
+      </w:r>
+      <w:r>
+        <w:rPr>
+          <w:rFonts w:ascii="Times New Roman" w:hAnsi="Times New Roman" w:cs="Times New Roman"/>
+          <w:sz w:val="24"/>
+          <w:szCs w:val="24"/>
+        </w:rPr>
+        <w:t xml:space="preserve"> easier for Allosaurs to eat it with having to make multiple edits to the Ground. Items sit on top of the </w:t>
+      </w:r>
+      <w:proofErr w:type="gramStart"/>
+      <w:r>
+        <w:rPr>
+          <w:rFonts w:ascii="Times New Roman" w:hAnsi="Times New Roman" w:cs="Times New Roman"/>
+          <w:sz w:val="24"/>
+          <w:szCs w:val="24"/>
+        </w:rPr>
+        <w:t>Ground</w:t>
+      </w:r>
+      <w:proofErr w:type="gramEnd"/>
+      <w:r>
+        <w:rPr>
+          <w:rFonts w:ascii="Times New Roman" w:hAnsi="Times New Roman" w:cs="Times New Roman"/>
+          <w:sz w:val="24"/>
+          <w:szCs w:val="24"/>
+        </w:rPr>
+        <w:t xml:space="preserve"> so it is easy to change with affecting other objects.</w:t>
       </w:r>
     </w:p>
     <w:p>

</xml_diff>

<commit_message>
Added ecopoints to Breeding Sequence
</commit_message>
<xml_diff>
--- a/Design Rationale.docx
+++ b/Design Rationale.docx
@@ -103,43 +103,7 @@
           <w:sz w:val="24"/>
           <w:szCs w:val="24"/>
         </w:rPr>
-        <w:t>Each type of dinosaur has different attributes and interacts differently with the rest of the world (</w:t>
-      </w:r>
-      <w:proofErr w:type="gramStart"/>
-      <w:r>
-        <w:rPr>
-          <w:rFonts w:ascii="Times New Roman" w:hAnsi="Times New Roman" w:cs="Times New Roman"/>
-          <w:sz w:val="24"/>
-          <w:szCs w:val="24"/>
-        </w:rPr>
-        <w:t>e.g.</w:t>
-      </w:r>
-      <w:proofErr w:type="gramEnd"/>
-      <w:r>
-        <w:rPr>
-          <w:rFonts w:ascii="Times New Roman" w:hAnsi="Times New Roman" w:cs="Times New Roman"/>
-          <w:sz w:val="24"/>
-          <w:szCs w:val="24"/>
-        </w:rPr>
-        <w:t xml:space="preserve"> how it eats fruit). It is easier to having an interface to ensure each dinosaur has the required functionality expected from each </w:t>
-      </w:r>
-      <w:proofErr w:type="gramStart"/>
-      <w:r>
-        <w:rPr>
-          <w:rFonts w:ascii="Times New Roman" w:hAnsi="Times New Roman" w:cs="Times New Roman"/>
-          <w:sz w:val="24"/>
-          <w:szCs w:val="24"/>
-        </w:rPr>
-        <w:t>dinosaur</w:t>
-      </w:r>
-      <w:proofErr w:type="gramEnd"/>
-      <w:r>
-        <w:rPr>
-          <w:rFonts w:ascii="Times New Roman" w:hAnsi="Times New Roman" w:cs="Times New Roman"/>
-          <w:sz w:val="24"/>
-          <w:szCs w:val="24"/>
-        </w:rPr>
-        <w:t xml:space="preserve"> but the exact details can be separated between each type of dinosaur.</w:t>
+        <w:t>Each type of dinosaur has different attributes and interacts differently with the rest of the world (e.g. how it eats fruit). It is easier to having an interface to ensure each dinosaur has the required functionality expected from each dinosaur but the exact details can be separated between each type of dinosaur.</w:t>
       </w:r>
     </w:p>
     <w:p>
@@ -178,25 +142,7 @@
           <w:sz w:val="24"/>
           <w:szCs w:val="24"/>
         </w:rPr>
-        <w:t xml:space="preserve">Our diagram includes that to show that Player will interact with the item </w:t>
-      </w:r>
-      <w:proofErr w:type="spellStart"/>
-      <w:r>
-        <w:rPr>
-          <w:rFonts w:ascii="Times New Roman" w:hAnsi="Times New Roman" w:cs="Times New Roman"/>
-          <w:sz w:val="24"/>
-          <w:szCs w:val="24"/>
-        </w:rPr>
-        <w:t>ArrayList</w:t>
-      </w:r>
-      <w:proofErr w:type="spellEnd"/>
-      <w:r>
-        <w:rPr>
-          <w:rFonts w:ascii="Times New Roman" w:hAnsi="Times New Roman" w:cs="Times New Roman"/>
-          <w:sz w:val="24"/>
-          <w:szCs w:val="24"/>
-        </w:rPr>
-        <w:t xml:space="preserve"> at Location.</w:t>
+        <w:t>Our diagram includes that to show that Player will interact with the item ArrayList at Location.</w:t>
       </w:r>
     </w:p>
     <w:p>
@@ -218,54 +164,8 @@
           <w:sz w:val="24"/>
           <w:szCs w:val="24"/>
         </w:rPr>
-        <w:t xml:space="preserve">Eat is a separate class to </w:t>
-      </w:r>
-      <w:proofErr w:type="spellStart"/>
-      <w:r>
-        <w:rPr>
-          <w:rFonts w:ascii="Times New Roman" w:hAnsi="Times New Roman" w:cs="Times New Roman"/>
-          <w:sz w:val="24"/>
-          <w:szCs w:val="24"/>
-        </w:rPr>
-        <w:t>EatDino</w:t>
-      </w:r>
-      <w:proofErr w:type="spellEnd"/>
-      <w:r>
-        <w:rPr>
-          <w:rFonts w:ascii="Times New Roman" w:hAnsi="Times New Roman" w:cs="Times New Roman"/>
-          <w:sz w:val="24"/>
-          <w:szCs w:val="24"/>
-        </w:rPr>
-        <w:t xml:space="preserve">, </w:t>
-      </w:r>
-      <w:proofErr w:type="spellStart"/>
-      <w:r>
-        <w:rPr>
-          <w:rFonts w:ascii="Times New Roman" w:hAnsi="Times New Roman" w:cs="Times New Roman"/>
-          <w:sz w:val="24"/>
-          <w:szCs w:val="24"/>
-        </w:rPr>
-        <w:t>FeedDino</w:t>
-      </w:r>
-      <w:proofErr w:type="spellEnd"/>
-      <w:r>
-        <w:rPr>
-          <w:rFonts w:ascii="Times New Roman" w:hAnsi="Times New Roman" w:cs="Times New Roman"/>
-          <w:sz w:val="24"/>
-          <w:szCs w:val="24"/>
-        </w:rPr>
-        <w:t xml:space="preserve"> and </w:t>
-      </w:r>
-      <w:proofErr w:type="spellStart"/>
-      <w:r>
-        <w:rPr>
-          <w:rFonts w:ascii="Times New Roman" w:hAnsi="Times New Roman" w:cs="Times New Roman"/>
-          <w:sz w:val="24"/>
-          <w:szCs w:val="24"/>
-        </w:rPr>
-        <w:t>EatFruit</w:t>
-      </w:r>
-      <w:proofErr w:type="spellEnd"/>
+        <w:t>Eat is a separate class to EatDino, FeedDino and EatFruit</w:t>
+      </w:r>
     </w:p>
     <w:p>
       <w:pPr>
@@ -381,44 +281,89 @@
           <w:sz w:val="24"/>
           <w:szCs w:val="24"/>
         </w:rPr>
-        <w:t xml:space="preserve">Location has an </w:t>
-      </w:r>
-      <w:proofErr w:type="spellStart"/>
-      <w:r>
-        <w:rPr>
-          <w:rFonts w:ascii="Times New Roman" w:hAnsi="Times New Roman" w:cs="Times New Roman"/>
-          <w:sz w:val="24"/>
-          <w:szCs w:val="24"/>
-        </w:rPr>
-        <w:t>ArrayList</w:t>
-      </w:r>
-      <w:proofErr w:type="spellEnd"/>
-      <w:r>
-        <w:rPr>
-          <w:rFonts w:ascii="Times New Roman" w:hAnsi="Times New Roman" w:cs="Times New Roman"/>
-          <w:sz w:val="24"/>
-          <w:szCs w:val="24"/>
-        </w:rPr>
-        <w:t xml:space="preserve"> of items </w:t>
-      </w:r>
-      <w:r>
-        <w:rPr>
-          <w:rFonts w:ascii="Times New Roman" w:hAnsi="Times New Roman" w:cs="Times New Roman"/>
-          <w:sz w:val="24"/>
-          <w:szCs w:val="24"/>
-        </w:rPr>
-        <w:t xml:space="preserve">at the </w:t>
-      </w:r>
-      <w:proofErr w:type="gramStart"/>
-      <w:r>
-        <w:rPr>
-          <w:rFonts w:ascii="Times New Roman" w:hAnsi="Times New Roman" w:cs="Times New Roman"/>
-          <w:sz w:val="24"/>
-          <w:szCs w:val="24"/>
-        </w:rPr>
-        <w:t>location</w:t>
-      </w:r>
-      <w:proofErr w:type="gramEnd"/>
+        <w:t xml:space="preserve">Location has an ArrayList of items </w:t>
+      </w:r>
+      <w:r>
+        <w:rPr>
+          <w:rFonts w:ascii="Times New Roman" w:hAnsi="Times New Roman" w:cs="Times New Roman"/>
+          <w:sz w:val="24"/>
+          <w:szCs w:val="24"/>
+        </w:rPr>
+        <w:t xml:space="preserve">at the location </w:t>
+      </w:r>
+      <w:r>
+        <w:rPr>
+          <w:rFonts w:ascii="Times New Roman" w:hAnsi="Times New Roman" w:cs="Times New Roman"/>
+          <w:sz w:val="24"/>
+          <w:szCs w:val="24"/>
+        </w:rPr>
+        <w:t>but Bush and Tree have their own attribute of fruit.</w:t>
+      </w:r>
+      <w:r>
+        <w:rPr>
+          <w:rFonts w:ascii="Times New Roman" w:hAnsi="Times New Roman" w:cs="Times New Roman"/>
+          <w:sz w:val="24"/>
+          <w:szCs w:val="24"/>
+        </w:rPr>
+        <w:t xml:space="preserve"> Tree also has an attribute for dropped fruit</w:t>
+      </w:r>
+    </w:p>
+    <w:p>
+      <w:pPr>
+        <w:rPr>
+          <w:rFonts w:ascii="Times New Roman" w:hAnsi="Times New Roman" w:cs="Times New Roman"/>
+          <w:sz w:val="24"/>
+          <w:szCs w:val="24"/>
+        </w:rPr>
+      </w:pPr>
+      <w:r>
+        <w:rPr>
+          <w:rFonts w:ascii="Times New Roman" w:hAnsi="Times New Roman" w:cs="Times New Roman"/>
+          <w:sz w:val="24"/>
+          <w:szCs w:val="24"/>
+        </w:rPr>
+        <w:t>This is to make it easier to understand where the fruit is located as depending on where the fruit is located, different actors will interact with the fruit differently. For example</w:t>
+      </w:r>
+      <w:r>
+        <w:rPr>
+          <w:rFonts w:ascii="Times New Roman" w:hAnsi="Times New Roman" w:cs="Times New Roman"/>
+          <w:sz w:val="24"/>
+          <w:szCs w:val="24"/>
+        </w:rPr>
+        <w:t>, stegosaur cannot eat fruit from the tree but can eat it</w:t>
+      </w:r>
+      <w:r>
+        <w:rPr>
+          <w:rFonts w:ascii="Times New Roman" w:hAnsi="Times New Roman" w:cs="Times New Roman"/>
+          <w:sz w:val="24"/>
+          <w:szCs w:val="24"/>
+        </w:rPr>
+        <w:t xml:space="preserve"> if it is</w:t>
+      </w:r>
+      <w:r>
+        <w:rPr>
+          <w:rFonts w:ascii="Times New Roman" w:hAnsi="Times New Roman" w:cs="Times New Roman"/>
+          <w:sz w:val="24"/>
+          <w:szCs w:val="24"/>
+        </w:rPr>
+        <w:t xml:space="preserve"> dropped </w:t>
+      </w:r>
+      <w:r>
+        <w:rPr>
+          <w:rFonts w:ascii="Times New Roman" w:hAnsi="Times New Roman" w:cs="Times New Roman"/>
+          <w:sz w:val="24"/>
+          <w:szCs w:val="24"/>
+        </w:rPr>
+        <w:t>from a tree</w:t>
+      </w:r>
+      <w:r>
+        <w:rPr>
+          <w:rFonts w:ascii="Times New Roman" w:hAnsi="Times New Roman" w:cs="Times New Roman"/>
+          <w:sz w:val="24"/>
+          <w:szCs w:val="24"/>
+        </w:rPr>
+        <w:t>.</w:t>
+      </w:r>
       <w:r>
         <w:rPr>
           <w:rFonts w:ascii="Times New Roman" w:hAnsi="Times New Roman" w:cs="Times New Roman"/>
@@ -433,124 +378,7 @@
           <w:sz w:val="24"/>
           <w:szCs w:val="24"/>
         </w:rPr>
-        <w:t>but Bush and Tree have their own attribute of fruit.</w:t>
-      </w:r>
-      <w:r>
-        <w:rPr>
-          <w:rFonts w:ascii="Times New Roman" w:hAnsi="Times New Roman" w:cs="Times New Roman"/>
-          <w:sz w:val="24"/>
-          <w:szCs w:val="24"/>
-        </w:rPr>
-        <w:t xml:space="preserve"> Tree also has an attribute for dropped fruit</w:t>
-      </w:r>
-    </w:p>
-    <w:p>
-      <w:pPr>
-        <w:rPr>
-          <w:rFonts w:ascii="Times New Roman" w:hAnsi="Times New Roman" w:cs="Times New Roman"/>
-          <w:sz w:val="24"/>
-          <w:szCs w:val="24"/>
-        </w:rPr>
-      </w:pPr>
-      <w:r>
-        <w:rPr>
-          <w:rFonts w:ascii="Times New Roman" w:hAnsi="Times New Roman" w:cs="Times New Roman"/>
-          <w:sz w:val="24"/>
-          <w:szCs w:val="24"/>
-        </w:rPr>
-        <w:t>This is to make it easier to understand where the fruit is located as depending on where the fruit is located, different actors will interact with the fruit differently. For example</w:t>
-      </w:r>
-      <w:r>
-        <w:rPr>
-          <w:rFonts w:ascii="Times New Roman" w:hAnsi="Times New Roman" w:cs="Times New Roman"/>
-          <w:sz w:val="24"/>
-          <w:szCs w:val="24"/>
-        </w:rPr>
-        <w:t>, stegosaur cannot eat fruit from the tree but can eat it</w:t>
-      </w:r>
-      <w:r>
-        <w:rPr>
-          <w:rFonts w:ascii="Times New Roman" w:hAnsi="Times New Roman" w:cs="Times New Roman"/>
-          <w:sz w:val="24"/>
-          <w:szCs w:val="24"/>
-        </w:rPr>
-        <w:t xml:space="preserve"> if it is</w:t>
-      </w:r>
-      <w:r>
-        <w:rPr>
-          <w:rFonts w:ascii="Times New Roman" w:hAnsi="Times New Roman" w:cs="Times New Roman"/>
-          <w:sz w:val="24"/>
-          <w:szCs w:val="24"/>
-        </w:rPr>
-        <w:t xml:space="preserve"> dropped </w:t>
-      </w:r>
-      <w:r>
-        <w:rPr>
-          <w:rFonts w:ascii="Times New Roman" w:hAnsi="Times New Roman" w:cs="Times New Roman"/>
-          <w:sz w:val="24"/>
-          <w:szCs w:val="24"/>
-        </w:rPr>
-        <w:t>from a tree</w:t>
-      </w:r>
-      <w:r>
-        <w:rPr>
-          <w:rFonts w:ascii="Times New Roman" w:hAnsi="Times New Roman" w:cs="Times New Roman"/>
-          <w:sz w:val="24"/>
-          <w:szCs w:val="24"/>
-        </w:rPr>
-        <w:t>.</w:t>
-      </w:r>
-      <w:r>
-        <w:rPr>
-          <w:rFonts w:ascii="Times New Roman" w:hAnsi="Times New Roman" w:cs="Times New Roman"/>
-          <w:sz w:val="24"/>
-          <w:szCs w:val="24"/>
-        </w:rPr>
-        <w:t xml:space="preserve"> </w:t>
-      </w:r>
-      <w:r>
-        <w:rPr>
-          <w:rFonts w:ascii="Times New Roman" w:hAnsi="Times New Roman" w:cs="Times New Roman"/>
-          <w:sz w:val="24"/>
-          <w:szCs w:val="24"/>
-        </w:rPr>
-        <w:t xml:space="preserve">Technically, location could store dropped fruit however, it is easier to understand the code if Tree has its own dropped fruit attribute. </w:t>
-      </w:r>
-      <w:proofErr w:type="gramStart"/>
-      <w:r>
-        <w:rPr>
-          <w:rFonts w:ascii="Times New Roman" w:hAnsi="Times New Roman" w:cs="Times New Roman"/>
-          <w:sz w:val="24"/>
-          <w:szCs w:val="24"/>
-        </w:rPr>
-        <w:t>In order to</w:t>
-      </w:r>
-      <w:proofErr w:type="gramEnd"/>
-      <w:r>
-        <w:rPr>
-          <w:rFonts w:ascii="Times New Roman" w:hAnsi="Times New Roman" w:cs="Times New Roman"/>
-          <w:sz w:val="24"/>
-          <w:szCs w:val="24"/>
-        </w:rPr>
-        <w:t xml:space="preserve"> check if a location has dropped fruit under a tree and dropped fruit was stored under Location, it would involve checking the location’s </w:t>
-      </w:r>
-      <w:proofErr w:type="spellStart"/>
-      <w:r>
-        <w:rPr>
-          <w:rFonts w:ascii="Times New Roman" w:hAnsi="Times New Roman" w:cs="Times New Roman"/>
-          <w:sz w:val="24"/>
-          <w:szCs w:val="24"/>
-        </w:rPr>
-        <w:t>ArrayList</w:t>
-      </w:r>
-      <w:proofErr w:type="spellEnd"/>
-      <w:r>
-        <w:rPr>
-          <w:rFonts w:ascii="Times New Roman" w:hAnsi="Times New Roman" w:cs="Times New Roman"/>
-          <w:sz w:val="24"/>
-          <w:szCs w:val="24"/>
-        </w:rPr>
-        <w:t xml:space="preserve"> of Items as well as checking if there is a tree at that location which is more clunky than if we were to have a dropped Fruit attribute in Tree.</w:t>
+        <w:t>Technically, location could store dropped fruit however, it is easier to understand the code if Tree has its own dropped fruit attribute. In order to check if a location has dropped fruit under a tree and dropped fruit was stored under Location, it would involve checking the location’s ArrayList of Items as well as checking if there is a tree at that location which is more clunky than if we were to have a dropped Fruit attribute in Tree.</w:t>
       </w:r>
     </w:p>
     <w:p>
@@ -629,89 +457,15 @@
           <w:szCs w:val="24"/>
         </w:rPr>
         <w:lastRenderedPageBreak/>
-        <w:t xml:space="preserve">A Util class is useful to store methods and constants that are shared by several classes since they can just be imported by the classes that use them. This follows the Do not Repeat Yourself (DRY) design philosophy, and if we wish to make changes to any of </w:t>
-      </w:r>
-      <w:proofErr w:type="spellStart"/>
-      <w:proofErr w:type="gramStart"/>
-      <w:r>
-        <w:rPr>
-          <w:rFonts w:ascii="Times New Roman" w:hAnsi="Times New Roman" w:cs="Times New Roman"/>
-          <w:sz w:val="24"/>
-          <w:szCs w:val="24"/>
-        </w:rPr>
-        <w:t>theses</w:t>
-      </w:r>
-      <w:proofErr w:type="spellEnd"/>
-      <w:proofErr w:type="gramEnd"/>
-      <w:r>
-        <w:rPr>
-          <w:rFonts w:ascii="Times New Roman" w:hAnsi="Times New Roman" w:cs="Times New Roman"/>
-          <w:sz w:val="24"/>
-          <w:szCs w:val="24"/>
-        </w:rPr>
-        <w:t xml:space="preserve"> methods/constants, we only need to change them in one place rather than in many places if we were to not use a Util class.</w:t>
-      </w:r>
-      <w:r>
-        <w:rPr>
-          <w:rFonts w:ascii="Times New Roman" w:hAnsi="Times New Roman" w:cs="Times New Roman"/>
-          <w:sz w:val="24"/>
-          <w:szCs w:val="24"/>
-        </w:rPr>
-        <w:t xml:space="preserve"> Many of the functions used in the util class are functions that are generally very useful for multiple classes such as </w:t>
-      </w:r>
-      <w:proofErr w:type="spellStart"/>
-      <w:r>
-        <w:rPr>
-          <w:rFonts w:ascii="Times New Roman" w:hAnsi="Times New Roman" w:cs="Times New Roman"/>
-          <w:sz w:val="24"/>
-          <w:szCs w:val="24"/>
-        </w:rPr>
-        <w:t>NearestItem</w:t>
-      </w:r>
-      <w:proofErr w:type="spellEnd"/>
-      <w:r>
-        <w:rPr>
-          <w:rFonts w:ascii="Times New Roman" w:hAnsi="Times New Roman" w:cs="Times New Roman"/>
-          <w:sz w:val="24"/>
-          <w:szCs w:val="24"/>
-        </w:rPr>
-        <w:t xml:space="preserve"> and </w:t>
-      </w:r>
-      <w:proofErr w:type="spellStart"/>
-      <w:r>
-        <w:rPr>
-          <w:rFonts w:ascii="Times New Roman" w:hAnsi="Times New Roman" w:cs="Times New Roman"/>
-          <w:sz w:val="24"/>
-          <w:szCs w:val="24"/>
-        </w:rPr>
-        <w:t>NextToGroundType</w:t>
-      </w:r>
-      <w:proofErr w:type="spellEnd"/>
-      <w:r>
-        <w:rPr>
-          <w:rFonts w:ascii="Times New Roman" w:hAnsi="Times New Roman" w:cs="Times New Roman"/>
-          <w:sz w:val="24"/>
-          <w:szCs w:val="24"/>
-        </w:rPr>
-        <w:t xml:space="preserve">. Another benefit of putting the functions in the util class is that it means any further classes or classes that we want to incorporate </w:t>
-      </w:r>
-      <w:proofErr w:type="gramStart"/>
-      <w:r>
-        <w:rPr>
-          <w:rFonts w:ascii="Times New Roman" w:hAnsi="Times New Roman" w:cs="Times New Roman"/>
-          <w:sz w:val="24"/>
-          <w:szCs w:val="24"/>
-        </w:rPr>
-        <w:t>later on</w:t>
-      </w:r>
-      <w:proofErr w:type="gramEnd"/>
-      <w:r>
-        <w:rPr>
-          <w:rFonts w:ascii="Times New Roman" w:hAnsi="Times New Roman" w:cs="Times New Roman"/>
-          <w:sz w:val="24"/>
-          <w:szCs w:val="24"/>
-        </w:rPr>
-        <w:t xml:space="preserve"> can use these functions very easily meaning expanding the project later on is much easier.</w:t>
+        <w:t>A Util class is useful to store methods and constants that are shared by several classes since they can just be imported by the classes that use them. This follows the Do not Repeat Yourself (DRY) design philosophy, and if we wish to make changes to any of theses methods/constants, we only need to change them in one place rather than in many places if we were to not use a Util class.</w:t>
+      </w:r>
+      <w:r>
+        <w:rPr>
+          <w:rFonts w:ascii="Times New Roman" w:hAnsi="Times New Roman" w:cs="Times New Roman"/>
+          <w:sz w:val="24"/>
+          <w:szCs w:val="24"/>
+        </w:rPr>
+        <w:t xml:space="preserve"> Many of the functions used in the util class are functions that are generally very useful for multiple classes such as NearestItem and NextToGroundType. Another benefit of putting the functions in the util class is that it means any further classes or classes that we want to incorporate later on can use these functions very easily meaning expanding the project later on is much easier.</w:t>
       </w:r>
     </w:p>
     <w:p>
@@ -733,52 +487,24 @@
           <w:sz w:val="24"/>
           <w:szCs w:val="24"/>
         </w:rPr>
-        <w:t xml:space="preserve">Vending Machine inherits from </w:t>
-      </w:r>
-      <w:proofErr w:type="gramStart"/>
-      <w:r>
-        <w:rPr>
-          <w:rFonts w:ascii="Times New Roman" w:hAnsi="Times New Roman" w:cs="Times New Roman"/>
-          <w:sz w:val="24"/>
-          <w:szCs w:val="24"/>
-        </w:rPr>
-        <w:t>Ground</w:t>
-      </w:r>
-      <w:proofErr w:type="gramEnd"/>
-    </w:p>
-    <w:p>
-      <w:pPr>
-        <w:rPr>
-          <w:rFonts w:ascii="Times New Roman" w:hAnsi="Times New Roman" w:cs="Times New Roman"/>
-          <w:sz w:val="24"/>
-          <w:szCs w:val="24"/>
-        </w:rPr>
-      </w:pPr>
-      <w:r>
-        <w:rPr>
-          <w:rFonts w:ascii="Times New Roman" w:hAnsi="Times New Roman" w:cs="Times New Roman"/>
-          <w:sz w:val="24"/>
-          <w:szCs w:val="24"/>
-        </w:rPr>
-        <w:t xml:space="preserve">We believe </w:t>
-      </w:r>
-      <w:proofErr w:type="spellStart"/>
-      <w:r>
-        <w:rPr>
-          <w:rFonts w:ascii="Times New Roman" w:hAnsi="Times New Roman" w:cs="Times New Roman"/>
-          <w:sz w:val="24"/>
-          <w:szCs w:val="24"/>
-        </w:rPr>
-        <w:t>Vendine</w:t>
-      </w:r>
-      <w:proofErr w:type="spellEnd"/>
-      <w:r>
-        <w:rPr>
-          <w:rFonts w:ascii="Times New Roman" w:hAnsi="Times New Roman" w:cs="Times New Roman"/>
-          <w:sz w:val="24"/>
-          <w:szCs w:val="24"/>
-        </w:rPr>
-        <w:t xml:space="preserve"> Machine should be treated like a Ground rather than an Item because it acts much more like a set object on the map (like Ground) rather than an individual item that can be moved and placed in the inventory. It is easier to make it a ground than an item and remove lots of capabilities.</w:t>
+        <w:t>Vending Machine inherits from Ground</w:t>
+      </w:r>
+    </w:p>
+    <w:p>
+      <w:pPr>
+        <w:rPr>
+          <w:rFonts w:ascii="Times New Roman" w:hAnsi="Times New Roman" w:cs="Times New Roman"/>
+          <w:sz w:val="24"/>
+          <w:szCs w:val="24"/>
+        </w:rPr>
+      </w:pPr>
+      <w:r>
+        <w:rPr>
+          <w:rFonts w:ascii="Times New Roman" w:hAnsi="Times New Roman" w:cs="Times New Roman"/>
+          <w:sz w:val="24"/>
+          <w:szCs w:val="24"/>
+        </w:rPr>
+        <w:t>We believe Vendine Machine should be treated like a Ground rather than an Item because it acts much more like a set object on the map (like Ground) rather than an individual item that can be moved and placed in the inventory. It is easier to make it a ground than an item and remove lots of capabilities.</w:t>
       </w:r>
     </w:p>
     <w:p>
@@ -817,33 +543,15 @@
           <w:sz w:val="24"/>
           <w:szCs w:val="24"/>
         </w:rPr>
-        <w:t xml:space="preserve">It is easier to create classes for each type of Egg and have predefined attributes for each type of egg. This makes it easier to understand </w:t>
-      </w:r>
-      <w:proofErr w:type="gramStart"/>
-      <w:r>
-        <w:rPr>
-          <w:rFonts w:ascii="Times New Roman" w:hAnsi="Times New Roman" w:cs="Times New Roman"/>
-          <w:sz w:val="24"/>
-          <w:szCs w:val="24"/>
-        </w:rPr>
-        <w:t xml:space="preserve">the </w:t>
-      </w:r>
-      <w:r>
-        <w:rPr>
-          <w:rFonts w:ascii="Times New Roman" w:hAnsi="Times New Roman" w:cs="Times New Roman"/>
-          <w:sz w:val="24"/>
-          <w:szCs w:val="24"/>
-        </w:rPr>
-        <w:t>what</w:t>
-      </w:r>
-      <w:proofErr w:type="gramEnd"/>
-      <w:r>
-        <w:rPr>
-          <w:rFonts w:ascii="Times New Roman" w:hAnsi="Times New Roman" w:cs="Times New Roman"/>
-          <w:sz w:val="24"/>
-          <w:szCs w:val="24"/>
-        </w:rPr>
-        <w:t xml:space="preserve"> properties each egg has and makes it very easy to instantiate the right type of egg in the code when dinosaurs breed.</w:t>
+        <w:t xml:space="preserve">It is easier to create classes for each type of Egg and have predefined attributes for each type of egg. This makes it easier to understand the </w:t>
+      </w:r>
+      <w:r>
+        <w:rPr>
+          <w:rFonts w:ascii="Times New Roman" w:hAnsi="Times New Roman" w:cs="Times New Roman"/>
+          <w:sz w:val="24"/>
+          <w:szCs w:val="24"/>
+        </w:rPr>
+        <w:t>what properties each egg has and makes it very easy to instantiate the right type of egg in the code when dinosaurs breed.</w:t>
       </w:r>
     </w:p>
     <w:p>
@@ -873,18 +581,8 @@
           <w:sz w:val="24"/>
           <w:szCs w:val="24"/>
         </w:rPr>
-        <w:t xml:space="preserve"> rather than </w:t>
-      </w:r>
-      <w:proofErr w:type="gramStart"/>
-      <w:r>
-        <w:rPr>
-          <w:rFonts w:ascii="Times New Roman" w:hAnsi="Times New Roman" w:cs="Times New Roman"/>
-          <w:sz w:val="24"/>
-          <w:szCs w:val="24"/>
-        </w:rPr>
-        <w:t>Ground</w:t>
-      </w:r>
-      <w:proofErr w:type="gramEnd"/>
+        <w:t xml:space="preserve"> rather than Ground</w:t>
+      </w:r>
     </w:p>
     <w:p>
       <w:pPr>
@@ -908,35 +606,47 @@
           <w:sz w:val="24"/>
           <w:szCs w:val="24"/>
         </w:rPr>
-        <w:t xml:space="preserve"> easier for Allosaurs to eat it with having to make multiple edits to the Ground. Items sit on top of the </w:t>
-      </w:r>
-      <w:proofErr w:type="gramStart"/>
-      <w:r>
-        <w:rPr>
-          <w:rFonts w:ascii="Times New Roman" w:hAnsi="Times New Roman" w:cs="Times New Roman"/>
-          <w:sz w:val="24"/>
-          <w:szCs w:val="24"/>
-        </w:rPr>
-        <w:t>Ground</w:t>
-      </w:r>
-      <w:proofErr w:type="gramEnd"/>
-      <w:r>
-        <w:rPr>
-          <w:rFonts w:ascii="Times New Roman" w:hAnsi="Times New Roman" w:cs="Times New Roman"/>
-          <w:sz w:val="24"/>
-          <w:szCs w:val="24"/>
-        </w:rPr>
-        <w:t xml:space="preserve"> so it is easy to change with affecting other objects.</w:t>
-      </w:r>
-    </w:p>
-    <w:p>
-      <w:pPr>
-        <w:rPr>
-          <w:rFonts w:ascii="Times New Roman" w:hAnsi="Times New Roman" w:cs="Times New Roman"/>
-          <w:sz w:val="24"/>
-          <w:szCs w:val="24"/>
-        </w:rPr>
-      </w:pPr>
+        <w:t xml:space="preserve"> easier for Allosaurs to eat it with having to make multiple edits to the Ground. Items sit on top of the Ground so it is easy to change with affecting other objects.</w:t>
+      </w:r>
+    </w:p>
+    <w:p>
+      <w:pPr>
+        <w:pStyle w:val="ListParagraph"/>
+        <w:numPr>
+          <w:ilvl w:val="0"/>
+          <w:numId w:val="1"/>
+        </w:numPr>
+        <w:rPr>
+          <w:rFonts w:ascii="Times New Roman" w:hAnsi="Times New Roman" w:cs="Times New Roman"/>
+          <w:sz w:val="24"/>
+          <w:szCs w:val="24"/>
+        </w:rPr>
+      </w:pPr>
+      <w:r>
+        <w:rPr>
+          <w:rFonts w:ascii="Times New Roman" w:hAnsi="Times New Roman" w:cs="Times New Roman"/>
+          <w:sz w:val="24"/>
+          <w:szCs w:val="24"/>
+        </w:rPr>
+        <w:t>The argument for IncreaseEcoPoints is a String rather than an action or an Int</w:t>
+      </w:r>
+    </w:p>
+    <w:p>
+      <w:pPr>
+        <w:rPr>
+          <w:rFonts w:ascii="Times New Roman" w:hAnsi="Times New Roman" w:cs="Times New Roman"/>
+          <w:sz w:val="24"/>
+          <w:szCs w:val="24"/>
+        </w:rPr>
+      </w:pPr>
+      <w:r>
+        <w:rPr>
+          <w:rFonts w:ascii="Times New Roman" w:hAnsi="Times New Roman" w:cs="Times New Roman"/>
+          <w:sz w:val="24"/>
+          <w:szCs w:val="24"/>
+        </w:rPr>
+        <w:t>EcoPoints will store a hashMap to match certain actions represented by strings with an int value of how many points that action is worth. Storing it as a hashMap will make it much easier to edit the values later and also makes the function very easy to use as all it requires is a string input rather than having to pass certain objects which could make it messy.</w:t>
+      </w:r>
     </w:p>
     <w:sectPr>
       <w:pgSz w:w="11906" w:h="16838"/>

</xml_diff>

<commit_message>
added point to design rationale
</commit_message>
<xml_diff>
--- a/Design Rationale.docx
+++ b/Design Rationale.docx
@@ -47,7 +47,32 @@
           <w:sz w:val="24"/>
           <w:szCs w:val="24"/>
         </w:rPr>
-        <w:t xml:space="preserve">Fruit even though Location has its own item </w:t>
+        <w:t>Fruit even though Location has its own item attribute</w:t>
+      </w:r>
+    </w:p>
+    <w:p>
+      <w:pPr>
+        <w:rPr>
+          <w:rFonts w:ascii="Times New Roman" w:hAnsi="Times New Roman" w:cs="Times New Roman"/>
+          <w:sz w:val="24"/>
+          <w:szCs w:val="24"/>
+        </w:rPr>
+      </w:pPr>
+      <w:r>
+        <w:rPr>
+          <w:rFonts w:ascii="Times New Roman" w:hAnsi="Times New Roman" w:cs="Times New Roman"/>
+          <w:sz w:val="24"/>
+          <w:szCs w:val="24"/>
+        </w:rPr>
+        <w:t>Tree and bush will store fruit that it has growing on itself and the Location class will store items that are on the ground.</w:t>
+      </w:r>
+      <w:r>
+        <w:rPr>
+          <w:rFonts w:ascii="Times New Roman" w:hAnsi="Times New Roman" w:cs="Times New Roman"/>
+          <w:sz w:val="24"/>
+          <w:szCs w:val="24"/>
+        </w:rPr>
+        <w:t xml:space="preserve"> This enables us to distinguish between the ground </w:t>
       </w:r>
       <w:proofErr w:type="gramStart"/>
       <w:r>
@@ -56,25 +81,16 @@
           <w:sz w:val="24"/>
           <w:szCs w:val="24"/>
         </w:rPr>
-        <w:t>attribute</w:t>
+        <w:t>types</w:t>
       </w:r>
       <w:proofErr w:type="gramEnd"/>
-    </w:p>
-    <w:p>
-      <w:pPr>
-        <w:rPr>
-          <w:rFonts w:ascii="Times New Roman" w:hAnsi="Times New Roman" w:cs="Times New Roman"/>
-          <w:sz w:val="24"/>
-          <w:szCs w:val="24"/>
-        </w:rPr>
-      </w:pPr>
-      <w:r>
-        <w:rPr>
-          <w:rFonts w:ascii="Times New Roman" w:hAnsi="Times New Roman" w:cs="Times New Roman"/>
-          <w:sz w:val="24"/>
-          <w:szCs w:val="24"/>
-        </w:rPr>
-        <w:t>Tree and bush will store fruit that it has growing on itself and the Location class will store items that are on the ground.</w:t>
+      <w:r>
+        <w:rPr>
+          <w:rFonts w:ascii="Times New Roman" w:hAnsi="Times New Roman" w:cs="Times New Roman"/>
+          <w:sz w:val="24"/>
+          <w:szCs w:val="24"/>
+        </w:rPr>
+        <w:t xml:space="preserve"> Fruits are located in. </w:t>
       </w:r>
     </w:p>
     <w:p>
@@ -96,7 +112,24 @@
           <w:sz w:val="24"/>
           <w:szCs w:val="24"/>
         </w:rPr>
-        <w:t xml:space="preserve">Dinosaur is an </w:t>
+        <w:t>Dinosaur is an interface</w:t>
+      </w:r>
+    </w:p>
+    <w:p>
+      <w:pPr>
+        <w:rPr>
+          <w:rFonts w:ascii="Times New Roman" w:hAnsi="Times New Roman" w:cs="Times New Roman"/>
+          <w:sz w:val="24"/>
+          <w:szCs w:val="24"/>
+        </w:rPr>
+      </w:pPr>
+      <w:r>
+        <w:rPr>
+          <w:rFonts w:ascii="Times New Roman" w:hAnsi="Times New Roman" w:cs="Times New Roman"/>
+          <w:sz w:val="24"/>
+          <w:szCs w:val="24"/>
+        </w:rPr>
+        <w:t>Each type of dinosaur has different attributes and interacts differently with the rest of the world (</w:t>
       </w:r>
       <w:proofErr w:type="gramStart"/>
       <w:r>
@@ -105,36 +138,9 @@
           <w:sz w:val="24"/>
           <w:szCs w:val="24"/>
         </w:rPr>
-        <w:t>interface</w:t>
+        <w:t>e.g.</w:t>
       </w:r>
       <w:proofErr w:type="gramEnd"/>
-    </w:p>
-    <w:p>
-      <w:pPr>
-        <w:rPr>
-          <w:rFonts w:ascii="Times New Roman" w:hAnsi="Times New Roman" w:cs="Times New Roman"/>
-          <w:sz w:val="24"/>
-          <w:szCs w:val="24"/>
-        </w:rPr>
-      </w:pPr>
-      <w:r>
-        <w:rPr>
-          <w:rFonts w:ascii="Times New Roman" w:hAnsi="Times New Roman" w:cs="Times New Roman"/>
-          <w:sz w:val="24"/>
-          <w:szCs w:val="24"/>
-        </w:rPr>
-        <w:t>Each type of dinosaur has different attributes and interacts differently with the rest of the world (</w:t>
-      </w:r>
-      <w:proofErr w:type="gramStart"/>
-      <w:r>
-        <w:rPr>
-          <w:rFonts w:ascii="Times New Roman" w:hAnsi="Times New Roman" w:cs="Times New Roman"/>
-          <w:sz w:val="24"/>
-          <w:szCs w:val="24"/>
-        </w:rPr>
-        <w:t>e.g.</w:t>
-      </w:r>
-      <w:proofErr w:type="gramEnd"/>
       <w:r>
         <w:rPr>
           <w:rFonts w:ascii="Times New Roman" w:hAnsi="Times New Roman" w:cs="Times New Roman"/>
@@ -143,16 +149,14 @@
         </w:rPr>
         <w:t xml:space="preserve"> how it eats fruit). It is easier to having an interface to ensure each dinosaur has the required functionality expected from each </w:t>
       </w:r>
-      <w:proofErr w:type="gramStart"/>
-      <w:r>
-        <w:rPr>
-          <w:rFonts w:ascii="Times New Roman" w:hAnsi="Times New Roman" w:cs="Times New Roman"/>
-          <w:sz w:val="24"/>
-          <w:szCs w:val="24"/>
-        </w:rPr>
-        <w:t>dinosaur</w:t>
-      </w:r>
-      <w:proofErr w:type="gramEnd"/>
+      <w:r>
+        <w:rPr>
+          <w:rFonts w:ascii="Times New Roman" w:hAnsi="Times New Roman" w:cs="Times New Roman"/>
+          <w:sz w:val="24"/>
+          <w:szCs w:val="24"/>
+        </w:rPr>
+        <w:t>dinosaur,</w:t>
+      </w:r>
       <w:r>
         <w:rPr>
           <w:rFonts w:ascii="Times New Roman" w:hAnsi="Times New Roman" w:cs="Times New Roman"/>
@@ -181,42 +185,24 @@
           <w:sz w:val="24"/>
           <w:szCs w:val="24"/>
         </w:rPr>
-        <w:t>Dependency between Player and Location</w:t>
-      </w:r>
-    </w:p>
-    <w:p>
-      <w:pPr>
-        <w:rPr>
-          <w:rFonts w:ascii="Times New Roman" w:hAnsi="Times New Roman" w:cs="Times New Roman"/>
-          <w:sz w:val="24"/>
-          <w:szCs w:val="24"/>
-        </w:rPr>
-      </w:pPr>
-      <w:r>
-        <w:rPr>
-          <w:rFonts w:ascii="Times New Roman" w:hAnsi="Times New Roman" w:cs="Times New Roman"/>
-          <w:sz w:val="24"/>
-          <w:szCs w:val="24"/>
-        </w:rPr>
-        <w:t xml:space="preserve">Our diagram includes that to show that Player will interact with the item </w:t>
-      </w:r>
-      <w:proofErr w:type="spellStart"/>
-      <w:r>
-        <w:rPr>
-          <w:rFonts w:ascii="Times New Roman" w:hAnsi="Times New Roman" w:cs="Times New Roman"/>
-          <w:sz w:val="24"/>
-          <w:szCs w:val="24"/>
-        </w:rPr>
-        <w:t>ArrayList</w:t>
-      </w:r>
-      <w:proofErr w:type="spellEnd"/>
-      <w:r>
-        <w:rPr>
-          <w:rFonts w:ascii="Times New Roman" w:hAnsi="Times New Roman" w:cs="Times New Roman"/>
-          <w:sz w:val="24"/>
-          <w:szCs w:val="24"/>
-        </w:rPr>
-        <w:t xml:space="preserve"> at Location.</w:t>
+        <w:t>Dinosaurs store an age tracker to determine whether it is a baby or not</w:t>
+      </w:r>
+    </w:p>
+    <w:p>
+      <w:pPr>
+        <w:rPr>
+          <w:rFonts w:ascii="Times New Roman" w:hAnsi="Times New Roman" w:cs="Times New Roman"/>
+          <w:sz w:val="24"/>
+          <w:szCs w:val="24"/>
+        </w:rPr>
+      </w:pPr>
+      <w:r>
+        <w:rPr>
+          <w:rFonts w:ascii="Times New Roman" w:hAnsi="Times New Roman" w:cs="Times New Roman"/>
+          <w:sz w:val="24"/>
+          <w:szCs w:val="24"/>
+        </w:rPr>
+        <w:t>This will minimise repeated code (DRY) as the baby dinosaur is very, very similar to the adult dinosaur.</w:t>
       </w:r>
     </w:p>
     <w:p>
@@ -238,70 +224,24 @@
           <w:sz w:val="24"/>
           <w:szCs w:val="24"/>
         </w:rPr>
-        <w:t xml:space="preserve">Eat is a separate class to </w:t>
-      </w:r>
-      <w:proofErr w:type="spellStart"/>
-      <w:r>
-        <w:rPr>
-          <w:rFonts w:ascii="Times New Roman" w:hAnsi="Times New Roman" w:cs="Times New Roman"/>
-          <w:sz w:val="24"/>
-          <w:szCs w:val="24"/>
-        </w:rPr>
-        <w:t>EatDino</w:t>
-      </w:r>
-      <w:proofErr w:type="spellEnd"/>
-      <w:r>
-        <w:rPr>
-          <w:rFonts w:ascii="Times New Roman" w:hAnsi="Times New Roman" w:cs="Times New Roman"/>
-          <w:sz w:val="24"/>
-          <w:szCs w:val="24"/>
-        </w:rPr>
-        <w:t xml:space="preserve">, </w:t>
-      </w:r>
-      <w:proofErr w:type="spellStart"/>
-      <w:r>
-        <w:rPr>
-          <w:rFonts w:ascii="Times New Roman" w:hAnsi="Times New Roman" w:cs="Times New Roman"/>
-          <w:sz w:val="24"/>
-          <w:szCs w:val="24"/>
-        </w:rPr>
-        <w:t>FeedDino</w:t>
-      </w:r>
-      <w:proofErr w:type="spellEnd"/>
-      <w:r>
-        <w:rPr>
-          <w:rFonts w:ascii="Times New Roman" w:hAnsi="Times New Roman" w:cs="Times New Roman"/>
-          <w:sz w:val="24"/>
-          <w:szCs w:val="24"/>
-        </w:rPr>
-        <w:t xml:space="preserve"> and </w:t>
-      </w:r>
-      <w:proofErr w:type="spellStart"/>
-      <w:r>
-        <w:rPr>
-          <w:rFonts w:ascii="Times New Roman" w:hAnsi="Times New Roman" w:cs="Times New Roman"/>
-          <w:sz w:val="24"/>
-          <w:szCs w:val="24"/>
-        </w:rPr>
-        <w:t>EatFruit</w:t>
-      </w:r>
-      <w:proofErr w:type="spellEnd"/>
-    </w:p>
-    <w:p>
-      <w:pPr>
-        <w:rPr>
-          <w:rFonts w:ascii="Times New Roman" w:hAnsi="Times New Roman" w:cs="Times New Roman"/>
-          <w:sz w:val="24"/>
-          <w:szCs w:val="24"/>
-        </w:rPr>
-      </w:pPr>
-      <w:r>
-        <w:rPr>
-          <w:rFonts w:ascii="Times New Roman" w:hAnsi="Times New Roman" w:cs="Times New Roman"/>
-          <w:sz w:val="24"/>
-          <w:szCs w:val="24"/>
-        </w:rPr>
-        <w:t>This is to ensure code is not repeated between the different eat actions (DRY) and to make code easier to maintain in case the implementation of feeding and hunger levels change. Instead of changing all the classes, we can just change the Eat class.</w:t>
+        <w:t>Egg parent class for each type of egg</w:t>
+      </w:r>
+    </w:p>
+    <w:p>
+      <w:pPr>
+        <w:rPr>
+          <w:rFonts w:ascii="Times New Roman" w:hAnsi="Times New Roman" w:cs="Times New Roman"/>
+          <w:sz w:val="24"/>
+          <w:szCs w:val="24"/>
+        </w:rPr>
+      </w:pPr>
+      <w:r>
+        <w:rPr>
+          <w:rFonts w:ascii="Times New Roman" w:hAnsi="Times New Roman" w:cs="Times New Roman"/>
+          <w:sz w:val="24"/>
+          <w:szCs w:val="24"/>
+        </w:rPr>
+        <w:t>Each egg is very similar. This will minimise repeated code (DRY) and make it easier to maintain.</w:t>
       </w:r>
     </w:p>
     <w:p>
@@ -323,7 +263,33 @@
           <w:sz w:val="24"/>
           <w:szCs w:val="24"/>
         </w:rPr>
-        <w:t xml:space="preserve">Dinosaurs store an age tracker to determine whether it is a baby or </w:t>
+        <w:t xml:space="preserve">Location has an </w:t>
+      </w:r>
+      <w:proofErr w:type="spellStart"/>
+      <w:r>
+        <w:rPr>
+          <w:rFonts w:ascii="Times New Roman" w:hAnsi="Times New Roman" w:cs="Times New Roman"/>
+          <w:sz w:val="24"/>
+          <w:szCs w:val="24"/>
+        </w:rPr>
+        <w:t>ArrayList</w:t>
+      </w:r>
+      <w:proofErr w:type="spellEnd"/>
+      <w:r>
+        <w:rPr>
+          <w:rFonts w:ascii="Times New Roman" w:hAnsi="Times New Roman" w:cs="Times New Roman"/>
+          <w:sz w:val="24"/>
+          <w:szCs w:val="24"/>
+        </w:rPr>
+        <w:t xml:space="preserve"> of items </w:t>
+      </w:r>
+      <w:r>
+        <w:rPr>
+          <w:rFonts w:ascii="Times New Roman" w:hAnsi="Times New Roman" w:cs="Times New Roman"/>
+          <w:sz w:val="24"/>
+          <w:szCs w:val="24"/>
+        </w:rPr>
+        <w:t xml:space="preserve">at the </w:t>
       </w:r>
       <w:proofErr w:type="gramStart"/>
       <w:r>
@@ -332,25 +298,141 @@
           <w:sz w:val="24"/>
           <w:szCs w:val="24"/>
         </w:rPr>
-        <w:t>not</w:t>
+        <w:t>location</w:t>
       </w:r>
       <w:proofErr w:type="gramEnd"/>
-    </w:p>
-    <w:p>
-      <w:pPr>
-        <w:rPr>
-          <w:rFonts w:ascii="Times New Roman" w:hAnsi="Times New Roman" w:cs="Times New Roman"/>
-          <w:sz w:val="24"/>
-          <w:szCs w:val="24"/>
-        </w:rPr>
-      </w:pPr>
-      <w:r>
-        <w:rPr>
-          <w:rFonts w:ascii="Times New Roman" w:hAnsi="Times New Roman" w:cs="Times New Roman"/>
-          <w:sz w:val="24"/>
-          <w:szCs w:val="24"/>
-        </w:rPr>
-        <w:t>This will minimise repeated code (DRY) as the baby dinosaur is very, very similar to the adult dinosaur.</w:t>
+      <w:r>
+        <w:rPr>
+          <w:rFonts w:ascii="Times New Roman" w:hAnsi="Times New Roman" w:cs="Times New Roman"/>
+          <w:sz w:val="24"/>
+          <w:szCs w:val="24"/>
+        </w:rPr>
+        <w:t xml:space="preserve"> </w:t>
+      </w:r>
+      <w:r>
+        <w:rPr>
+          <w:rFonts w:ascii="Times New Roman" w:hAnsi="Times New Roman" w:cs="Times New Roman"/>
+          <w:sz w:val="24"/>
+          <w:szCs w:val="24"/>
+        </w:rPr>
+        <w:t>but Bush and Tree have their own attribute of fruit.</w:t>
+      </w:r>
+      <w:r>
+        <w:rPr>
+          <w:rFonts w:ascii="Times New Roman" w:hAnsi="Times New Roman" w:cs="Times New Roman"/>
+          <w:sz w:val="24"/>
+          <w:szCs w:val="24"/>
+        </w:rPr>
+        <w:t xml:space="preserve"> Tree also has an attribute for dropped fruit</w:t>
+      </w:r>
+    </w:p>
+    <w:p>
+      <w:pPr>
+        <w:rPr>
+          <w:rFonts w:ascii="Times New Roman" w:hAnsi="Times New Roman" w:cs="Times New Roman"/>
+          <w:sz w:val="24"/>
+          <w:szCs w:val="24"/>
+        </w:rPr>
+      </w:pPr>
+      <w:r>
+        <w:rPr>
+          <w:rFonts w:ascii="Times New Roman" w:hAnsi="Times New Roman" w:cs="Times New Roman"/>
+          <w:sz w:val="24"/>
+          <w:szCs w:val="24"/>
+        </w:rPr>
+        <w:t>This is to make it easier to understand where the fruit is located as depending on where the fruit is located, different actors will interact with the fruit differently. For example</w:t>
+      </w:r>
+      <w:r>
+        <w:rPr>
+          <w:rFonts w:ascii="Times New Roman" w:hAnsi="Times New Roman" w:cs="Times New Roman"/>
+          <w:sz w:val="24"/>
+          <w:szCs w:val="24"/>
+        </w:rPr>
+        <w:t>, stegosaur cannot eat fruit from the tree but can eat it</w:t>
+      </w:r>
+      <w:r>
+        <w:rPr>
+          <w:rFonts w:ascii="Times New Roman" w:hAnsi="Times New Roman" w:cs="Times New Roman"/>
+          <w:sz w:val="24"/>
+          <w:szCs w:val="24"/>
+        </w:rPr>
+        <w:t xml:space="preserve"> if it is</w:t>
+      </w:r>
+      <w:r>
+        <w:rPr>
+          <w:rFonts w:ascii="Times New Roman" w:hAnsi="Times New Roman" w:cs="Times New Roman"/>
+          <w:sz w:val="24"/>
+          <w:szCs w:val="24"/>
+        </w:rPr>
+        <w:t xml:space="preserve"> dropped </w:t>
+      </w:r>
+      <w:r>
+        <w:rPr>
+          <w:rFonts w:ascii="Times New Roman" w:hAnsi="Times New Roman" w:cs="Times New Roman"/>
+          <w:sz w:val="24"/>
+          <w:szCs w:val="24"/>
+        </w:rPr>
+        <w:t>from a tree</w:t>
+      </w:r>
+      <w:r>
+        <w:rPr>
+          <w:rFonts w:ascii="Times New Roman" w:hAnsi="Times New Roman" w:cs="Times New Roman"/>
+          <w:sz w:val="24"/>
+          <w:szCs w:val="24"/>
+        </w:rPr>
+        <w:t>.</w:t>
+      </w:r>
+      <w:r>
+        <w:rPr>
+          <w:rFonts w:ascii="Times New Roman" w:hAnsi="Times New Roman" w:cs="Times New Roman"/>
+          <w:sz w:val="24"/>
+          <w:szCs w:val="24"/>
+        </w:rPr>
+        <w:t xml:space="preserve"> </w:t>
+      </w:r>
+      <w:r>
+        <w:rPr>
+          <w:rFonts w:ascii="Times New Roman" w:hAnsi="Times New Roman" w:cs="Times New Roman"/>
+          <w:sz w:val="24"/>
+          <w:szCs w:val="24"/>
+        </w:rPr>
+        <w:t xml:space="preserve">Technically, location could store dropped fruit however, it is easier to understand the code if Tree has its own dropped fruit attribute. </w:t>
+      </w:r>
+      <w:proofErr w:type="gramStart"/>
+      <w:r>
+        <w:rPr>
+          <w:rFonts w:ascii="Times New Roman" w:hAnsi="Times New Roman" w:cs="Times New Roman"/>
+          <w:sz w:val="24"/>
+          <w:szCs w:val="24"/>
+        </w:rPr>
+        <w:t>In order to</w:t>
+      </w:r>
+      <w:proofErr w:type="gramEnd"/>
+      <w:r>
+        <w:rPr>
+          <w:rFonts w:ascii="Times New Roman" w:hAnsi="Times New Roman" w:cs="Times New Roman"/>
+          <w:sz w:val="24"/>
+          <w:szCs w:val="24"/>
+        </w:rPr>
+        <w:t xml:space="preserve"> check if a location has dropped fruit under a tree and dropped fruit was stored under Location, it would involve checking the location’s </w:t>
+      </w:r>
+      <w:proofErr w:type="spellStart"/>
+      <w:r>
+        <w:rPr>
+          <w:rFonts w:ascii="Times New Roman" w:hAnsi="Times New Roman" w:cs="Times New Roman"/>
+          <w:sz w:val="24"/>
+          <w:szCs w:val="24"/>
+        </w:rPr>
+        <w:t>ArrayList</w:t>
+      </w:r>
+      <w:proofErr w:type="spellEnd"/>
+      <w:r>
+        <w:rPr>
+          <w:rFonts w:ascii="Times New Roman" w:hAnsi="Times New Roman" w:cs="Times New Roman"/>
+          <w:sz w:val="24"/>
+          <w:szCs w:val="24"/>
+        </w:rPr>
+        <w:t xml:space="preserve"> of Items as well as checking if there is a tree at that location which is more clunky than if we were to have a dropped Fruit attribute in Tree.</w:t>
       </w:r>
     </w:p>
     <w:p>
@@ -372,24 +454,24 @@
           <w:sz w:val="24"/>
           <w:szCs w:val="24"/>
         </w:rPr>
-        <w:t>Egg parent class for each type of egg</w:t>
-      </w:r>
-    </w:p>
-    <w:p>
-      <w:pPr>
-        <w:rPr>
-          <w:rFonts w:ascii="Times New Roman" w:hAnsi="Times New Roman" w:cs="Times New Roman"/>
-          <w:sz w:val="24"/>
-          <w:szCs w:val="24"/>
-        </w:rPr>
-      </w:pPr>
-      <w:r>
-        <w:rPr>
-          <w:rFonts w:ascii="Times New Roman" w:hAnsi="Times New Roman" w:cs="Times New Roman"/>
-          <w:sz w:val="24"/>
-          <w:szCs w:val="24"/>
-        </w:rPr>
-        <w:t>Each egg is very similar. This will minimise repeated code (DRY) and make it easier to maintain.</w:t>
+        <w:t>Each item has its own location stored as an attribute</w:t>
+      </w:r>
+    </w:p>
+    <w:p>
+      <w:pPr>
+        <w:rPr>
+          <w:rFonts w:ascii="Times New Roman" w:hAnsi="Times New Roman" w:cs="Times New Roman"/>
+          <w:sz w:val="24"/>
+          <w:szCs w:val="24"/>
+        </w:rPr>
+      </w:pPr>
+      <w:r>
+        <w:rPr>
+          <w:rFonts w:ascii="Times New Roman" w:hAnsi="Times New Roman" w:cs="Times New Roman"/>
+          <w:sz w:val="24"/>
+          <w:szCs w:val="24"/>
+        </w:rPr>
+        <w:t>This is to make it easier to travel to an item such as to a corpse. Items do not travel as much as actors so the location can just be stored unlike for Actors.</w:t>
       </w:r>
     </w:p>
     <w:p>
@@ -411,33 +493,88 @@
           <w:sz w:val="24"/>
           <w:szCs w:val="24"/>
         </w:rPr>
-        <w:t xml:space="preserve">Location has an </w:t>
+        <w:t>Util Class incorporating many different functions.</w:t>
+      </w:r>
+    </w:p>
+    <w:p>
+      <w:pPr>
+        <w:rPr>
+          <w:rFonts w:ascii="Times New Roman" w:hAnsi="Times New Roman" w:cs="Times New Roman"/>
+          <w:sz w:val="24"/>
+          <w:szCs w:val="24"/>
+        </w:rPr>
+      </w:pPr>
+      <w:r>
+        <w:rPr>
+          <w:rFonts w:ascii="Times New Roman" w:hAnsi="Times New Roman" w:cs="Times New Roman"/>
+          <w:sz w:val="24"/>
+          <w:szCs w:val="24"/>
+        </w:rPr>
+        <w:t xml:space="preserve">A Util class is useful to store methods and constants that are shared by several classes since they can just be imported by the classes that use them. This follows the Do not Repeat Yourself (DRY) design philosophy, and if we wish to make changes to any of </w:t>
       </w:r>
       <w:proofErr w:type="spellStart"/>
-      <w:r>
-        <w:rPr>
-          <w:rFonts w:ascii="Times New Roman" w:hAnsi="Times New Roman" w:cs="Times New Roman"/>
-          <w:sz w:val="24"/>
-          <w:szCs w:val="24"/>
-        </w:rPr>
-        <w:t>ArrayList</w:t>
+      <w:proofErr w:type="gramStart"/>
+      <w:r>
+        <w:rPr>
+          <w:rFonts w:ascii="Times New Roman" w:hAnsi="Times New Roman" w:cs="Times New Roman"/>
+          <w:sz w:val="24"/>
+          <w:szCs w:val="24"/>
+        </w:rPr>
+        <w:t>theses</w:t>
       </w:r>
       <w:proofErr w:type="spellEnd"/>
-      <w:r>
-        <w:rPr>
-          <w:rFonts w:ascii="Times New Roman" w:hAnsi="Times New Roman" w:cs="Times New Roman"/>
-          <w:sz w:val="24"/>
-          <w:szCs w:val="24"/>
-        </w:rPr>
-        <w:t xml:space="preserve"> of items </w:t>
-      </w:r>
-      <w:r>
-        <w:rPr>
-          <w:rFonts w:ascii="Times New Roman" w:hAnsi="Times New Roman" w:cs="Times New Roman"/>
-          <w:sz w:val="24"/>
-          <w:szCs w:val="24"/>
-        </w:rPr>
-        <w:t xml:space="preserve">at the </w:t>
+      <w:proofErr w:type="gramEnd"/>
+      <w:r>
+        <w:rPr>
+          <w:rFonts w:ascii="Times New Roman" w:hAnsi="Times New Roman" w:cs="Times New Roman"/>
+          <w:sz w:val="24"/>
+          <w:szCs w:val="24"/>
+        </w:rPr>
+        <w:t xml:space="preserve"> methods/constants, we only need to change them in one place rather than in many places if we were to not use a Util class.</w:t>
+      </w:r>
+      <w:r>
+        <w:rPr>
+          <w:rFonts w:ascii="Times New Roman" w:hAnsi="Times New Roman" w:cs="Times New Roman"/>
+          <w:sz w:val="24"/>
+          <w:szCs w:val="24"/>
+        </w:rPr>
+        <w:t xml:space="preserve"> Many of the functions used in the util class are functions that are generally very useful for multiple classes such as </w:t>
+      </w:r>
+      <w:proofErr w:type="spellStart"/>
+      <w:r>
+        <w:rPr>
+          <w:rFonts w:ascii="Times New Roman" w:hAnsi="Times New Roman" w:cs="Times New Roman"/>
+          <w:sz w:val="24"/>
+          <w:szCs w:val="24"/>
+        </w:rPr>
+        <w:t>NearestItem</w:t>
+      </w:r>
+      <w:proofErr w:type="spellEnd"/>
+      <w:r>
+        <w:rPr>
+          <w:rFonts w:ascii="Times New Roman" w:hAnsi="Times New Roman" w:cs="Times New Roman"/>
+          <w:sz w:val="24"/>
+          <w:szCs w:val="24"/>
+        </w:rPr>
+        <w:t xml:space="preserve"> and </w:t>
+      </w:r>
+      <w:proofErr w:type="spellStart"/>
+      <w:r>
+        <w:rPr>
+          <w:rFonts w:ascii="Times New Roman" w:hAnsi="Times New Roman" w:cs="Times New Roman"/>
+          <w:sz w:val="24"/>
+          <w:szCs w:val="24"/>
+        </w:rPr>
+        <w:t>NextToGroundType</w:t>
+      </w:r>
+      <w:proofErr w:type="spellEnd"/>
+      <w:r>
+        <w:rPr>
+          <w:rFonts w:ascii="Times New Roman" w:hAnsi="Times New Roman" w:cs="Times New Roman"/>
+          <w:sz w:val="24"/>
+          <w:szCs w:val="24"/>
+        </w:rPr>
+        <w:t xml:space="preserve">. Another benefit of putting the functions in the util class is that it means any further classes or classes that we want to incorporate </w:t>
       </w:r>
       <w:proofErr w:type="gramStart"/>
       <w:r>
@@ -446,7 +583,7 @@
           <w:sz w:val="24"/>
           <w:szCs w:val="24"/>
         </w:rPr>
-        <w:t>location</w:t>
+        <w:t>later on</w:t>
       </w:r>
       <w:proofErr w:type="gramEnd"/>
       <w:r>
@@ -455,142 +592,7 @@
           <w:sz w:val="24"/>
           <w:szCs w:val="24"/>
         </w:rPr>
-        <w:t xml:space="preserve"> </w:t>
-      </w:r>
-      <w:r>
-        <w:rPr>
-          <w:rFonts w:ascii="Times New Roman" w:hAnsi="Times New Roman" w:cs="Times New Roman"/>
-          <w:sz w:val="24"/>
-          <w:szCs w:val="24"/>
-        </w:rPr>
-        <w:t>but Bush and Tree have their own attribute of fruit.</w:t>
-      </w:r>
-      <w:r>
-        <w:rPr>
-          <w:rFonts w:ascii="Times New Roman" w:hAnsi="Times New Roman" w:cs="Times New Roman"/>
-          <w:sz w:val="24"/>
-          <w:szCs w:val="24"/>
-        </w:rPr>
-        <w:t xml:space="preserve"> Tree also has an attribute for dropped </w:t>
-      </w:r>
-      <w:proofErr w:type="gramStart"/>
-      <w:r>
-        <w:rPr>
-          <w:rFonts w:ascii="Times New Roman" w:hAnsi="Times New Roman" w:cs="Times New Roman"/>
-          <w:sz w:val="24"/>
-          <w:szCs w:val="24"/>
-        </w:rPr>
-        <w:t>fruit</w:t>
-      </w:r>
-      <w:proofErr w:type="gramEnd"/>
-    </w:p>
-    <w:p>
-      <w:pPr>
-        <w:rPr>
-          <w:rFonts w:ascii="Times New Roman" w:hAnsi="Times New Roman" w:cs="Times New Roman"/>
-          <w:sz w:val="24"/>
-          <w:szCs w:val="24"/>
-        </w:rPr>
-      </w:pPr>
-      <w:r>
-        <w:rPr>
-          <w:rFonts w:ascii="Times New Roman" w:hAnsi="Times New Roman" w:cs="Times New Roman"/>
-          <w:sz w:val="24"/>
-          <w:szCs w:val="24"/>
-        </w:rPr>
-        <w:t>This is to make it easier to understand where the fruit is located as depending on where the fruit is located, different actors will interact with the fruit differently. For example</w:t>
-      </w:r>
-      <w:r>
-        <w:rPr>
-          <w:rFonts w:ascii="Times New Roman" w:hAnsi="Times New Roman" w:cs="Times New Roman"/>
-          <w:sz w:val="24"/>
-          <w:szCs w:val="24"/>
-        </w:rPr>
-        <w:t>, stegosaur cannot eat fruit from the tree but can eat it</w:t>
-      </w:r>
-      <w:r>
-        <w:rPr>
-          <w:rFonts w:ascii="Times New Roman" w:hAnsi="Times New Roman" w:cs="Times New Roman"/>
-          <w:sz w:val="24"/>
-          <w:szCs w:val="24"/>
-        </w:rPr>
-        <w:t xml:space="preserve"> if it is</w:t>
-      </w:r>
-      <w:r>
-        <w:rPr>
-          <w:rFonts w:ascii="Times New Roman" w:hAnsi="Times New Roman" w:cs="Times New Roman"/>
-          <w:sz w:val="24"/>
-          <w:szCs w:val="24"/>
-        </w:rPr>
-        <w:t xml:space="preserve"> dropped </w:t>
-      </w:r>
-      <w:r>
-        <w:rPr>
-          <w:rFonts w:ascii="Times New Roman" w:hAnsi="Times New Roman" w:cs="Times New Roman"/>
-          <w:sz w:val="24"/>
-          <w:szCs w:val="24"/>
-        </w:rPr>
-        <w:t>from a tree</w:t>
-      </w:r>
-      <w:r>
-        <w:rPr>
-          <w:rFonts w:ascii="Times New Roman" w:hAnsi="Times New Roman" w:cs="Times New Roman"/>
-          <w:sz w:val="24"/>
-          <w:szCs w:val="24"/>
-        </w:rPr>
-        <w:t>.</w:t>
-      </w:r>
-      <w:r>
-        <w:rPr>
-          <w:rFonts w:ascii="Times New Roman" w:hAnsi="Times New Roman" w:cs="Times New Roman"/>
-          <w:sz w:val="24"/>
-          <w:szCs w:val="24"/>
-        </w:rPr>
-        <w:t xml:space="preserve"> </w:t>
-      </w:r>
-      <w:r>
-        <w:rPr>
-          <w:rFonts w:ascii="Times New Roman" w:hAnsi="Times New Roman" w:cs="Times New Roman"/>
-          <w:sz w:val="24"/>
-          <w:szCs w:val="24"/>
-        </w:rPr>
-        <w:t xml:space="preserve">Technically, location could store dropped fruit however, it is easier to understand the code if Tree has its own dropped fruit attribute. </w:t>
-      </w:r>
-      <w:proofErr w:type="gramStart"/>
-      <w:r>
-        <w:rPr>
-          <w:rFonts w:ascii="Times New Roman" w:hAnsi="Times New Roman" w:cs="Times New Roman"/>
-          <w:sz w:val="24"/>
-          <w:szCs w:val="24"/>
-        </w:rPr>
-        <w:t>In order to</w:t>
-      </w:r>
-      <w:proofErr w:type="gramEnd"/>
-      <w:r>
-        <w:rPr>
-          <w:rFonts w:ascii="Times New Roman" w:hAnsi="Times New Roman" w:cs="Times New Roman"/>
-          <w:sz w:val="24"/>
-          <w:szCs w:val="24"/>
-        </w:rPr>
-        <w:t xml:space="preserve"> check if a location has dropped fruit under a tree and dropped fruit was stored under Location, it would involve checking the location’s </w:t>
-      </w:r>
-      <w:proofErr w:type="spellStart"/>
-      <w:r>
-        <w:rPr>
-          <w:rFonts w:ascii="Times New Roman" w:hAnsi="Times New Roman" w:cs="Times New Roman"/>
-          <w:sz w:val="24"/>
-          <w:szCs w:val="24"/>
-        </w:rPr>
-        <w:t>ArrayList</w:t>
-      </w:r>
-      <w:proofErr w:type="spellEnd"/>
-      <w:r>
-        <w:rPr>
-          <w:rFonts w:ascii="Times New Roman" w:hAnsi="Times New Roman" w:cs="Times New Roman"/>
-          <w:sz w:val="24"/>
-          <w:szCs w:val="24"/>
-        </w:rPr>
-        <w:t xml:space="preserve"> of Items as well as checking if there is a tree at that location which is more clunky than if we were to have a dropped Fruit attribute in Tree.</w:t>
+        <w:t xml:space="preserve"> can use these functions very easily meaning expanding the project later on is much easier.</w:t>
       </w:r>
     </w:p>
     <w:p>
@@ -612,34 +614,41 @@
           <w:sz w:val="24"/>
           <w:szCs w:val="24"/>
         </w:rPr>
-        <w:t xml:space="preserve">Each item has its own location stored as an </w:t>
-      </w:r>
-      <w:proofErr w:type="gramStart"/>
-      <w:r>
-        <w:rPr>
-          <w:rFonts w:ascii="Times New Roman" w:hAnsi="Times New Roman" w:cs="Times New Roman"/>
-          <w:sz w:val="24"/>
-          <w:szCs w:val="24"/>
-        </w:rPr>
-        <w:t>attribute</w:t>
-      </w:r>
-      <w:proofErr w:type="gramEnd"/>
-    </w:p>
-    <w:p>
-      <w:pPr>
-        <w:rPr>
-          <w:rFonts w:ascii="Times New Roman" w:hAnsi="Times New Roman" w:cs="Times New Roman"/>
-          <w:sz w:val="24"/>
-          <w:szCs w:val="24"/>
-        </w:rPr>
-      </w:pPr>
-      <w:r>
-        <w:rPr>
-          <w:rFonts w:ascii="Times New Roman" w:hAnsi="Times New Roman" w:cs="Times New Roman"/>
-          <w:sz w:val="24"/>
-          <w:szCs w:val="24"/>
-        </w:rPr>
-        <w:t>This is to make it easier to travel to an item such as to a corpse. Items do not travel as much as actors so the location can just be stored unlike for Actors.</w:t>
+        <w:lastRenderedPageBreak/>
+        <w:t>Vending Machine inherits from Ground</w:t>
+      </w:r>
+    </w:p>
+    <w:p>
+      <w:pPr>
+        <w:rPr>
+          <w:rFonts w:ascii="Times New Roman" w:hAnsi="Times New Roman" w:cs="Times New Roman"/>
+          <w:sz w:val="24"/>
+          <w:szCs w:val="24"/>
+        </w:rPr>
+      </w:pPr>
+      <w:r>
+        <w:rPr>
+          <w:rFonts w:ascii="Times New Roman" w:hAnsi="Times New Roman" w:cs="Times New Roman"/>
+          <w:sz w:val="24"/>
+          <w:szCs w:val="24"/>
+        </w:rPr>
+        <w:t>We believe Vendin</w:t>
+      </w:r>
+      <w:r>
+        <w:rPr>
+          <w:rFonts w:ascii="Times New Roman" w:hAnsi="Times New Roman" w:cs="Times New Roman"/>
+          <w:sz w:val="24"/>
+          <w:szCs w:val="24"/>
+        </w:rPr>
+        <w:t>g</w:t>
+      </w:r>
+      <w:r>
+        <w:rPr>
+          <w:rFonts w:ascii="Times New Roman" w:hAnsi="Times New Roman" w:cs="Times New Roman"/>
+          <w:sz w:val="24"/>
+          <w:szCs w:val="24"/>
+        </w:rPr>
+        <w:t xml:space="preserve"> Machine should be treated like a Ground rather than an Item because it acts much more like a set object on the map (like Ground) rather than an individual item that can be moved and placed in the inventory. It is easier to make it a ground than an item and remove lots of capabilities.</w:t>
       </w:r>
     </w:p>
     <w:p>
@@ -661,107 +670,48 @@
           <w:sz w:val="24"/>
           <w:szCs w:val="24"/>
         </w:rPr>
-        <w:t>Util Class incorporating many different functions.</w:t>
-      </w:r>
-    </w:p>
-    <w:p>
-      <w:pPr>
-        <w:rPr>
-          <w:rFonts w:ascii="Times New Roman" w:hAnsi="Times New Roman" w:cs="Times New Roman"/>
-          <w:sz w:val="24"/>
-          <w:szCs w:val="24"/>
-        </w:rPr>
-      </w:pPr>
-      <w:r>
-        <w:rPr>
-          <w:rFonts w:ascii="Times New Roman" w:hAnsi="Times New Roman" w:cs="Times New Roman"/>
-          <w:sz w:val="24"/>
-          <w:szCs w:val="24"/>
-        </w:rPr>
-        <w:lastRenderedPageBreak/>
-        <w:t xml:space="preserve">A Util class is useful to store methods and constants that are shared by several classes since they can just be imported by the classes that use them. This follows the Do not Repeat Yourself (DRY) design philosophy, and if we wish to make changes to any of </w:t>
-      </w:r>
-      <w:proofErr w:type="spellStart"/>
-      <w:proofErr w:type="gramStart"/>
-      <w:r>
-        <w:rPr>
-          <w:rFonts w:ascii="Times New Roman" w:hAnsi="Times New Roman" w:cs="Times New Roman"/>
-          <w:sz w:val="24"/>
-          <w:szCs w:val="24"/>
-        </w:rPr>
-        <w:t>theses</w:t>
-      </w:r>
-      <w:proofErr w:type="spellEnd"/>
-      <w:proofErr w:type="gramEnd"/>
-      <w:r>
-        <w:rPr>
-          <w:rFonts w:ascii="Times New Roman" w:hAnsi="Times New Roman" w:cs="Times New Roman"/>
-          <w:sz w:val="24"/>
-          <w:szCs w:val="24"/>
-        </w:rPr>
-        <w:t xml:space="preserve"> methods/constants, we only need to change them in one place rather than in many places if we were to not use a Util class.</w:t>
-      </w:r>
-      <w:r>
-        <w:rPr>
-          <w:rFonts w:ascii="Times New Roman" w:hAnsi="Times New Roman" w:cs="Times New Roman"/>
-          <w:sz w:val="24"/>
-          <w:szCs w:val="24"/>
-        </w:rPr>
-        <w:t xml:space="preserve"> Many of the functions used in the util class are functions that are generally very useful for multiple classes such as </w:t>
-      </w:r>
-      <w:proofErr w:type="spellStart"/>
-      <w:r>
-        <w:rPr>
-          <w:rFonts w:ascii="Times New Roman" w:hAnsi="Times New Roman" w:cs="Times New Roman"/>
-          <w:sz w:val="24"/>
-          <w:szCs w:val="24"/>
-        </w:rPr>
-        <w:t>NearestItem</w:t>
-      </w:r>
-      <w:proofErr w:type="spellEnd"/>
-      <w:r>
-        <w:rPr>
-          <w:rFonts w:ascii="Times New Roman" w:hAnsi="Times New Roman" w:cs="Times New Roman"/>
-          <w:sz w:val="24"/>
-          <w:szCs w:val="24"/>
-        </w:rPr>
-        <w:t xml:space="preserve"> and </w:t>
-      </w:r>
-      <w:proofErr w:type="spellStart"/>
-      <w:r>
-        <w:rPr>
-          <w:rFonts w:ascii="Times New Roman" w:hAnsi="Times New Roman" w:cs="Times New Roman"/>
-          <w:sz w:val="24"/>
-          <w:szCs w:val="24"/>
-        </w:rPr>
-        <w:t>NextToGroundType</w:t>
-      </w:r>
-      <w:proofErr w:type="spellEnd"/>
-      <w:r>
-        <w:rPr>
-          <w:rFonts w:ascii="Times New Roman" w:hAnsi="Times New Roman" w:cs="Times New Roman"/>
-          <w:sz w:val="24"/>
-          <w:szCs w:val="24"/>
-        </w:rPr>
-        <w:t xml:space="preserve">. Another benefit of putting the functions in the util class is that it means any further classes or classes that we want to incorporate </w:t>
-      </w:r>
-      <w:proofErr w:type="gramStart"/>
-      <w:r>
-        <w:rPr>
-          <w:rFonts w:ascii="Times New Roman" w:hAnsi="Times New Roman" w:cs="Times New Roman"/>
-          <w:sz w:val="24"/>
-          <w:szCs w:val="24"/>
-        </w:rPr>
-        <w:t>later on</w:t>
-      </w:r>
-      <w:proofErr w:type="gramEnd"/>
-      <w:r>
-        <w:rPr>
-          <w:rFonts w:ascii="Times New Roman" w:hAnsi="Times New Roman" w:cs="Times New Roman"/>
-          <w:sz w:val="24"/>
-          <w:szCs w:val="24"/>
-        </w:rPr>
-        <w:t xml:space="preserve"> can use these functions very easily meaning expanding the project later on is much easier.</w:t>
+        <w:t>There are classes for each type of Egg that inherit from the big Egg class rather than using the one Egg class and changing each instance’s attributes to meet the requirements of each type of egg.</w:t>
+      </w:r>
+    </w:p>
+    <w:p>
+      <w:pPr>
+        <w:rPr>
+          <w:rFonts w:ascii="Times New Roman" w:hAnsi="Times New Roman" w:cs="Times New Roman"/>
+          <w:sz w:val="24"/>
+          <w:szCs w:val="24"/>
+        </w:rPr>
+      </w:pPr>
+      <w:r>
+        <w:rPr>
+          <w:rFonts w:ascii="Times New Roman" w:hAnsi="Times New Roman" w:cs="Times New Roman"/>
+          <w:sz w:val="24"/>
+          <w:szCs w:val="24"/>
+        </w:rPr>
+        <w:t xml:space="preserve">It is easier to create classes for each type of Egg and have predefined attributes for each type of egg. This makes it easier to understand </w:t>
+      </w:r>
+      <w:r>
+        <w:rPr>
+          <w:rFonts w:ascii="Times New Roman" w:hAnsi="Times New Roman" w:cs="Times New Roman"/>
+          <w:sz w:val="24"/>
+          <w:szCs w:val="24"/>
+        </w:rPr>
+        <w:t>what</w:t>
+      </w:r>
+      <w:r>
+        <w:rPr>
+          <w:rFonts w:ascii="Times New Roman" w:hAnsi="Times New Roman" w:cs="Times New Roman"/>
+          <w:sz w:val="24"/>
+          <w:szCs w:val="24"/>
+        </w:rPr>
+        <w:t xml:space="preserve"> the</w:t>
+      </w:r>
+      <w:r>
+        <w:rPr>
+          <w:rFonts w:ascii="Times New Roman" w:hAnsi="Times New Roman" w:cs="Times New Roman"/>
+          <w:sz w:val="24"/>
+          <w:szCs w:val="24"/>
+        </w:rPr>
+        <w:t xml:space="preserve"> properties each egg has and makes it very easy to instantiate the right type of egg in the code when dinosaurs breed.</w:t>
       </w:r>
     </w:p>
     <w:p>
@@ -783,7 +733,40 @@
           <w:sz w:val="24"/>
           <w:szCs w:val="24"/>
         </w:rPr>
-        <w:t xml:space="preserve">Vending Machine inherits from </w:t>
+        <w:t>Corpse is an Item</w:t>
+      </w:r>
+      <w:r>
+        <w:rPr>
+          <w:rFonts w:ascii="Times New Roman" w:hAnsi="Times New Roman" w:cs="Times New Roman"/>
+          <w:sz w:val="24"/>
+          <w:szCs w:val="24"/>
+        </w:rPr>
+        <w:t xml:space="preserve"> rather than Ground</w:t>
+      </w:r>
+    </w:p>
+    <w:p>
+      <w:pPr>
+        <w:rPr>
+          <w:rFonts w:ascii="Times New Roman" w:hAnsi="Times New Roman" w:cs="Times New Roman"/>
+          <w:sz w:val="24"/>
+          <w:szCs w:val="24"/>
+        </w:rPr>
+      </w:pPr>
+      <w:r>
+        <w:rPr>
+          <w:rFonts w:ascii="Times New Roman" w:hAnsi="Times New Roman" w:cs="Times New Roman"/>
+          <w:sz w:val="24"/>
+          <w:szCs w:val="24"/>
+        </w:rPr>
+        <w:t>This makes it easier to interact with and</w:t>
+      </w:r>
+      <w:r>
+        <w:rPr>
+          <w:rFonts w:ascii="Times New Roman" w:hAnsi="Times New Roman" w:cs="Times New Roman"/>
+          <w:sz w:val="24"/>
+          <w:szCs w:val="24"/>
+        </w:rPr>
+        <w:t xml:space="preserve"> easier for Allosaurs to eat it with having to make multiple edits to the Ground. Items sit on top of the </w:t>
       </w:r>
       <w:proofErr w:type="gramStart"/>
       <w:r>
@@ -795,40 +778,13 @@
         <w:t>Ground</w:t>
       </w:r>
       <w:proofErr w:type="gramEnd"/>
-    </w:p>
-    <w:p>
-      <w:pPr>
-        <w:rPr>
-          <w:rFonts w:ascii="Times New Roman" w:hAnsi="Times New Roman" w:cs="Times New Roman"/>
-          <w:sz w:val="24"/>
-          <w:szCs w:val="24"/>
-        </w:rPr>
-      </w:pPr>
-      <w:r>
-        <w:rPr>
-          <w:rFonts w:ascii="Times New Roman" w:hAnsi="Times New Roman" w:cs="Times New Roman"/>
-          <w:sz w:val="24"/>
-          <w:szCs w:val="24"/>
-        </w:rPr>
-        <w:t xml:space="preserve">We believe </w:t>
-      </w:r>
-      <w:proofErr w:type="spellStart"/>
-      <w:r>
-        <w:rPr>
-          <w:rFonts w:ascii="Times New Roman" w:hAnsi="Times New Roman" w:cs="Times New Roman"/>
-          <w:sz w:val="24"/>
-          <w:szCs w:val="24"/>
-        </w:rPr>
-        <w:t>Vendine</w:t>
-      </w:r>
-      <w:proofErr w:type="spellEnd"/>
-      <w:r>
-        <w:rPr>
-          <w:rFonts w:ascii="Times New Roman" w:hAnsi="Times New Roman" w:cs="Times New Roman"/>
-          <w:sz w:val="24"/>
-          <w:szCs w:val="24"/>
-        </w:rPr>
-        <w:t xml:space="preserve"> Machine should be treated like a Ground rather than an Item because it acts much more like a set object on the map (like Ground) rather than an individual item that can be moved and placed in the inventory. It is easier to make it a ground than an item and remove lots of capabilities.</w:t>
+      <w:r>
+        <w:rPr>
+          <w:rFonts w:ascii="Times New Roman" w:hAnsi="Times New Roman" w:cs="Times New Roman"/>
+          <w:sz w:val="24"/>
+          <w:szCs w:val="24"/>
+        </w:rPr>
+        <w:t xml:space="preserve"> so it is easy to change with affecting other objects.</w:t>
       </w:r>
     </w:p>
     <w:p>
@@ -850,24 +806,88 @@
           <w:sz w:val="24"/>
           <w:szCs w:val="24"/>
         </w:rPr>
-        <w:t>There are classes for each type of Egg that inherit from the big Egg class rather than using the one Egg class and changing each instance’s attributes to meet the requirements of each type of egg.</w:t>
-      </w:r>
-    </w:p>
-    <w:p>
-      <w:pPr>
-        <w:rPr>
-          <w:rFonts w:ascii="Times New Roman" w:hAnsi="Times New Roman" w:cs="Times New Roman"/>
-          <w:sz w:val="24"/>
-          <w:szCs w:val="24"/>
-        </w:rPr>
-      </w:pPr>
-      <w:r>
-        <w:rPr>
-          <w:rFonts w:ascii="Times New Roman" w:hAnsi="Times New Roman" w:cs="Times New Roman"/>
-          <w:sz w:val="24"/>
-          <w:szCs w:val="24"/>
-        </w:rPr>
-        <w:t xml:space="preserve">It is easier to create classes for each type of Egg and have predefined attributes for each type of egg. This makes it easier to understand </w:t>
+        <w:t xml:space="preserve">The argument for </w:t>
+      </w:r>
+      <w:proofErr w:type="spellStart"/>
+      <w:r>
+        <w:rPr>
+          <w:rFonts w:ascii="Times New Roman" w:hAnsi="Times New Roman" w:cs="Times New Roman"/>
+          <w:sz w:val="24"/>
+          <w:szCs w:val="24"/>
+        </w:rPr>
+        <w:t>IncreaseEcoPoints</w:t>
+      </w:r>
+      <w:proofErr w:type="spellEnd"/>
+      <w:r>
+        <w:rPr>
+          <w:rFonts w:ascii="Times New Roman" w:hAnsi="Times New Roman" w:cs="Times New Roman"/>
+          <w:sz w:val="24"/>
+          <w:szCs w:val="24"/>
+        </w:rPr>
+        <w:t xml:space="preserve"> is a String rather than an action or an Int</w:t>
+      </w:r>
+    </w:p>
+    <w:p>
+      <w:pPr>
+        <w:rPr>
+          <w:rFonts w:ascii="Times New Roman" w:hAnsi="Times New Roman" w:cs="Times New Roman"/>
+          <w:sz w:val="24"/>
+          <w:szCs w:val="24"/>
+        </w:rPr>
+      </w:pPr>
+      <w:proofErr w:type="spellStart"/>
+      <w:r>
+        <w:rPr>
+          <w:rFonts w:ascii="Times New Roman" w:hAnsi="Times New Roman" w:cs="Times New Roman"/>
+          <w:sz w:val="24"/>
+          <w:szCs w:val="24"/>
+        </w:rPr>
+        <w:t>EcoPoints</w:t>
+      </w:r>
+      <w:proofErr w:type="spellEnd"/>
+      <w:r>
+        <w:rPr>
+          <w:rFonts w:ascii="Times New Roman" w:hAnsi="Times New Roman" w:cs="Times New Roman"/>
+          <w:sz w:val="24"/>
+          <w:szCs w:val="24"/>
+        </w:rPr>
+        <w:t xml:space="preserve"> will store a </w:t>
+      </w:r>
+      <w:proofErr w:type="spellStart"/>
+      <w:r>
+        <w:rPr>
+          <w:rFonts w:ascii="Times New Roman" w:hAnsi="Times New Roman" w:cs="Times New Roman"/>
+          <w:sz w:val="24"/>
+          <w:szCs w:val="24"/>
+        </w:rPr>
+        <w:t>hashMap</w:t>
+      </w:r>
+      <w:proofErr w:type="spellEnd"/>
+      <w:r>
+        <w:rPr>
+          <w:rFonts w:ascii="Times New Roman" w:hAnsi="Times New Roman" w:cs="Times New Roman"/>
+          <w:sz w:val="24"/>
+          <w:szCs w:val="24"/>
+        </w:rPr>
+        <w:t xml:space="preserve"> to match certain actions represented by strings with an int value of how many points that action is worth. Storing it as a </w:t>
+      </w:r>
+      <w:proofErr w:type="spellStart"/>
+      <w:r>
+        <w:rPr>
+          <w:rFonts w:ascii="Times New Roman" w:hAnsi="Times New Roman" w:cs="Times New Roman"/>
+          <w:sz w:val="24"/>
+          <w:szCs w:val="24"/>
+        </w:rPr>
+        <w:t>hashMap</w:t>
+      </w:r>
+      <w:proofErr w:type="spellEnd"/>
+      <w:r>
+        <w:rPr>
+          <w:rFonts w:ascii="Times New Roman" w:hAnsi="Times New Roman" w:cs="Times New Roman"/>
+          <w:sz w:val="24"/>
+          <w:szCs w:val="24"/>
+        </w:rPr>
+        <w:t xml:space="preserve"> will make it much easier to edit the values later </w:t>
       </w:r>
       <w:proofErr w:type="gramStart"/>
       <w:r>
@@ -876,15 +896,7 @@
           <w:sz w:val="24"/>
           <w:szCs w:val="24"/>
         </w:rPr>
-        <w:t xml:space="preserve">the </w:t>
-      </w:r>
-      <w:r>
-        <w:rPr>
-          <w:rFonts w:ascii="Times New Roman" w:hAnsi="Times New Roman" w:cs="Times New Roman"/>
-          <w:sz w:val="24"/>
-          <w:szCs w:val="24"/>
-        </w:rPr>
-        <w:t>what</w:t>
+        <w:t>and also</w:t>
       </w:r>
       <w:proofErr w:type="gramEnd"/>
       <w:r>
@@ -893,7 +905,7 @@
           <w:sz w:val="24"/>
           <w:szCs w:val="24"/>
         </w:rPr>
-        <w:t xml:space="preserve"> properties each egg has and makes it very easy to instantiate the right type of egg in the code when dinosaurs breed.</w:t>
+        <w:t xml:space="preserve"> makes the function very easy to use as all it requires is a string input rather than having to pass certain objects which could make it messy.</w:t>
       </w:r>
     </w:p>
     <w:p>
@@ -915,68 +927,78 @@
           <w:sz w:val="24"/>
           <w:szCs w:val="24"/>
         </w:rPr>
-        <w:t>Corpse is an Item</w:t>
-      </w:r>
-      <w:r>
-        <w:rPr>
-          <w:rFonts w:ascii="Times New Roman" w:hAnsi="Times New Roman" w:cs="Times New Roman"/>
-          <w:sz w:val="24"/>
-          <w:szCs w:val="24"/>
-        </w:rPr>
-        <w:t xml:space="preserve"> rather than </w:t>
-      </w:r>
-      <w:proofErr w:type="gramStart"/>
-      <w:r>
-        <w:rPr>
-          <w:rFonts w:ascii="Times New Roman" w:hAnsi="Times New Roman" w:cs="Times New Roman"/>
-          <w:sz w:val="24"/>
-          <w:szCs w:val="24"/>
-        </w:rPr>
-        <w:t>Ground</w:t>
-      </w:r>
-      <w:proofErr w:type="gramEnd"/>
-    </w:p>
-    <w:p>
-      <w:pPr>
-        <w:rPr>
-          <w:rFonts w:ascii="Times New Roman" w:hAnsi="Times New Roman" w:cs="Times New Roman"/>
-          <w:sz w:val="24"/>
-          <w:szCs w:val="24"/>
-        </w:rPr>
-      </w:pPr>
-      <w:r>
-        <w:rPr>
-          <w:rFonts w:ascii="Times New Roman" w:hAnsi="Times New Roman" w:cs="Times New Roman"/>
-          <w:sz w:val="24"/>
-          <w:szCs w:val="24"/>
-        </w:rPr>
-        <w:t>This makes it easier to interact with and</w:t>
-      </w:r>
-      <w:r>
-        <w:rPr>
-          <w:rFonts w:ascii="Times New Roman" w:hAnsi="Times New Roman" w:cs="Times New Roman"/>
-          <w:sz w:val="24"/>
-          <w:szCs w:val="24"/>
-        </w:rPr>
-        <w:t xml:space="preserve"> easier for Allosaurs to eat it with having to make multiple edits to the Ground. Items sit on top of the </w:t>
-      </w:r>
-      <w:proofErr w:type="gramStart"/>
-      <w:r>
-        <w:rPr>
-          <w:rFonts w:ascii="Times New Roman" w:hAnsi="Times New Roman" w:cs="Times New Roman"/>
-          <w:sz w:val="24"/>
-          <w:szCs w:val="24"/>
-        </w:rPr>
-        <w:t>Ground</w:t>
-      </w:r>
-      <w:proofErr w:type="gramEnd"/>
-      <w:r>
-        <w:rPr>
-          <w:rFonts w:ascii="Times New Roman" w:hAnsi="Times New Roman" w:cs="Times New Roman"/>
-          <w:sz w:val="24"/>
-          <w:szCs w:val="24"/>
-        </w:rPr>
-        <w:t xml:space="preserve"> so it is easy to change with affecting other objects.</w:t>
+        <w:t xml:space="preserve">Implementing </w:t>
+      </w:r>
+      <w:proofErr w:type="spellStart"/>
+      <w:r>
+        <w:rPr>
+          <w:rFonts w:ascii="Times New Roman" w:hAnsi="Times New Roman" w:cs="Times New Roman"/>
+          <w:sz w:val="24"/>
+          <w:szCs w:val="24"/>
+        </w:rPr>
+        <w:t>MateBehaviour</w:t>
+      </w:r>
+      <w:proofErr w:type="spellEnd"/>
+      <w:r>
+        <w:rPr>
+          <w:rFonts w:ascii="Times New Roman" w:hAnsi="Times New Roman" w:cs="Times New Roman"/>
+          <w:sz w:val="24"/>
+          <w:szCs w:val="24"/>
+        </w:rPr>
+        <w:t xml:space="preserve"> rather than using just </w:t>
+      </w:r>
+      <w:proofErr w:type="spellStart"/>
+      <w:r>
+        <w:rPr>
+          <w:rFonts w:ascii="Times New Roman" w:hAnsi="Times New Roman" w:cs="Times New Roman"/>
+          <w:sz w:val="24"/>
+          <w:szCs w:val="24"/>
+        </w:rPr>
+        <w:t>MateAction</w:t>
+      </w:r>
+      <w:proofErr w:type="spellEnd"/>
+      <w:r>
+        <w:rPr>
+          <w:rFonts w:ascii="Times New Roman" w:hAnsi="Times New Roman" w:cs="Times New Roman"/>
+          <w:sz w:val="24"/>
+          <w:szCs w:val="24"/>
+        </w:rPr>
+        <w:t xml:space="preserve"> and </w:t>
+      </w:r>
+      <w:proofErr w:type="spellStart"/>
+      <w:r>
+        <w:rPr>
+          <w:rFonts w:ascii="Times New Roman" w:hAnsi="Times New Roman" w:cs="Times New Roman"/>
+          <w:sz w:val="24"/>
+          <w:szCs w:val="24"/>
+        </w:rPr>
+        <w:t>FollowBehaviour</w:t>
+      </w:r>
+      <w:proofErr w:type="spellEnd"/>
+    </w:p>
+    <w:p>
+      <w:pPr>
+        <w:rPr>
+          <w:rFonts w:ascii="Times New Roman" w:hAnsi="Times New Roman" w:cs="Times New Roman"/>
+          <w:sz w:val="24"/>
+          <w:szCs w:val="24"/>
+        </w:rPr>
+      </w:pPr>
+      <w:r>
+        <w:rPr>
+          <w:rFonts w:ascii="Times New Roman" w:hAnsi="Times New Roman" w:cs="Times New Roman"/>
+          <w:sz w:val="24"/>
+          <w:szCs w:val="24"/>
+        </w:rPr>
+        <w:t xml:space="preserve">Utilising the behaviours mean we can </w:t>
+      </w:r>
+      <w:r>
+        <w:rPr>
+          <w:rFonts w:ascii="Times New Roman" w:hAnsi="Times New Roman" w:cs="Times New Roman"/>
+          <w:sz w:val="24"/>
+          <w:szCs w:val="24"/>
+        </w:rPr>
+        <w:t xml:space="preserve">group together multiple different method calls that lead to Actions being returned. This makes the code easier to understand. </w:t>
       </w:r>
     </w:p>
     <w:p>
@@ -998,209 +1020,56 @@
           <w:sz w:val="24"/>
           <w:szCs w:val="24"/>
         </w:rPr>
-        <w:t xml:space="preserve">The argument for </w:t>
-      </w:r>
-      <w:proofErr w:type="spellStart"/>
-      <w:r>
-        <w:rPr>
-          <w:rFonts w:ascii="Times New Roman" w:hAnsi="Times New Roman" w:cs="Times New Roman"/>
-          <w:sz w:val="24"/>
-          <w:szCs w:val="24"/>
-        </w:rPr>
-        <w:t>IncreaseEcoPoints</w:t>
-      </w:r>
-      <w:proofErr w:type="spellEnd"/>
-      <w:r>
-        <w:rPr>
-          <w:rFonts w:ascii="Times New Roman" w:hAnsi="Times New Roman" w:cs="Times New Roman"/>
-          <w:sz w:val="24"/>
-          <w:szCs w:val="24"/>
-        </w:rPr>
-        <w:t xml:space="preserve"> is a String rather than an action or an </w:t>
-      </w:r>
-      <w:proofErr w:type="gramStart"/>
-      <w:r>
-        <w:rPr>
-          <w:rFonts w:ascii="Times New Roman" w:hAnsi="Times New Roman" w:cs="Times New Roman"/>
-          <w:sz w:val="24"/>
-          <w:szCs w:val="24"/>
-        </w:rPr>
-        <w:t>Int</w:t>
-      </w:r>
-      <w:proofErr w:type="gramEnd"/>
-    </w:p>
-    <w:p>
-      <w:pPr>
-        <w:rPr>
-          <w:rFonts w:ascii="Times New Roman" w:hAnsi="Times New Roman" w:cs="Times New Roman"/>
-          <w:sz w:val="24"/>
-          <w:szCs w:val="24"/>
-        </w:rPr>
-      </w:pPr>
-      <w:proofErr w:type="spellStart"/>
-      <w:r>
-        <w:rPr>
-          <w:rFonts w:ascii="Times New Roman" w:hAnsi="Times New Roman" w:cs="Times New Roman"/>
-          <w:sz w:val="24"/>
-          <w:szCs w:val="24"/>
-        </w:rPr>
-        <w:t>EcoPoints</w:t>
-      </w:r>
-      <w:proofErr w:type="spellEnd"/>
-      <w:r>
-        <w:rPr>
-          <w:rFonts w:ascii="Times New Roman" w:hAnsi="Times New Roman" w:cs="Times New Roman"/>
-          <w:sz w:val="24"/>
-          <w:szCs w:val="24"/>
-        </w:rPr>
-        <w:t xml:space="preserve"> will store a </w:t>
-      </w:r>
-      <w:proofErr w:type="spellStart"/>
-      <w:r>
-        <w:rPr>
-          <w:rFonts w:ascii="Times New Roman" w:hAnsi="Times New Roman" w:cs="Times New Roman"/>
-          <w:sz w:val="24"/>
-          <w:szCs w:val="24"/>
-        </w:rPr>
-        <w:t>hashMap</w:t>
-      </w:r>
-      <w:proofErr w:type="spellEnd"/>
-      <w:r>
-        <w:rPr>
-          <w:rFonts w:ascii="Times New Roman" w:hAnsi="Times New Roman" w:cs="Times New Roman"/>
-          <w:sz w:val="24"/>
-          <w:szCs w:val="24"/>
-        </w:rPr>
-        <w:t xml:space="preserve"> to match certain actions represented by strings with an int value of how many points that action is worth. Storing it as a </w:t>
-      </w:r>
-      <w:proofErr w:type="spellStart"/>
-      <w:r>
-        <w:rPr>
-          <w:rFonts w:ascii="Times New Roman" w:hAnsi="Times New Roman" w:cs="Times New Roman"/>
-          <w:sz w:val="24"/>
-          <w:szCs w:val="24"/>
-        </w:rPr>
-        <w:t>hashMap</w:t>
-      </w:r>
-      <w:proofErr w:type="spellEnd"/>
-      <w:r>
-        <w:rPr>
-          <w:rFonts w:ascii="Times New Roman" w:hAnsi="Times New Roman" w:cs="Times New Roman"/>
-          <w:sz w:val="24"/>
-          <w:szCs w:val="24"/>
-        </w:rPr>
-        <w:t xml:space="preserve"> will make it much easier to edit the values later </w:t>
-      </w:r>
-      <w:proofErr w:type="gramStart"/>
-      <w:r>
-        <w:rPr>
-          <w:rFonts w:ascii="Times New Roman" w:hAnsi="Times New Roman" w:cs="Times New Roman"/>
-          <w:sz w:val="24"/>
-          <w:szCs w:val="24"/>
-        </w:rPr>
-        <w:t>and also</w:t>
-      </w:r>
-      <w:proofErr w:type="gramEnd"/>
-      <w:r>
-        <w:rPr>
-          <w:rFonts w:ascii="Times New Roman" w:hAnsi="Times New Roman" w:cs="Times New Roman"/>
-          <w:sz w:val="24"/>
-          <w:szCs w:val="24"/>
-        </w:rPr>
-        <w:t xml:space="preserve"> makes the function very easy to use as all it requires is a string input rather than having to pass certain objects which could make it messy.</w:t>
-      </w:r>
-    </w:p>
-    <w:p>
-      <w:pPr>
-        <w:pStyle w:val="ListParagraph"/>
-        <w:numPr>
-          <w:ilvl w:val="0"/>
-          <w:numId w:val="1"/>
-        </w:numPr>
-        <w:rPr>
-          <w:rFonts w:ascii="Times New Roman" w:hAnsi="Times New Roman" w:cs="Times New Roman"/>
-          <w:sz w:val="24"/>
-          <w:szCs w:val="24"/>
-        </w:rPr>
-      </w:pPr>
-      <w:r>
-        <w:rPr>
-          <w:rFonts w:ascii="Times New Roman" w:hAnsi="Times New Roman" w:cs="Times New Roman"/>
-          <w:sz w:val="24"/>
-          <w:szCs w:val="24"/>
-        </w:rPr>
-        <w:t xml:space="preserve">Implementing </w:t>
-      </w:r>
-      <w:proofErr w:type="spellStart"/>
-      <w:r>
-        <w:rPr>
-          <w:rFonts w:ascii="Times New Roman" w:hAnsi="Times New Roman" w:cs="Times New Roman"/>
-          <w:sz w:val="24"/>
-          <w:szCs w:val="24"/>
-        </w:rPr>
-        <w:t>MateBehaviour</w:t>
-      </w:r>
-      <w:proofErr w:type="spellEnd"/>
-      <w:r>
-        <w:rPr>
-          <w:rFonts w:ascii="Times New Roman" w:hAnsi="Times New Roman" w:cs="Times New Roman"/>
-          <w:sz w:val="24"/>
-          <w:szCs w:val="24"/>
-        </w:rPr>
-        <w:t xml:space="preserve"> rather than using just </w:t>
-      </w:r>
-      <w:proofErr w:type="spellStart"/>
-      <w:r>
-        <w:rPr>
-          <w:rFonts w:ascii="Times New Roman" w:hAnsi="Times New Roman" w:cs="Times New Roman"/>
-          <w:sz w:val="24"/>
-          <w:szCs w:val="24"/>
-        </w:rPr>
-        <w:t>MateAction</w:t>
-      </w:r>
-      <w:proofErr w:type="spellEnd"/>
-      <w:r>
-        <w:rPr>
-          <w:rFonts w:ascii="Times New Roman" w:hAnsi="Times New Roman" w:cs="Times New Roman"/>
-          <w:sz w:val="24"/>
-          <w:szCs w:val="24"/>
-        </w:rPr>
-        <w:t xml:space="preserve"> and </w:t>
-      </w:r>
-      <w:proofErr w:type="spellStart"/>
-      <w:r>
-        <w:rPr>
-          <w:rFonts w:ascii="Times New Roman" w:hAnsi="Times New Roman" w:cs="Times New Roman"/>
-          <w:sz w:val="24"/>
-          <w:szCs w:val="24"/>
-        </w:rPr>
-        <w:t>FollowBehaviour</w:t>
-      </w:r>
-      <w:proofErr w:type="spellEnd"/>
-    </w:p>
-    <w:p>
-      <w:pPr>
-        <w:rPr>
-          <w:rFonts w:ascii="Times New Roman" w:hAnsi="Times New Roman" w:cs="Times New Roman"/>
-          <w:sz w:val="24"/>
-          <w:szCs w:val="24"/>
-        </w:rPr>
-      </w:pPr>
-      <w:r>
-        <w:rPr>
-          <w:rFonts w:ascii="Times New Roman" w:hAnsi="Times New Roman" w:cs="Times New Roman"/>
-          <w:sz w:val="24"/>
-          <w:szCs w:val="24"/>
-        </w:rPr>
-        <w:t xml:space="preserve">Utilising the behaviours mean we can </w:t>
-      </w:r>
-      <w:r>
-        <w:rPr>
-          <w:rFonts w:ascii="Times New Roman" w:hAnsi="Times New Roman" w:cs="Times New Roman"/>
-          <w:sz w:val="24"/>
-          <w:szCs w:val="24"/>
-        </w:rPr>
-        <w:t xml:space="preserve">group together multiple different method calls that lead to Actions being returned. This makes the code easier to understand. </w:t>
+        <w:t>Buy item action takes in parameter the item to buy selected on the menu</w:t>
+      </w:r>
+    </w:p>
+    <w:p>
+      <w:pPr>
+        <w:rPr>
+          <w:rFonts w:ascii="Times New Roman" w:hAnsi="Times New Roman" w:cs="Times New Roman"/>
+          <w:sz w:val="24"/>
+          <w:szCs w:val="24"/>
+        </w:rPr>
+      </w:pPr>
+      <w:r>
+        <w:rPr>
+          <w:rFonts w:ascii="Times New Roman" w:hAnsi="Times New Roman" w:cs="Times New Roman"/>
+          <w:sz w:val="24"/>
+          <w:szCs w:val="24"/>
+        </w:rPr>
+        <w:t>Options on the menu typically show different action classes that are possi</w:t>
+      </w:r>
+      <w:r>
+        <w:rPr>
+          <w:rFonts w:ascii="Times New Roman" w:hAnsi="Times New Roman" w:cs="Times New Roman"/>
+          <w:sz w:val="24"/>
+          <w:szCs w:val="24"/>
+        </w:rPr>
+        <w:t>ble for players to take. By taking in a parameter to buy an item from a vending machine, thi</w:t>
+      </w:r>
+      <w:r>
+        <w:rPr>
+          <w:rFonts w:ascii="Times New Roman" w:hAnsi="Times New Roman" w:cs="Times New Roman"/>
+          <w:sz w:val="24"/>
+          <w:szCs w:val="24"/>
+        </w:rPr>
+        <w:t>s removes the need to create an action for returning each</w:t>
+      </w:r>
+      <w:r>
+        <w:rPr>
+          <w:rFonts w:ascii="Times New Roman" w:hAnsi="Times New Roman" w:cs="Times New Roman"/>
+          <w:sz w:val="24"/>
+          <w:szCs w:val="24"/>
+        </w:rPr>
+        <w:t xml:space="preserve"> possible</w:t>
+      </w:r>
+      <w:r>
+        <w:rPr>
+          <w:rFonts w:ascii="Times New Roman" w:hAnsi="Times New Roman" w:cs="Times New Roman"/>
+          <w:sz w:val="24"/>
+          <w:szCs w:val="24"/>
+        </w:rPr>
+        <w:t xml:space="preserve"> vending machine item.</w:t>
       </w:r>
     </w:p>
     <w:sectPr>
@@ -1218,7 +1087,7 @@
   <w:abstractNum w:abstractNumId="0" w15:restartNumberingAfterBreak="0">
     <w:nsid w:val="7FA95D9A"/>
     <w:multiLevelType w:val="hybridMultilevel"/>
-    <w:tmpl w:val="8026A8FC"/>
+    <w:tmpl w:val="BCFECFB4"/>
     <w:lvl w:ilvl="0" w:tplc="0C09000F">
       <w:start w:val="1"/>
       <w:numFmt w:val="decimal"/>

</xml_diff>

<commit_message>
Added Fruit, Dirt, Tree, Vending Machine, EcoPoints. Added functionality for bushes and trees to grow fruit.
</commit_message>
<xml_diff>
--- a/Design Rationale.docx
+++ b/Design Rationale.docx
@@ -72,25 +72,7 @@
           <w:sz w:val="24"/>
           <w:szCs w:val="24"/>
         </w:rPr>
-        <w:t xml:space="preserve"> This enables us to distinguish between the ground </w:t>
-      </w:r>
-      <w:proofErr w:type="gramStart"/>
-      <w:r>
-        <w:rPr>
-          <w:rFonts w:ascii="Times New Roman" w:hAnsi="Times New Roman" w:cs="Times New Roman"/>
-          <w:sz w:val="24"/>
-          <w:szCs w:val="24"/>
-        </w:rPr>
-        <w:t>types</w:t>
-      </w:r>
-      <w:proofErr w:type="gramEnd"/>
-      <w:r>
-        <w:rPr>
-          <w:rFonts w:ascii="Times New Roman" w:hAnsi="Times New Roman" w:cs="Times New Roman"/>
-          <w:sz w:val="24"/>
-          <w:szCs w:val="24"/>
-        </w:rPr>
-        <w:t xml:space="preserve"> Fruits are located in. </w:t>
+        <w:t xml:space="preserve"> This enables us to distinguish between the ground types Fruits are located in. </w:t>
       </w:r>
     </w:p>
     <w:p>
@@ -129,25 +111,7 @@
           <w:sz w:val="24"/>
           <w:szCs w:val="24"/>
         </w:rPr>
-        <w:t>Each type of dinosaur has different attributes and interacts differently with the rest of the world (</w:t>
-      </w:r>
-      <w:proofErr w:type="gramStart"/>
-      <w:r>
-        <w:rPr>
-          <w:rFonts w:ascii="Times New Roman" w:hAnsi="Times New Roman" w:cs="Times New Roman"/>
-          <w:sz w:val="24"/>
-          <w:szCs w:val="24"/>
-        </w:rPr>
-        <w:t>e.g.</w:t>
-      </w:r>
-      <w:proofErr w:type="gramEnd"/>
-      <w:r>
-        <w:rPr>
-          <w:rFonts w:ascii="Times New Roman" w:hAnsi="Times New Roman" w:cs="Times New Roman"/>
-          <w:sz w:val="24"/>
-          <w:szCs w:val="24"/>
-        </w:rPr>
-        <w:t xml:space="preserve"> how it eats fruit). It is easier to having an interface to ensure each dinosaur has the required functionality expected from each </w:t>
+        <w:t xml:space="preserve">Each type of dinosaur has different attributes and interacts differently with the rest of the world (e.g. how it eats fruit). It is easier to having an interface to ensure each dinosaur has the required functionality expected from each </w:t>
       </w:r>
       <w:r>
         <w:rPr>
@@ -263,44 +227,89 @@
           <w:sz w:val="24"/>
           <w:szCs w:val="24"/>
         </w:rPr>
-        <w:t xml:space="preserve">Location has an </w:t>
-      </w:r>
-      <w:proofErr w:type="spellStart"/>
-      <w:r>
-        <w:rPr>
-          <w:rFonts w:ascii="Times New Roman" w:hAnsi="Times New Roman" w:cs="Times New Roman"/>
-          <w:sz w:val="24"/>
-          <w:szCs w:val="24"/>
-        </w:rPr>
-        <w:t>ArrayList</w:t>
-      </w:r>
-      <w:proofErr w:type="spellEnd"/>
-      <w:r>
-        <w:rPr>
-          <w:rFonts w:ascii="Times New Roman" w:hAnsi="Times New Roman" w:cs="Times New Roman"/>
-          <w:sz w:val="24"/>
-          <w:szCs w:val="24"/>
-        </w:rPr>
-        <w:t xml:space="preserve"> of items </w:t>
-      </w:r>
-      <w:r>
-        <w:rPr>
-          <w:rFonts w:ascii="Times New Roman" w:hAnsi="Times New Roman" w:cs="Times New Roman"/>
-          <w:sz w:val="24"/>
-          <w:szCs w:val="24"/>
-        </w:rPr>
-        <w:t xml:space="preserve">at the </w:t>
-      </w:r>
-      <w:proofErr w:type="gramStart"/>
-      <w:r>
-        <w:rPr>
-          <w:rFonts w:ascii="Times New Roman" w:hAnsi="Times New Roman" w:cs="Times New Roman"/>
-          <w:sz w:val="24"/>
-          <w:szCs w:val="24"/>
-        </w:rPr>
-        <w:t>location</w:t>
-      </w:r>
-      <w:proofErr w:type="gramEnd"/>
+        <w:t xml:space="preserve">Location has an ArrayList of items </w:t>
+      </w:r>
+      <w:r>
+        <w:rPr>
+          <w:rFonts w:ascii="Times New Roman" w:hAnsi="Times New Roman" w:cs="Times New Roman"/>
+          <w:sz w:val="24"/>
+          <w:szCs w:val="24"/>
+        </w:rPr>
+        <w:t xml:space="preserve">at the location </w:t>
+      </w:r>
+      <w:r>
+        <w:rPr>
+          <w:rFonts w:ascii="Times New Roman" w:hAnsi="Times New Roman" w:cs="Times New Roman"/>
+          <w:sz w:val="24"/>
+          <w:szCs w:val="24"/>
+        </w:rPr>
+        <w:t>but Bush and Tree have their own attribute of fruit.</w:t>
+      </w:r>
+      <w:r>
+        <w:rPr>
+          <w:rFonts w:ascii="Times New Roman" w:hAnsi="Times New Roman" w:cs="Times New Roman"/>
+          <w:sz w:val="24"/>
+          <w:szCs w:val="24"/>
+        </w:rPr>
+        <w:t xml:space="preserve"> Tree also has an attribute for dropped fruit</w:t>
+      </w:r>
+    </w:p>
+    <w:p>
+      <w:pPr>
+        <w:rPr>
+          <w:rFonts w:ascii="Times New Roman" w:hAnsi="Times New Roman" w:cs="Times New Roman"/>
+          <w:sz w:val="24"/>
+          <w:szCs w:val="24"/>
+        </w:rPr>
+      </w:pPr>
+      <w:r>
+        <w:rPr>
+          <w:rFonts w:ascii="Times New Roman" w:hAnsi="Times New Roman" w:cs="Times New Roman"/>
+          <w:sz w:val="24"/>
+          <w:szCs w:val="24"/>
+        </w:rPr>
+        <w:t>This is to make it easier to understand where the fruit is located as depending on where the fruit is located, different actors will interact with the fruit differently. For example</w:t>
+      </w:r>
+      <w:r>
+        <w:rPr>
+          <w:rFonts w:ascii="Times New Roman" w:hAnsi="Times New Roman" w:cs="Times New Roman"/>
+          <w:sz w:val="24"/>
+          <w:szCs w:val="24"/>
+        </w:rPr>
+        <w:t>, stegosaur cannot eat fruit from the tree but can eat it</w:t>
+      </w:r>
+      <w:r>
+        <w:rPr>
+          <w:rFonts w:ascii="Times New Roman" w:hAnsi="Times New Roman" w:cs="Times New Roman"/>
+          <w:sz w:val="24"/>
+          <w:szCs w:val="24"/>
+        </w:rPr>
+        <w:t xml:space="preserve"> if it is</w:t>
+      </w:r>
+      <w:r>
+        <w:rPr>
+          <w:rFonts w:ascii="Times New Roman" w:hAnsi="Times New Roman" w:cs="Times New Roman"/>
+          <w:sz w:val="24"/>
+          <w:szCs w:val="24"/>
+        </w:rPr>
+        <w:t xml:space="preserve"> dropped </w:t>
+      </w:r>
+      <w:r>
+        <w:rPr>
+          <w:rFonts w:ascii="Times New Roman" w:hAnsi="Times New Roman" w:cs="Times New Roman"/>
+          <w:sz w:val="24"/>
+          <w:szCs w:val="24"/>
+        </w:rPr>
+        <w:t>from a tree</w:t>
+      </w:r>
+      <w:r>
+        <w:rPr>
+          <w:rFonts w:ascii="Times New Roman" w:hAnsi="Times New Roman" w:cs="Times New Roman"/>
+          <w:sz w:val="24"/>
+          <w:szCs w:val="24"/>
+        </w:rPr>
+        <w:t>.</w:t>
+      </w:r>
       <w:r>
         <w:rPr>
           <w:rFonts w:ascii="Times New Roman" w:hAnsi="Times New Roman" w:cs="Times New Roman"/>
@@ -315,124 +324,7 @@
           <w:sz w:val="24"/>
           <w:szCs w:val="24"/>
         </w:rPr>
-        <w:t>but Bush and Tree have their own attribute of fruit.</w:t>
-      </w:r>
-      <w:r>
-        <w:rPr>
-          <w:rFonts w:ascii="Times New Roman" w:hAnsi="Times New Roman" w:cs="Times New Roman"/>
-          <w:sz w:val="24"/>
-          <w:szCs w:val="24"/>
-        </w:rPr>
-        <w:t xml:space="preserve"> Tree also has an attribute for dropped fruit</w:t>
-      </w:r>
-    </w:p>
-    <w:p>
-      <w:pPr>
-        <w:rPr>
-          <w:rFonts w:ascii="Times New Roman" w:hAnsi="Times New Roman" w:cs="Times New Roman"/>
-          <w:sz w:val="24"/>
-          <w:szCs w:val="24"/>
-        </w:rPr>
-      </w:pPr>
-      <w:r>
-        <w:rPr>
-          <w:rFonts w:ascii="Times New Roman" w:hAnsi="Times New Roman" w:cs="Times New Roman"/>
-          <w:sz w:val="24"/>
-          <w:szCs w:val="24"/>
-        </w:rPr>
-        <w:t>This is to make it easier to understand where the fruit is located as depending on where the fruit is located, different actors will interact with the fruit differently. For example</w:t>
-      </w:r>
-      <w:r>
-        <w:rPr>
-          <w:rFonts w:ascii="Times New Roman" w:hAnsi="Times New Roman" w:cs="Times New Roman"/>
-          <w:sz w:val="24"/>
-          <w:szCs w:val="24"/>
-        </w:rPr>
-        <w:t>, stegosaur cannot eat fruit from the tree but can eat it</w:t>
-      </w:r>
-      <w:r>
-        <w:rPr>
-          <w:rFonts w:ascii="Times New Roman" w:hAnsi="Times New Roman" w:cs="Times New Roman"/>
-          <w:sz w:val="24"/>
-          <w:szCs w:val="24"/>
-        </w:rPr>
-        <w:t xml:space="preserve"> if it is</w:t>
-      </w:r>
-      <w:r>
-        <w:rPr>
-          <w:rFonts w:ascii="Times New Roman" w:hAnsi="Times New Roman" w:cs="Times New Roman"/>
-          <w:sz w:val="24"/>
-          <w:szCs w:val="24"/>
-        </w:rPr>
-        <w:t xml:space="preserve"> dropped </w:t>
-      </w:r>
-      <w:r>
-        <w:rPr>
-          <w:rFonts w:ascii="Times New Roman" w:hAnsi="Times New Roman" w:cs="Times New Roman"/>
-          <w:sz w:val="24"/>
-          <w:szCs w:val="24"/>
-        </w:rPr>
-        <w:t>from a tree</w:t>
-      </w:r>
-      <w:r>
-        <w:rPr>
-          <w:rFonts w:ascii="Times New Roman" w:hAnsi="Times New Roman" w:cs="Times New Roman"/>
-          <w:sz w:val="24"/>
-          <w:szCs w:val="24"/>
-        </w:rPr>
-        <w:t>.</w:t>
-      </w:r>
-      <w:r>
-        <w:rPr>
-          <w:rFonts w:ascii="Times New Roman" w:hAnsi="Times New Roman" w:cs="Times New Roman"/>
-          <w:sz w:val="24"/>
-          <w:szCs w:val="24"/>
-        </w:rPr>
-        <w:t xml:space="preserve"> </w:t>
-      </w:r>
-      <w:r>
-        <w:rPr>
-          <w:rFonts w:ascii="Times New Roman" w:hAnsi="Times New Roman" w:cs="Times New Roman"/>
-          <w:sz w:val="24"/>
-          <w:szCs w:val="24"/>
-        </w:rPr>
-        <w:t xml:space="preserve">Technically, location could store dropped fruit however, it is easier to understand the code if Tree has its own dropped fruit attribute. </w:t>
-      </w:r>
-      <w:proofErr w:type="gramStart"/>
-      <w:r>
-        <w:rPr>
-          <w:rFonts w:ascii="Times New Roman" w:hAnsi="Times New Roman" w:cs="Times New Roman"/>
-          <w:sz w:val="24"/>
-          <w:szCs w:val="24"/>
-        </w:rPr>
-        <w:t>In order to</w:t>
-      </w:r>
-      <w:proofErr w:type="gramEnd"/>
-      <w:r>
-        <w:rPr>
-          <w:rFonts w:ascii="Times New Roman" w:hAnsi="Times New Roman" w:cs="Times New Roman"/>
-          <w:sz w:val="24"/>
-          <w:szCs w:val="24"/>
-        </w:rPr>
-        <w:t xml:space="preserve"> check if a location has dropped fruit under a tree and dropped fruit was stored under Location, it would involve checking the location’s </w:t>
-      </w:r>
-      <w:proofErr w:type="spellStart"/>
-      <w:r>
-        <w:rPr>
-          <w:rFonts w:ascii="Times New Roman" w:hAnsi="Times New Roman" w:cs="Times New Roman"/>
-          <w:sz w:val="24"/>
-          <w:szCs w:val="24"/>
-        </w:rPr>
-        <w:t>ArrayList</w:t>
-      </w:r>
-      <w:proofErr w:type="spellEnd"/>
-      <w:r>
-        <w:rPr>
-          <w:rFonts w:ascii="Times New Roman" w:hAnsi="Times New Roman" w:cs="Times New Roman"/>
-          <w:sz w:val="24"/>
-          <w:szCs w:val="24"/>
-        </w:rPr>
-        <w:t xml:space="preserve"> of Items as well as checking if there is a tree at that location which is more clunky than if we were to have a dropped Fruit attribute in Tree.</w:t>
+        <w:t>Technically, location could store dropped fruit however, it is easier to understand the code if Tree has its own dropped fruit attribute. In order to check if a location has dropped fruit under a tree and dropped fruit was stored under Location, it would involve checking the location’s ArrayList of Items as well as checking if there is a tree at that location which is more clunky than if we were to have a dropped Fruit attribute in Tree.</w:t>
       </w:r>
     </w:p>
     <w:p>
@@ -510,89 +402,15 @@
           <w:sz w:val="24"/>
           <w:szCs w:val="24"/>
         </w:rPr>
-        <w:t xml:space="preserve">A Util class is useful to store methods and constants that are shared by several classes since they can just be imported by the classes that use them. This follows the Do not Repeat Yourself (DRY) design philosophy, and if we wish to make changes to any of </w:t>
-      </w:r>
-      <w:proofErr w:type="spellStart"/>
-      <w:proofErr w:type="gramStart"/>
-      <w:r>
-        <w:rPr>
-          <w:rFonts w:ascii="Times New Roman" w:hAnsi="Times New Roman" w:cs="Times New Roman"/>
-          <w:sz w:val="24"/>
-          <w:szCs w:val="24"/>
-        </w:rPr>
-        <w:t>theses</w:t>
-      </w:r>
-      <w:proofErr w:type="spellEnd"/>
-      <w:proofErr w:type="gramEnd"/>
-      <w:r>
-        <w:rPr>
-          <w:rFonts w:ascii="Times New Roman" w:hAnsi="Times New Roman" w:cs="Times New Roman"/>
-          <w:sz w:val="24"/>
-          <w:szCs w:val="24"/>
-        </w:rPr>
-        <w:t xml:space="preserve"> methods/constants, we only need to change them in one place rather than in many places if we were to not use a Util class.</w:t>
-      </w:r>
-      <w:r>
-        <w:rPr>
-          <w:rFonts w:ascii="Times New Roman" w:hAnsi="Times New Roman" w:cs="Times New Roman"/>
-          <w:sz w:val="24"/>
-          <w:szCs w:val="24"/>
-        </w:rPr>
-        <w:t xml:space="preserve"> Many of the functions used in the util class are functions that are generally very useful for multiple classes such as </w:t>
-      </w:r>
-      <w:proofErr w:type="spellStart"/>
-      <w:r>
-        <w:rPr>
-          <w:rFonts w:ascii="Times New Roman" w:hAnsi="Times New Roman" w:cs="Times New Roman"/>
-          <w:sz w:val="24"/>
-          <w:szCs w:val="24"/>
-        </w:rPr>
-        <w:t>NearestItem</w:t>
-      </w:r>
-      <w:proofErr w:type="spellEnd"/>
-      <w:r>
-        <w:rPr>
-          <w:rFonts w:ascii="Times New Roman" w:hAnsi="Times New Roman" w:cs="Times New Roman"/>
-          <w:sz w:val="24"/>
-          <w:szCs w:val="24"/>
-        </w:rPr>
-        <w:t xml:space="preserve"> and </w:t>
-      </w:r>
-      <w:proofErr w:type="spellStart"/>
-      <w:r>
-        <w:rPr>
-          <w:rFonts w:ascii="Times New Roman" w:hAnsi="Times New Roman" w:cs="Times New Roman"/>
-          <w:sz w:val="24"/>
-          <w:szCs w:val="24"/>
-        </w:rPr>
-        <w:t>NextToGroundType</w:t>
-      </w:r>
-      <w:proofErr w:type="spellEnd"/>
-      <w:r>
-        <w:rPr>
-          <w:rFonts w:ascii="Times New Roman" w:hAnsi="Times New Roman" w:cs="Times New Roman"/>
-          <w:sz w:val="24"/>
-          <w:szCs w:val="24"/>
-        </w:rPr>
-        <w:t xml:space="preserve">. Another benefit of putting the functions in the util class is that it means any further classes or classes that we want to incorporate </w:t>
-      </w:r>
-      <w:proofErr w:type="gramStart"/>
-      <w:r>
-        <w:rPr>
-          <w:rFonts w:ascii="Times New Roman" w:hAnsi="Times New Roman" w:cs="Times New Roman"/>
-          <w:sz w:val="24"/>
-          <w:szCs w:val="24"/>
-        </w:rPr>
-        <w:t>later on</w:t>
-      </w:r>
-      <w:proofErr w:type="gramEnd"/>
-      <w:r>
-        <w:rPr>
-          <w:rFonts w:ascii="Times New Roman" w:hAnsi="Times New Roman" w:cs="Times New Roman"/>
-          <w:sz w:val="24"/>
-          <w:szCs w:val="24"/>
-        </w:rPr>
-        <w:t xml:space="preserve"> can use these functions very easily meaning expanding the project later on is much easier.</w:t>
+        <w:t>A Util class is useful to store methods and constants that are shared by several classes since they can just be imported by the classes that use them. This follows the Do not Repeat Yourself (DRY) design philosophy, and if we wish to make changes to any of theses methods/constants, we only need to change them in one place rather than in many places if we were to not use a Util class.</w:t>
+      </w:r>
+      <w:r>
+        <w:rPr>
+          <w:rFonts w:ascii="Times New Roman" w:hAnsi="Times New Roman" w:cs="Times New Roman"/>
+          <w:sz w:val="24"/>
+          <w:szCs w:val="24"/>
+        </w:rPr>
+        <w:t xml:space="preserve"> Many of the functions used in the util class are functions that are generally very useful for multiple classes such as NearestItem and NextToGroundType. Another benefit of putting the functions in the util class is that it means any further classes or classes that we want to incorporate later on can use these functions very easily meaning expanding the project later on is much easier.</w:t>
       </w:r>
     </w:p>
     <w:p>
@@ -766,25 +584,7 @@
           <w:sz w:val="24"/>
           <w:szCs w:val="24"/>
         </w:rPr>
-        <w:t xml:space="preserve"> easier for Allosaurs to eat it with having to make multiple edits to the Ground. Items sit on top of the </w:t>
-      </w:r>
-      <w:proofErr w:type="gramStart"/>
-      <w:r>
-        <w:rPr>
-          <w:rFonts w:ascii="Times New Roman" w:hAnsi="Times New Roman" w:cs="Times New Roman"/>
-          <w:sz w:val="24"/>
-          <w:szCs w:val="24"/>
-        </w:rPr>
-        <w:t>Ground</w:t>
-      </w:r>
-      <w:proofErr w:type="gramEnd"/>
-      <w:r>
-        <w:rPr>
-          <w:rFonts w:ascii="Times New Roman" w:hAnsi="Times New Roman" w:cs="Times New Roman"/>
-          <w:sz w:val="24"/>
-          <w:szCs w:val="24"/>
-        </w:rPr>
-        <w:t xml:space="preserve"> so it is easy to change with affecting other objects.</w:t>
+        <w:t xml:space="preserve"> easier for Allosaurs to eat it with having to make multiple edits to the Ground. Items sit on top of the Ground so it is easy to change with affecting other objects.</w:t>
       </w:r>
     </w:p>
     <w:p>
@@ -806,106 +606,24 @@
           <w:sz w:val="24"/>
           <w:szCs w:val="24"/>
         </w:rPr>
-        <w:t xml:space="preserve">The argument for </w:t>
-      </w:r>
-      <w:proofErr w:type="spellStart"/>
-      <w:r>
-        <w:rPr>
-          <w:rFonts w:ascii="Times New Roman" w:hAnsi="Times New Roman" w:cs="Times New Roman"/>
-          <w:sz w:val="24"/>
-          <w:szCs w:val="24"/>
-        </w:rPr>
-        <w:t>IncreaseEcoPoints</w:t>
-      </w:r>
-      <w:proofErr w:type="spellEnd"/>
-      <w:r>
-        <w:rPr>
-          <w:rFonts w:ascii="Times New Roman" w:hAnsi="Times New Roman" w:cs="Times New Roman"/>
-          <w:sz w:val="24"/>
-          <w:szCs w:val="24"/>
-        </w:rPr>
-        <w:t xml:space="preserve"> is a String rather than an action or an Int</w:t>
-      </w:r>
-    </w:p>
-    <w:p>
-      <w:pPr>
-        <w:rPr>
-          <w:rFonts w:ascii="Times New Roman" w:hAnsi="Times New Roman" w:cs="Times New Roman"/>
-          <w:sz w:val="24"/>
-          <w:szCs w:val="24"/>
-        </w:rPr>
-      </w:pPr>
-      <w:proofErr w:type="spellStart"/>
-      <w:r>
-        <w:rPr>
-          <w:rFonts w:ascii="Times New Roman" w:hAnsi="Times New Roman" w:cs="Times New Roman"/>
-          <w:sz w:val="24"/>
-          <w:szCs w:val="24"/>
-        </w:rPr>
-        <w:t>EcoPoints</w:t>
-      </w:r>
-      <w:proofErr w:type="spellEnd"/>
-      <w:r>
-        <w:rPr>
-          <w:rFonts w:ascii="Times New Roman" w:hAnsi="Times New Roman" w:cs="Times New Roman"/>
-          <w:sz w:val="24"/>
-          <w:szCs w:val="24"/>
-        </w:rPr>
-        <w:t xml:space="preserve"> will store a </w:t>
-      </w:r>
-      <w:proofErr w:type="spellStart"/>
-      <w:r>
-        <w:rPr>
-          <w:rFonts w:ascii="Times New Roman" w:hAnsi="Times New Roman" w:cs="Times New Roman"/>
-          <w:sz w:val="24"/>
-          <w:szCs w:val="24"/>
-        </w:rPr>
-        <w:t>hashMap</w:t>
-      </w:r>
-      <w:proofErr w:type="spellEnd"/>
-      <w:r>
-        <w:rPr>
-          <w:rFonts w:ascii="Times New Roman" w:hAnsi="Times New Roman" w:cs="Times New Roman"/>
-          <w:sz w:val="24"/>
-          <w:szCs w:val="24"/>
-        </w:rPr>
-        <w:t xml:space="preserve"> to match certain actions represented by strings with an int value of how many points that action is worth. Storing it as a </w:t>
-      </w:r>
-      <w:proofErr w:type="spellStart"/>
-      <w:r>
-        <w:rPr>
-          <w:rFonts w:ascii="Times New Roman" w:hAnsi="Times New Roman" w:cs="Times New Roman"/>
-          <w:sz w:val="24"/>
-          <w:szCs w:val="24"/>
-        </w:rPr>
-        <w:t>hashMap</w:t>
-      </w:r>
-      <w:proofErr w:type="spellEnd"/>
-      <w:r>
-        <w:rPr>
-          <w:rFonts w:ascii="Times New Roman" w:hAnsi="Times New Roman" w:cs="Times New Roman"/>
-          <w:sz w:val="24"/>
-          <w:szCs w:val="24"/>
-        </w:rPr>
-        <w:t xml:space="preserve"> will make it much easier to edit the values later </w:t>
-      </w:r>
-      <w:proofErr w:type="gramStart"/>
-      <w:r>
-        <w:rPr>
-          <w:rFonts w:ascii="Times New Roman" w:hAnsi="Times New Roman" w:cs="Times New Roman"/>
-          <w:sz w:val="24"/>
-          <w:szCs w:val="24"/>
-        </w:rPr>
-        <w:t>and also</w:t>
-      </w:r>
-      <w:proofErr w:type="gramEnd"/>
-      <w:r>
-        <w:rPr>
-          <w:rFonts w:ascii="Times New Roman" w:hAnsi="Times New Roman" w:cs="Times New Roman"/>
-          <w:sz w:val="24"/>
-          <w:szCs w:val="24"/>
-        </w:rPr>
-        <w:t xml:space="preserve"> makes the function very easy to use as all it requires is a string input rather than having to pass certain objects which could make it messy.</w:t>
+        <w:t>The argument for IncreaseEcoPoints is a String rather than an action or an Int</w:t>
+      </w:r>
+    </w:p>
+    <w:p>
+      <w:pPr>
+        <w:rPr>
+          <w:rFonts w:ascii="Times New Roman" w:hAnsi="Times New Roman" w:cs="Times New Roman"/>
+          <w:sz w:val="24"/>
+          <w:szCs w:val="24"/>
+        </w:rPr>
+      </w:pPr>
+      <w:r>
+        <w:rPr>
+          <w:rFonts w:ascii="Times New Roman" w:hAnsi="Times New Roman" w:cs="Times New Roman"/>
+          <w:sz w:val="24"/>
+          <w:szCs w:val="24"/>
+        </w:rPr>
+        <w:t>EcoPoints will store a hashMap to match certain actions represented by strings with an int value of how many points that action is worth. Storing it as a hashMap will make it much easier to edit the values later and also makes the function very easy to use as all it requires is a string input rather than having to pass certain objects which could make it messy.</w:t>
       </w:r>
     </w:p>
     <w:p>
@@ -927,54 +645,8 @@
           <w:sz w:val="24"/>
           <w:szCs w:val="24"/>
         </w:rPr>
-        <w:t xml:space="preserve">Implementing </w:t>
-      </w:r>
-      <w:proofErr w:type="spellStart"/>
-      <w:r>
-        <w:rPr>
-          <w:rFonts w:ascii="Times New Roman" w:hAnsi="Times New Roman" w:cs="Times New Roman"/>
-          <w:sz w:val="24"/>
-          <w:szCs w:val="24"/>
-        </w:rPr>
-        <w:t>MateBehaviour</w:t>
-      </w:r>
-      <w:proofErr w:type="spellEnd"/>
-      <w:r>
-        <w:rPr>
-          <w:rFonts w:ascii="Times New Roman" w:hAnsi="Times New Roman" w:cs="Times New Roman"/>
-          <w:sz w:val="24"/>
-          <w:szCs w:val="24"/>
-        </w:rPr>
-        <w:t xml:space="preserve"> rather than using just </w:t>
-      </w:r>
-      <w:proofErr w:type="spellStart"/>
-      <w:r>
-        <w:rPr>
-          <w:rFonts w:ascii="Times New Roman" w:hAnsi="Times New Roman" w:cs="Times New Roman"/>
-          <w:sz w:val="24"/>
-          <w:szCs w:val="24"/>
-        </w:rPr>
-        <w:t>MateAction</w:t>
-      </w:r>
-      <w:proofErr w:type="spellEnd"/>
-      <w:r>
-        <w:rPr>
-          <w:rFonts w:ascii="Times New Roman" w:hAnsi="Times New Roman" w:cs="Times New Roman"/>
-          <w:sz w:val="24"/>
-          <w:szCs w:val="24"/>
-        </w:rPr>
-        <w:t xml:space="preserve"> and </w:t>
-      </w:r>
-      <w:proofErr w:type="spellStart"/>
-      <w:r>
-        <w:rPr>
-          <w:rFonts w:ascii="Times New Roman" w:hAnsi="Times New Roman" w:cs="Times New Roman"/>
-          <w:sz w:val="24"/>
-          <w:szCs w:val="24"/>
-        </w:rPr>
-        <w:t>FollowBehaviour</w:t>
-      </w:r>
-      <w:proofErr w:type="spellEnd"/>
+        <w:t>Implementing MateBehaviour rather than using just MateAction and FollowBehaviour</w:t>
+      </w:r>
     </w:p>
     <w:p>
       <w:pPr>
@@ -1070,6 +742,92 @@
           <w:szCs w:val="24"/>
         </w:rPr>
         <w:t xml:space="preserve"> vending machine item.</w:t>
+      </w:r>
+    </w:p>
+    <w:p>
+      <w:pPr>
+        <w:pStyle w:val="ListParagraph"/>
+        <w:numPr>
+          <w:ilvl w:val="0"/>
+          <w:numId w:val="1"/>
+        </w:numPr>
+        <w:rPr>
+          <w:rFonts w:ascii="Times New Roman" w:hAnsi="Times New Roman" w:cs="Times New Roman"/>
+          <w:sz w:val="24"/>
+          <w:szCs w:val="24"/>
+        </w:rPr>
+      </w:pPr>
+      <w:r>
+        <w:rPr>
+          <w:rFonts w:ascii="Times New Roman" w:hAnsi="Times New Roman" w:cs="Times New Roman"/>
+          <w:sz w:val="24"/>
+          <w:szCs w:val="24"/>
+        </w:rPr>
+        <w:t>Vending machine is ground type</w:t>
+      </w:r>
+    </w:p>
+    <w:p>
+      <w:pPr>
+        <w:rPr>
+          <w:rFonts w:ascii="Times New Roman" w:hAnsi="Times New Roman" w:cs="Times New Roman"/>
+          <w:sz w:val="24"/>
+          <w:szCs w:val="24"/>
+        </w:rPr>
+      </w:pPr>
+    </w:p>
+    <w:p>
+      <w:pPr>
+        <w:pStyle w:val="ListParagraph"/>
+        <w:numPr>
+          <w:ilvl w:val="0"/>
+          <w:numId w:val="1"/>
+        </w:numPr>
+        <w:rPr>
+          <w:rFonts w:ascii="Times New Roman" w:hAnsi="Times New Roman" w:cs="Times New Roman"/>
+          <w:sz w:val="24"/>
+          <w:szCs w:val="24"/>
+        </w:rPr>
+      </w:pPr>
+      <w:r>
+        <w:rPr>
+          <w:rFonts w:ascii="Times New Roman" w:hAnsi="Times New Roman" w:cs="Times New Roman"/>
+          <w:sz w:val="24"/>
+          <w:szCs w:val="24"/>
+        </w:rPr>
+        <w:t xml:space="preserve">addFruit method is not in </w:t>
+      </w:r>
+      <w:r>
+        <w:rPr>
+          <w:rFonts w:ascii="Times New Roman" w:hAnsi="Times New Roman" w:cs="Times New Roman"/>
+          <w:sz w:val="24"/>
+          <w:szCs w:val="24"/>
+        </w:rPr>
+        <w:t>Ground</w:t>
+      </w:r>
+    </w:p>
+    <w:p>
+      <w:pPr>
+        <w:rPr>
+          <w:rFonts w:ascii="Times New Roman" w:hAnsi="Times New Roman" w:cs="Times New Roman"/>
+          <w:sz w:val="24"/>
+          <w:szCs w:val="24"/>
+        </w:rPr>
+      </w:pPr>
+      <w:r>
+        <w:rPr>
+          <w:rFonts w:ascii="Times New Roman" w:hAnsi="Times New Roman" w:cs="Times New Roman"/>
+          <w:sz w:val="24"/>
+          <w:szCs w:val="24"/>
+        </w:rPr>
+        <w:t>This method is the same for both Bush and Tree but not for Dirt so it is put</w:t>
+      </w:r>
+      <w:r>
+        <w:rPr>
+          <w:rFonts w:ascii="Times New Roman" w:hAnsi="Times New Roman" w:cs="Times New Roman"/>
+          <w:sz w:val="24"/>
+          <w:szCs w:val="24"/>
+        </w:rPr>
+        <w:t xml:space="preserve"> in Bush and Tree separately. This does repeat code but ensures that there is no chance that addFruit capability is added to Dirt.</w:t>
       </w:r>
     </w:p>
     <w:sectPr>

</xml_diff>

<commit_message>
Deleted Demo. Added number Of Fruits method to GroundInterface, created PickFruitAction.
</commit_message>
<xml_diff>
--- a/Design Rationale.docx
+++ b/Design Rationale.docx
@@ -828,6 +828,50 @@
           <w:szCs w:val="24"/>
         </w:rPr>
         <w:t xml:space="preserve"> in Bush and Tree separately. This does repeat code but ensures that there is no chance that addFruit capability is added to Dirt.</w:t>
+      </w:r>
+    </w:p>
+    <w:p>
+      <w:pPr>
+        <w:pStyle w:val="ListParagraph"/>
+        <w:numPr>
+          <w:ilvl w:val="0"/>
+          <w:numId w:val="1"/>
+        </w:numPr>
+        <w:rPr>
+          <w:rFonts w:ascii="Times New Roman" w:hAnsi="Times New Roman" w:cs="Times New Roman"/>
+          <w:sz w:val="24"/>
+          <w:szCs w:val="24"/>
+        </w:rPr>
+      </w:pPr>
+      <w:r>
+        <w:rPr>
+          <w:rFonts w:ascii="Times New Roman" w:hAnsi="Times New Roman" w:cs="Times New Roman"/>
+          <w:sz w:val="24"/>
+          <w:szCs w:val="24"/>
+        </w:rPr>
+        <w:t>EcoPoints has all static methods</w:t>
+      </w:r>
+    </w:p>
+    <w:p>
+      <w:pPr>
+        <w:pStyle w:val="ListParagraph"/>
+        <w:numPr>
+          <w:ilvl w:val="0"/>
+          <w:numId w:val="1"/>
+        </w:numPr>
+        <w:rPr>
+          <w:rFonts w:ascii="Times New Roman" w:hAnsi="Times New Roman" w:cs="Times New Roman"/>
+          <w:sz w:val="24"/>
+          <w:szCs w:val="24"/>
+        </w:rPr>
+      </w:pPr>
+      <w:r>
+        <w:rPr>
+          <w:rFonts w:ascii="Times New Roman" w:hAnsi="Times New Roman" w:cs="Times New Roman"/>
+          <w:sz w:val="24"/>
+          <w:szCs w:val="24"/>
+        </w:rPr>
+        <w:t>Number of Fruit function in Ground Interface</w:t>
       </w:r>
     </w:p>
     <w:sectPr>

</xml_diff>

<commit_message>
Incorporated Flora function that is the parent of Bush and Tree. Removed the number of fruit method from GroundInterface
</commit_message>
<xml_diff>
--- a/Design Rationale.docx
+++ b/Design Rationale.docx
@@ -872,6 +872,36 @@
           <w:szCs w:val="24"/>
         </w:rPr>
         <w:t>Number of Fruit function in Ground Interface</w:t>
+      </w:r>
+      <w:r>
+        <w:rPr>
+          <w:rFonts w:ascii="Times New Roman" w:hAnsi="Times New Roman" w:cs="Times New Roman"/>
+          <w:sz w:val="24"/>
+          <w:szCs w:val="24"/>
+        </w:rPr>
+        <w:t>\</w:t>
+      </w:r>
+    </w:p>
+    <w:p>
+      <w:pPr>
+        <w:pStyle w:val="ListParagraph"/>
+        <w:numPr>
+          <w:ilvl w:val="0"/>
+          <w:numId w:val="1"/>
+        </w:numPr>
+        <w:rPr>
+          <w:rFonts w:ascii="Times New Roman" w:hAnsi="Times New Roman" w:cs="Times New Roman"/>
+          <w:sz w:val="24"/>
+          <w:szCs w:val="24"/>
+        </w:rPr>
+      </w:pPr>
+      <w:r>
+        <w:rPr>
+          <w:rFonts w:ascii="Times New Roman" w:hAnsi="Times New Roman" w:cs="Times New Roman"/>
+          <w:sz w:val="24"/>
+          <w:szCs w:val="24"/>
+        </w:rPr>
+        <w:t>Flora Class added</w:t>
       </w:r>
     </w:p>
     <w:sectPr>

</xml_diff>

<commit_message>
Added PurchaseAction to player to purchase from vending machine. Added functionality of fruit rotting on ground
</commit_message>
<xml_diff>
--- a/Design Rationale.docx
+++ b/Design Rationale.docx
@@ -902,6 +902,28 @@
           <w:szCs w:val="24"/>
         </w:rPr>
         <w:t>Flora Class added</w:t>
+      </w:r>
+    </w:p>
+    <w:p>
+      <w:pPr>
+        <w:pStyle w:val="ListParagraph"/>
+        <w:numPr>
+          <w:ilvl w:val="0"/>
+          <w:numId w:val="1"/>
+        </w:numPr>
+        <w:rPr>
+          <w:rFonts w:ascii="Times New Roman" w:hAnsi="Times New Roman" w:cs="Times New Roman"/>
+          <w:sz w:val="24"/>
+          <w:szCs w:val="24"/>
+        </w:rPr>
+      </w:pPr>
+      <w:r>
+        <w:rPr>
+          <w:rFonts w:ascii="Times New Roman" w:hAnsi="Times New Roman" w:cs="Times New Roman"/>
+          <w:sz w:val="24"/>
+          <w:szCs w:val="24"/>
+        </w:rPr>
+        <w:t>0.1% for bush to grow</w:t>
       </w:r>
     </w:p>
     <w:sectPr>

</xml_diff>

<commit_message>
Changed Fruit from being stored in Tree and Bush to being stored at location's items with an attribute saying where it is stored exactly (in a bush, on the ground or in a tree). Ensured this change was reflected in all the classes that used fruit
</commit_message>
<xml_diff>
--- a/Design Rationale.docx
+++ b/Design Rationale.docx
@@ -227,125 +227,6 @@
           <w:sz w:val="24"/>
           <w:szCs w:val="24"/>
         </w:rPr>
-        <w:t xml:space="preserve">Location has an ArrayList of items </w:t>
-      </w:r>
-      <w:r>
-        <w:rPr>
-          <w:rFonts w:ascii="Times New Roman" w:hAnsi="Times New Roman" w:cs="Times New Roman"/>
-          <w:sz w:val="24"/>
-          <w:szCs w:val="24"/>
-        </w:rPr>
-        <w:t xml:space="preserve">at the location </w:t>
-      </w:r>
-      <w:r>
-        <w:rPr>
-          <w:rFonts w:ascii="Times New Roman" w:hAnsi="Times New Roman" w:cs="Times New Roman"/>
-          <w:sz w:val="24"/>
-          <w:szCs w:val="24"/>
-        </w:rPr>
-        <w:t>but Bush and Tree have their own attribute of fruit.</w:t>
-      </w:r>
-      <w:r>
-        <w:rPr>
-          <w:rFonts w:ascii="Times New Roman" w:hAnsi="Times New Roman" w:cs="Times New Roman"/>
-          <w:sz w:val="24"/>
-          <w:szCs w:val="24"/>
-        </w:rPr>
-        <w:t xml:space="preserve"> Tree also has an attribute for dropped fruit</w:t>
-      </w:r>
-    </w:p>
-    <w:p>
-      <w:pPr>
-        <w:rPr>
-          <w:rFonts w:ascii="Times New Roman" w:hAnsi="Times New Roman" w:cs="Times New Roman"/>
-          <w:sz w:val="24"/>
-          <w:szCs w:val="24"/>
-        </w:rPr>
-      </w:pPr>
-      <w:r>
-        <w:rPr>
-          <w:rFonts w:ascii="Times New Roman" w:hAnsi="Times New Roman" w:cs="Times New Roman"/>
-          <w:sz w:val="24"/>
-          <w:szCs w:val="24"/>
-        </w:rPr>
-        <w:t>This is to make it easier to understand where the fruit is located as depending on where the fruit is located, different actors will interact with the fruit differently. For example</w:t>
-      </w:r>
-      <w:r>
-        <w:rPr>
-          <w:rFonts w:ascii="Times New Roman" w:hAnsi="Times New Roman" w:cs="Times New Roman"/>
-          <w:sz w:val="24"/>
-          <w:szCs w:val="24"/>
-        </w:rPr>
-        <w:t>, stegosaur cannot eat fruit from the tree but can eat it</w:t>
-      </w:r>
-      <w:r>
-        <w:rPr>
-          <w:rFonts w:ascii="Times New Roman" w:hAnsi="Times New Roman" w:cs="Times New Roman"/>
-          <w:sz w:val="24"/>
-          <w:szCs w:val="24"/>
-        </w:rPr>
-        <w:t xml:space="preserve"> if it is</w:t>
-      </w:r>
-      <w:r>
-        <w:rPr>
-          <w:rFonts w:ascii="Times New Roman" w:hAnsi="Times New Roman" w:cs="Times New Roman"/>
-          <w:sz w:val="24"/>
-          <w:szCs w:val="24"/>
-        </w:rPr>
-        <w:t xml:space="preserve"> dropped </w:t>
-      </w:r>
-      <w:r>
-        <w:rPr>
-          <w:rFonts w:ascii="Times New Roman" w:hAnsi="Times New Roman" w:cs="Times New Roman"/>
-          <w:sz w:val="24"/>
-          <w:szCs w:val="24"/>
-        </w:rPr>
-        <w:t>from a tree</w:t>
-      </w:r>
-      <w:r>
-        <w:rPr>
-          <w:rFonts w:ascii="Times New Roman" w:hAnsi="Times New Roman" w:cs="Times New Roman"/>
-          <w:sz w:val="24"/>
-          <w:szCs w:val="24"/>
-        </w:rPr>
-        <w:t>.</w:t>
-      </w:r>
-      <w:r>
-        <w:rPr>
-          <w:rFonts w:ascii="Times New Roman" w:hAnsi="Times New Roman" w:cs="Times New Roman"/>
-          <w:sz w:val="24"/>
-          <w:szCs w:val="24"/>
-        </w:rPr>
-        <w:t xml:space="preserve"> </w:t>
-      </w:r>
-      <w:r>
-        <w:rPr>
-          <w:rFonts w:ascii="Times New Roman" w:hAnsi="Times New Roman" w:cs="Times New Roman"/>
-          <w:sz w:val="24"/>
-          <w:szCs w:val="24"/>
-        </w:rPr>
-        <w:t>Technically, location could store dropped fruit however, it is easier to understand the code if Tree has its own dropped fruit attribute. In order to check if a location has dropped fruit under a tree and dropped fruit was stored under Location, it would involve checking the location’s ArrayList of Items as well as checking if there is a tree at that location which is more clunky than if we were to have a dropped Fruit attribute in Tree.</w:t>
-      </w:r>
-    </w:p>
-    <w:p>
-      <w:pPr>
-        <w:pStyle w:val="ListParagraph"/>
-        <w:numPr>
-          <w:ilvl w:val="0"/>
-          <w:numId w:val="1"/>
-        </w:numPr>
-        <w:rPr>
-          <w:rFonts w:ascii="Times New Roman" w:hAnsi="Times New Roman" w:cs="Times New Roman"/>
-          <w:sz w:val="24"/>
-          <w:szCs w:val="24"/>
-        </w:rPr>
-      </w:pPr>
-      <w:r>
-        <w:rPr>
-          <w:rFonts w:ascii="Times New Roman" w:hAnsi="Times New Roman" w:cs="Times New Roman"/>
-          <w:sz w:val="24"/>
-          <w:szCs w:val="24"/>
-        </w:rPr>
         <w:t>Each item has its own location stored as an attribute</w:t>
       </w:r>
     </w:p>
@@ -432,79 +313,79 @@
           <w:sz w:val="24"/>
           <w:szCs w:val="24"/>
         </w:rPr>
+        <w:t>Vending Machine inherits from Ground</w:t>
+      </w:r>
+    </w:p>
+    <w:p>
+      <w:pPr>
+        <w:rPr>
+          <w:rFonts w:ascii="Times New Roman" w:hAnsi="Times New Roman" w:cs="Times New Roman"/>
+          <w:sz w:val="24"/>
+          <w:szCs w:val="24"/>
+        </w:rPr>
+      </w:pPr>
+      <w:r>
+        <w:rPr>
+          <w:rFonts w:ascii="Times New Roman" w:hAnsi="Times New Roman" w:cs="Times New Roman"/>
+          <w:sz w:val="24"/>
+          <w:szCs w:val="24"/>
+        </w:rPr>
+        <w:t>We believe Vendin</w:t>
+      </w:r>
+      <w:r>
+        <w:rPr>
+          <w:rFonts w:ascii="Times New Roman" w:hAnsi="Times New Roman" w:cs="Times New Roman"/>
+          <w:sz w:val="24"/>
+          <w:szCs w:val="24"/>
+        </w:rPr>
+        <w:t>g</w:t>
+      </w:r>
+      <w:r>
+        <w:rPr>
+          <w:rFonts w:ascii="Times New Roman" w:hAnsi="Times New Roman" w:cs="Times New Roman"/>
+          <w:sz w:val="24"/>
+          <w:szCs w:val="24"/>
+        </w:rPr>
+        <w:t xml:space="preserve"> Machine should be treated like a Ground rather than an Item because it acts much more like a set object on the map (like Ground) rather than an individual item that can be moved and placed in the inventory. It is easier to make it a ground than an item and remove lots of capabilities.</w:t>
+      </w:r>
+    </w:p>
+    <w:p>
+      <w:pPr>
+        <w:pStyle w:val="ListParagraph"/>
+        <w:numPr>
+          <w:ilvl w:val="0"/>
+          <w:numId w:val="1"/>
+        </w:numPr>
+        <w:rPr>
+          <w:rFonts w:ascii="Times New Roman" w:hAnsi="Times New Roman" w:cs="Times New Roman"/>
+          <w:sz w:val="24"/>
+          <w:szCs w:val="24"/>
+        </w:rPr>
+      </w:pPr>
+      <w:r>
+        <w:rPr>
+          <w:rFonts w:ascii="Times New Roman" w:hAnsi="Times New Roman" w:cs="Times New Roman"/>
+          <w:sz w:val="24"/>
+          <w:szCs w:val="24"/>
+        </w:rPr>
+        <w:t>There are classes for each type of Egg that inherit from the big Egg class rather than using the one Egg class and changing each instance’s attributes to meet the requirements of each type of egg.</w:t>
+      </w:r>
+    </w:p>
+    <w:p>
+      <w:pPr>
+        <w:rPr>
+          <w:rFonts w:ascii="Times New Roman" w:hAnsi="Times New Roman" w:cs="Times New Roman"/>
+          <w:sz w:val="24"/>
+          <w:szCs w:val="24"/>
+        </w:rPr>
+      </w:pPr>
+      <w:r>
+        <w:rPr>
+          <w:rFonts w:ascii="Times New Roman" w:hAnsi="Times New Roman" w:cs="Times New Roman"/>
+          <w:sz w:val="24"/>
+          <w:szCs w:val="24"/>
+        </w:rPr>
         <w:lastRenderedPageBreak/>
-        <w:t>Vending Machine inherits from Ground</w:t>
-      </w:r>
-    </w:p>
-    <w:p>
-      <w:pPr>
-        <w:rPr>
-          <w:rFonts w:ascii="Times New Roman" w:hAnsi="Times New Roman" w:cs="Times New Roman"/>
-          <w:sz w:val="24"/>
-          <w:szCs w:val="24"/>
-        </w:rPr>
-      </w:pPr>
-      <w:r>
-        <w:rPr>
-          <w:rFonts w:ascii="Times New Roman" w:hAnsi="Times New Roman" w:cs="Times New Roman"/>
-          <w:sz w:val="24"/>
-          <w:szCs w:val="24"/>
-        </w:rPr>
-        <w:t>We believe Vendin</w:t>
-      </w:r>
-      <w:r>
-        <w:rPr>
-          <w:rFonts w:ascii="Times New Roman" w:hAnsi="Times New Roman" w:cs="Times New Roman"/>
-          <w:sz w:val="24"/>
-          <w:szCs w:val="24"/>
-        </w:rPr>
-        <w:t>g</w:t>
-      </w:r>
-      <w:r>
-        <w:rPr>
-          <w:rFonts w:ascii="Times New Roman" w:hAnsi="Times New Roman" w:cs="Times New Roman"/>
-          <w:sz w:val="24"/>
-          <w:szCs w:val="24"/>
-        </w:rPr>
-        <w:t xml:space="preserve"> Machine should be treated like a Ground rather than an Item because it acts much more like a set object on the map (like Ground) rather than an individual item that can be moved and placed in the inventory. It is easier to make it a ground than an item and remove lots of capabilities.</w:t>
-      </w:r>
-    </w:p>
-    <w:p>
-      <w:pPr>
-        <w:pStyle w:val="ListParagraph"/>
-        <w:numPr>
-          <w:ilvl w:val="0"/>
-          <w:numId w:val="1"/>
-        </w:numPr>
-        <w:rPr>
-          <w:rFonts w:ascii="Times New Roman" w:hAnsi="Times New Roman" w:cs="Times New Roman"/>
-          <w:sz w:val="24"/>
-          <w:szCs w:val="24"/>
-        </w:rPr>
-      </w:pPr>
-      <w:r>
-        <w:rPr>
-          <w:rFonts w:ascii="Times New Roman" w:hAnsi="Times New Roman" w:cs="Times New Roman"/>
-          <w:sz w:val="24"/>
-          <w:szCs w:val="24"/>
-        </w:rPr>
-        <w:t>There are classes for each type of Egg that inherit from the big Egg class rather than using the one Egg class and changing each instance’s attributes to meet the requirements of each type of egg.</w:t>
-      </w:r>
-    </w:p>
-    <w:p>
-      <w:pPr>
-        <w:rPr>
-          <w:rFonts w:ascii="Times New Roman" w:hAnsi="Times New Roman" w:cs="Times New Roman"/>
-          <w:sz w:val="24"/>
-          <w:szCs w:val="24"/>
-        </w:rPr>
-      </w:pPr>
-      <w:r>
-        <w:rPr>
-          <w:rFonts w:ascii="Times New Roman" w:hAnsi="Times New Roman" w:cs="Times New Roman"/>
-          <w:sz w:val="24"/>
-          <w:szCs w:val="24"/>
-        </w:rPr>
         <w:t xml:space="preserve">It is easier to create classes for each type of Egg and have predefined attributes for each type of egg. This makes it easier to understand </w:t>
       </w:r>
       <w:r>

</xml_diff>

<commit_message>
Changed menu description for moving between maps
</commit_message>
<xml_diff>
--- a/Design Rationale.docx
+++ b/Design Rationale.docx
@@ -617,6 +617,28 @@
           <w:szCs w:val="24"/>
         </w:rPr>
         <w:t>Previously, 1% was used however, it was found that the bushes would take over the map very quickly with most of the map being filled in less than 10 turns. A 0.1% chance ensures that bushes still grow but not so rapidly that it clutters the whole display. This can mean though, that it is harder to find fruit.</w:t>
+      </w:r>
+    </w:p>
+    <w:p>
+      <w:pPr>
+        <w:pStyle w:val="ListParagraph"/>
+        <w:numPr>
+          <w:ilvl w:val="0"/>
+          <w:numId w:val="1"/>
+        </w:numPr>
+        <w:rPr>
+          <w:rFonts w:ascii="Times New Roman" w:hAnsi="Times New Roman" w:cs="Times New Roman"/>
+          <w:sz w:val="24"/>
+          <w:szCs w:val="24"/>
+        </w:rPr>
+      </w:pPr>
+      <w:r>
+        <w:rPr>
+          <w:rFonts w:ascii="Times New Roman" w:hAnsi="Times New Roman" w:cs="Times New Roman"/>
+          <w:sz w:val="24"/>
+          <w:szCs w:val="24"/>
+        </w:rPr>
+        <w:t>Made new GameStart class (removed World)</w:t>
       </w:r>
     </w:p>
     <w:sectPr>

</xml_diff>

<commit_message>
Added justification to design rationale relating to GameStart
</commit_message>
<xml_diff>
--- a/Design Rationale.docx
+++ b/Design Rationale.docx
@@ -39,24 +39,52 @@
           <w:sz w:val="24"/>
           <w:szCs w:val="24"/>
         </w:rPr>
-        <w:t>Dinosaur is an interface</w:t>
-      </w:r>
-    </w:p>
-    <w:p>
-      <w:pPr>
-        <w:rPr>
-          <w:rFonts w:ascii="Times New Roman" w:hAnsi="Times New Roman" w:cs="Times New Roman"/>
-          <w:sz w:val="24"/>
-          <w:szCs w:val="24"/>
-        </w:rPr>
-      </w:pPr>
-      <w:r>
-        <w:rPr>
-          <w:rFonts w:ascii="Times New Roman" w:hAnsi="Times New Roman" w:cs="Times New Roman"/>
-          <w:sz w:val="24"/>
-          <w:szCs w:val="24"/>
-        </w:rPr>
-        <w:t xml:space="preserve">Each type of dinosaur has different attributes and interacts differently with the rest of the world (e.g. how it eats fruit). It is easier to having an interface to ensure each dinosaur has the required functionality expected from each </w:t>
+        <w:t xml:space="preserve">Dinosaur is an </w:t>
+      </w:r>
+      <w:proofErr w:type="gramStart"/>
+      <w:r>
+        <w:rPr>
+          <w:rFonts w:ascii="Times New Roman" w:hAnsi="Times New Roman" w:cs="Times New Roman"/>
+          <w:sz w:val="24"/>
+          <w:szCs w:val="24"/>
+        </w:rPr>
+        <w:t>interface</w:t>
+      </w:r>
+      <w:proofErr w:type="gramEnd"/>
+    </w:p>
+    <w:p>
+      <w:pPr>
+        <w:rPr>
+          <w:rFonts w:ascii="Times New Roman" w:hAnsi="Times New Roman" w:cs="Times New Roman"/>
+          <w:sz w:val="24"/>
+          <w:szCs w:val="24"/>
+        </w:rPr>
+      </w:pPr>
+      <w:r>
+        <w:rPr>
+          <w:rFonts w:ascii="Times New Roman" w:hAnsi="Times New Roman" w:cs="Times New Roman"/>
+          <w:sz w:val="24"/>
+          <w:szCs w:val="24"/>
+        </w:rPr>
+        <w:t>Each type of dinosaur has different attributes and interacts differently with the rest of the world (</w:t>
+      </w:r>
+      <w:proofErr w:type="gramStart"/>
+      <w:r>
+        <w:rPr>
+          <w:rFonts w:ascii="Times New Roman" w:hAnsi="Times New Roman" w:cs="Times New Roman"/>
+          <w:sz w:val="24"/>
+          <w:szCs w:val="24"/>
+        </w:rPr>
+        <w:t>e.g.</w:t>
+      </w:r>
+      <w:proofErr w:type="gramEnd"/>
+      <w:r>
+        <w:rPr>
+          <w:rFonts w:ascii="Times New Roman" w:hAnsi="Times New Roman" w:cs="Times New Roman"/>
+          <w:sz w:val="24"/>
+          <w:szCs w:val="24"/>
+        </w:rPr>
+        <w:t xml:space="preserve"> how it eats fruit). It is easier to having an interface to ensure each dinosaur has the required functionality expected from each </w:t>
       </w:r>
       <w:r>
         <w:rPr>
@@ -94,8 +122,18 @@
           <w:sz w:val="24"/>
           <w:szCs w:val="24"/>
         </w:rPr>
-        <w:t>Dinosaurs store an age tracker to determine whether it is a baby or not</w:t>
-      </w:r>
+        <w:t xml:space="preserve">Dinosaurs store an age tracker to determine whether it is a baby or </w:t>
+      </w:r>
+      <w:proofErr w:type="gramStart"/>
+      <w:r>
+        <w:rPr>
+          <w:rFonts w:ascii="Times New Roman" w:hAnsi="Times New Roman" w:cs="Times New Roman"/>
+          <w:sz w:val="24"/>
+          <w:szCs w:val="24"/>
+        </w:rPr>
+        <w:t>not</w:t>
+      </w:r>
+      <w:proofErr w:type="gramEnd"/>
     </w:p>
     <w:p>
       <w:pPr>
@@ -119,7 +157,25 @@
           <w:sz w:val="24"/>
           <w:szCs w:val="24"/>
         </w:rPr>
-        <w:t xml:space="preserve"> It is more data to store and update through all the functions however.</w:t>
+        <w:t xml:space="preserve"> It is more data to store and update through all the </w:t>
+      </w:r>
+      <w:proofErr w:type="gramStart"/>
+      <w:r>
+        <w:rPr>
+          <w:rFonts w:ascii="Times New Roman" w:hAnsi="Times New Roman" w:cs="Times New Roman"/>
+          <w:sz w:val="24"/>
+          <w:szCs w:val="24"/>
+        </w:rPr>
+        <w:t>functions</w:t>
+      </w:r>
+      <w:proofErr w:type="gramEnd"/>
+      <w:r>
+        <w:rPr>
+          <w:rFonts w:ascii="Times New Roman" w:hAnsi="Times New Roman" w:cs="Times New Roman"/>
+          <w:sz w:val="24"/>
+          <w:szCs w:val="24"/>
+        </w:rPr>
+        <w:t xml:space="preserve"> however.</w:t>
       </w:r>
     </w:p>
     <w:p>
@@ -158,15 +214,89 @@
           <w:sz w:val="24"/>
           <w:szCs w:val="24"/>
         </w:rPr>
-        <w:t>A Util class is useful to store methods and constants that are shared by several classes since they can just be imported by the classes that use them. This follows the Do not Repeat Yourself (DRY) design philosophy, and if we wish to make changes to any of theses methods/constants, we only need to change them in one place rather than in many places if we were to not use a Util class.</w:t>
-      </w:r>
-      <w:r>
-        <w:rPr>
-          <w:rFonts w:ascii="Times New Roman" w:hAnsi="Times New Roman" w:cs="Times New Roman"/>
-          <w:sz w:val="24"/>
-          <w:szCs w:val="24"/>
-        </w:rPr>
-        <w:t xml:space="preserve"> Many of the functions used in the util class are functions that are generally very useful for multiple classes such as NearestItem and NextToGroundType. Another benefit of putting the functions in the util class is that it means any further classes or classes that we want to incorporate later on can use these functions very easily meaning expanding the project later on is much easier.</w:t>
+        <w:t xml:space="preserve">A Util class is useful to store methods and constants that are shared by several classes since they can just be imported by the classes that use them. This follows the Do not Repeat Yourself (DRY) design philosophy, and if we wish to make changes to any of </w:t>
+      </w:r>
+      <w:proofErr w:type="spellStart"/>
+      <w:proofErr w:type="gramStart"/>
+      <w:r>
+        <w:rPr>
+          <w:rFonts w:ascii="Times New Roman" w:hAnsi="Times New Roman" w:cs="Times New Roman"/>
+          <w:sz w:val="24"/>
+          <w:szCs w:val="24"/>
+        </w:rPr>
+        <w:t>theses</w:t>
+      </w:r>
+      <w:proofErr w:type="spellEnd"/>
+      <w:proofErr w:type="gramEnd"/>
+      <w:r>
+        <w:rPr>
+          <w:rFonts w:ascii="Times New Roman" w:hAnsi="Times New Roman" w:cs="Times New Roman"/>
+          <w:sz w:val="24"/>
+          <w:szCs w:val="24"/>
+        </w:rPr>
+        <w:t xml:space="preserve"> methods/constants, we only need to change them in one place rather than in many places if we were to not use a Util class.</w:t>
+      </w:r>
+      <w:r>
+        <w:rPr>
+          <w:rFonts w:ascii="Times New Roman" w:hAnsi="Times New Roman" w:cs="Times New Roman"/>
+          <w:sz w:val="24"/>
+          <w:szCs w:val="24"/>
+        </w:rPr>
+        <w:t xml:space="preserve"> Many of the functions used in the util class are functions that are generally very useful for multiple classes such as </w:t>
+      </w:r>
+      <w:proofErr w:type="spellStart"/>
+      <w:r>
+        <w:rPr>
+          <w:rFonts w:ascii="Times New Roman" w:hAnsi="Times New Roman" w:cs="Times New Roman"/>
+          <w:sz w:val="24"/>
+          <w:szCs w:val="24"/>
+        </w:rPr>
+        <w:t>NearestItem</w:t>
+      </w:r>
+      <w:proofErr w:type="spellEnd"/>
+      <w:r>
+        <w:rPr>
+          <w:rFonts w:ascii="Times New Roman" w:hAnsi="Times New Roman" w:cs="Times New Roman"/>
+          <w:sz w:val="24"/>
+          <w:szCs w:val="24"/>
+        </w:rPr>
+        <w:t xml:space="preserve"> and </w:t>
+      </w:r>
+      <w:proofErr w:type="spellStart"/>
+      <w:r>
+        <w:rPr>
+          <w:rFonts w:ascii="Times New Roman" w:hAnsi="Times New Roman" w:cs="Times New Roman"/>
+          <w:sz w:val="24"/>
+          <w:szCs w:val="24"/>
+        </w:rPr>
+        <w:t>NextToGroundType</w:t>
+      </w:r>
+      <w:proofErr w:type="spellEnd"/>
+      <w:r>
+        <w:rPr>
+          <w:rFonts w:ascii="Times New Roman" w:hAnsi="Times New Roman" w:cs="Times New Roman"/>
+          <w:sz w:val="24"/>
+          <w:szCs w:val="24"/>
+        </w:rPr>
+        <w:t xml:space="preserve">. Another benefit of putting the functions in the util class is that it means any further classes or classes that we want to incorporate </w:t>
+      </w:r>
+      <w:proofErr w:type="gramStart"/>
+      <w:r>
+        <w:rPr>
+          <w:rFonts w:ascii="Times New Roman" w:hAnsi="Times New Roman" w:cs="Times New Roman"/>
+          <w:sz w:val="24"/>
+          <w:szCs w:val="24"/>
+        </w:rPr>
+        <w:t>later on</w:t>
+      </w:r>
+      <w:proofErr w:type="gramEnd"/>
+      <w:r>
+        <w:rPr>
+          <w:rFonts w:ascii="Times New Roman" w:hAnsi="Times New Roman" w:cs="Times New Roman"/>
+          <w:sz w:val="24"/>
+          <w:szCs w:val="24"/>
+        </w:rPr>
+        <w:t xml:space="preserve"> can use these functions very easily meaning expanding the project later on is much easier.</w:t>
       </w:r>
     </w:p>
     <w:p>
@@ -188,8 +318,18 @@
           <w:sz w:val="24"/>
           <w:szCs w:val="24"/>
         </w:rPr>
-        <w:t>Vending Machine inherits from Ground</w:t>
-      </w:r>
+        <w:t xml:space="preserve">Vending Machine inherits from </w:t>
+      </w:r>
+      <w:proofErr w:type="gramStart"/>
+      <w:r>
+        <w:rPr>
+          <w:rFonts w:ascii="Times New Roman" w:hAnsi="Times New Roman" w:cs="Times New Roman"/>
+          <w:sz w:val="24"/>
+          <w:szCs w:val="24"/>
+        </w:rPr>
+        <w:t>Ground</w:t>
+      </w:r>
+      <w:proofErr w:type="gramEnd"/>
     </w:p>
     <w:p>
       <w:pPr>
@@ -322,8 +462,18 @@
           <w:sz w:val="24"/>
           <w:szCs w:val="24"/>
         </w:rPr>
-        <w:t xml:space="preserve"> rather than Ground</w:t>
-      </w:r>
+        <w:t xml:space="preserve"> rather than </w:t>
+      </w:r>
+      <w:proofErr w:type="gramStart"/>
+      <w:r>
+        <w:rPr>
+          <w:rFonts w:ascii="Times New Roman" w:hAnsi="Times New Roman" w:cs="Times New Roman"/>
+          <w:sz w:val="24"/>
+          <w:szCs w:val="24"/>
+        </w:rPr>
+        <w:t>Ground</w:t>
+      </w:r>
+      <w:proofErr w:type="gramEnd"/>
     </w:p>
     <w:p>
       <w:pPr>
@@ -347,7 +497,25 @@
           <w:sz w:val="24"/>
           <w:szCs w:val="24"/>
         </w:rPr>
-        <w:t xml:space="preserve"> easier for Allosaurs to eat it with having to make multiple edits to the Ground. Items sit on top of the Ground so it is easy to change with</w:t>
+        <w:t xml:space="preserve"> easier for Allosaurs to eat it with having to make multiple edits to the Ground. Items sit on top of the </w:t>
+      </w:r>
+      <w:proofErr w:type="gramStart"/>
+      <w:r>
+        <w:rPr>
+          <w:rFonts w:ascii="Times New Roman" w:hAnsi="Times New Roman" w:cs="Times New Roman"/>
+          <w:sz w:val="24"/>
+          <w:szCs w:val="24"/>
+        </w:rPr>
+        <w:t>Ground</w:t>
+      </w:r>
+      <w:proofErr w:type="gramEnd"/>
+      <w:r>
+        <w:rPr>
+          <w:rFonts w:ascii="Times New Roman" w:hAnsi="Times New Roman" w:cs="Times New Roman"/>
+          <w:sz w:val="24"/>
+          <w:szCs w:val="24"/>
+        </w:rPr>
+        <w:t xml:space="preserve"> so it is easy to change with</w:t>
       </w:r>
       <w:r>
         <w:rPr>
@@ -395,8 +563,54 @@
           <w:szCs w:val="24"/>
         </w:rPr>
         <w:lastRenderedPageBreak/>
-        <w:t>Implementing MateBehaviour rather than using just MateAction and FollowBehaviour</w:t>
-      </w:r>
+        <w:t xml:space="preserve">Implementing </w:t>
+      </w:r>
+      <w:proofErr w:type="spellStart"/>
+      <w:r>
+        <w:rPr>
+          <w:rFonts w:ascii="Times New Roman" w:hAnsi="Times New Roman" w:cs="Times New Roman"/>
+          <w:sz w:val="24"/>
+          <w:szCs w:val="24"/>
+        </w:rPr>
+        <w:t>MateBehaviour</w:t>
+      </w:r>
+      <w:proofErr w:type="spellEnd"/>
+      <w:r>
+        <w:rPr>
+          <w:rFonts w:ascii="Times New Roman" w:hAnsi="Times New Roman" w:cs="Times New Roman"/>
+          <w:sz w:val="24"/>
+          <w:szCs w:val="24"/>
+        </w:rPr>
+        <w:t xml:space="preserve"> rather than using just </w:t>
+      </w:r>
+      <w:proofErr w:type="spellStart"/>
+      <w:r>
+        <w:rPr>
+          <w:rFonts w:ascii="Times New Roman" w:hAnsi="Times New Roman" w:cs="Times New Roman"/>
+          <w:sz w:val="24"/>
+          <w:szCs w:val="24"/>
+        </w:rPr>
+        <w:t>MateAction</w:t>
+      </w:r>
+      <w:proofErr w:type="spellEnd"/>
+      <w:r>
+        <w:rPr>
+          <w:rFonts w:ascii="Times New Roman" w:hAnsi="Times New Roman" w:cs="Times New Roman"/>
+          <w:sz w:val="24"/>
+          <w:szCs w:val="24"/>
+        </w:rPr>
+        <w:t xml:space="preserve"> and </w:t>
+      </w:r>
+      <w:proofErr w:type="spellStart"/>
+      <w:r>
+        <w:rPr>
+          <w:rFonts w:ascii="Times New Roman" w:hAnsi="Times New Roman" w:cs="Times New Roman"/>
+          <w:sz w:val="24"/>
+          <w:szCs w:val="24"/>
+        </w:rPr>
+        <w:t>FollowBehaviour</w:t>
+      </w:r>
+      <w:proofErr w:type="spellEnd"/>
     </w:p>
     <w:p>
       <w:pPr>
@@ -444,6 +658,7 @@
           <w:szCs w:val="24"/>
         </w:rPr>
       </w:pPr>
+      <w:proofErr w:type="spellStart"/>
       <w:r>
         <w:rPr>
           <w:rFonts w:ascii="Times New Roman" w:hAnsi="Times New Roman" w:cs="Times New Roman"/>
@@ -452,6 +667,7 @@
         </w:rPr>
         <w:t>PurchaseAction</w:t>
       </w:r>
+      <w:proofErr w:type="spellEnd"/>
       <w:r>
         <w:rPr>
           <w:rFonts w:ascii="Times New Roman" w:hAnsi="Times New Roman" w:cs="Times New Roman"/>
@@ -466,24 +682,60 @@
           <w:sz w:val="24"/>
           <w:szCs w:val="24"/>
         </w:rPr>
-        <w:t xml:space="preserve">user input to buy selected items from the menu </w:t>
-      </w:r>
-    </w:p>
-    <w:p>
-      <w:pPr>
-        <w:rPr>
-          <w:rFonts w:ascii="Times New Roman" w:hAnsi="Times New Roman" w:cs="Times New Roman"/>
-          <w:sz w:val="24"/>
-          <w:szCs w:val="24"/>
-        </w:rPr>
-      </w:pPr>
-      <w:r>
-        <w:rPr>
-          <w:rFonts w:ascii="Times New Roman" w:hAnsi="Times New Roman" w:cs="Times New Roman"/>
-          <w:sz w:val="24"/>
-          <w:szCs w:val="24"/>
-        </w:rPr>
-        <w:t>This will be the most clear method for the user to choose what to buy. This will be better than printing out all the options of goods to buy in the initial menu. Now it will work by the user first selecting they would like to use the vending machine and then another menu will ask what they want to purchase. This does mean that there are more steps involved in purchasing goods and the code is very long even though it is not very complicated.</w:t>
+        <w:t xml:space="preserve">user input to buy selected items from the </w:t>
+      </w:r>
+      <w:proofErr w:type="gramStart"/>
+      <w:r>
+        <w:rPr>
+          <w:rFonts w:ascii="Times New Roman" w:hAnsi="Times New Roman" w:cs="Times New Roman"/>
+          <w:sz w:val="24"/>
+          <w:szCs w:val="24"/>
+        </w:rPr>
+        <w:t>menu</w:t>
+      </w:r>
+      <w:proofErr w:type="gramEnd"/>
+      <w:r>
+        <w:rPr>
+          <w:rFonts w:ascii="Times New Roman" w:hAnsi="Times New Roman" w:cs="Times New Roman"/>
+          <w:sz w:val="24"/>
+          <w:szCs w:val="24"/>
+        </w:rPr>
+        <w:t xml:space="preserve"> </w:t>
+      </w:r>
+    </w:p>
+    <w:p>
+      <w:pPr>
+        <w:rPr>
+          <w:rFonts w:ascii="Times New Roman" w:hAnsi="Times New Roman" w:cs="Times New Roman"/>
+          <w:sz w:val="24"/>
+          <w:szCs w:val="24"/>
+        </w:rPr>
+      </w:pPr>
+      <w:r>
+        <w:rPr>
+          <w:rFonts w:ascii="Times New Roman" w:hAnsi="Times New Roman" w:cs="Times New Roman"/>
+          <w:sz w:val="24"/>
+          <w:szCs w:val="24"/>
+        </w:rPr>
+        <w:t xml:space="preserve">This will be the </w:t>
+      </w:r>
+      <w:proofErr w:type="gramStart"/>
+      <w:r>
+        <w:rPr>
+          <w:rFonts w:ascii="Times New Roman" w:hAnsi="Times New Roman" w:cs="Times New Roman"/>
+          <w:sz w:val="24"/>
+          <w:szCs w:val="24"/>
+        </w:rPr>
+        <w:t>most clear</w:t>
+      </w:r>
+      <w:proofErr w:type="gramEnd"/>
+      <w:r>
+        <w:rPr>
+          <w:rFonts w:ascii="Times New Roman" w:hAnsi="Times New Roman" w:cs="Times New Roman"/>
+          <w:sz w:val="24"/>
+          <w:szCs w:val="24"/>
+        </w:rPr>
+        <w:t xml:space="preserve"> method for the user to choose what to buy. This will be better than printing out all the options of goods to buy in the initial menu. Now it will work by the user first selecting they would like to use the vending machine and then another menu will ask what they want to purchase. This does mean that there are more steps involved in purchasing goods and the code is very long even though it is not very complicated.</w:t>
       </w:r>
     </w:p>
     <w:p>
@@ -499,38 +751,140 @@
           <w:szCs w:val="24"/>
         </w:rPr>
       </w:pPr>
-      <w:r>
-        <w:rPr>
-          <w:rFonts w:ascii="Times New Roman" w:hAnsi="Times New Roman" w:cs="Times New Roman"/>
-          <w:sz w:val="24"/>
-          <w:szCs w:val="24"/>
-        </w:rPr>
-        <w:t>EcoPoints has all static methods</w:t>
-      </w:r>
-      <w:r>
-        <w:rPr>
-          <w:rFonts w:ascii="Times New Roman" w:hAnsi="Times New Roman" w:cs="Times New Roman"/>
-          <w:sz w:val="24"/>
-          <w:szCs w:val="24"/>
-        </w:rPr>
-        <w:t xml:space="preserve"> and static variables</w:t>
-      </w:r>
-    </w:p>
-    <w:p>
-      <w:pPr>
-        <w:rPr>
-          <w:rFonts w:ascii="Times New Roman" w:hAnsi="Times New Roman" w:cs="Times New Roman"/>
-          <w:sz w:val="24"/>
-          <w:szCs w:val="24"/>
-        </w:rPr>
-      </w:pPr>
-      <w:r>
-        <w:rPr>
-          <w:rFonts w:ascii="Times New Roman" w:hAnsi="Times New Roman" w:cs="Times New Roman"/>
-          <w:sz w:val="24"/>
-          <w:szCs w:val="24"/>
-        </w:rPr>
-        <w:t>EcoPoints refer to the points that are gained for different actions taking place in the world and are used by the player to purchase from the vending machine. It initially seems to make more sense to the player store an instance of EcoPoints. However, some of the actions that increase eco points do not involve the player at all (e.g. Fruit being produced by a tree) and if we were to have EcoPoints stored in player, the player would have to be passed through to tree. Having EcoPoints have static methods and variables means that it can be referenced by any class without having to go through player which overall reduces dependencies (RED). A negative of this is that this class is not as well protected due to it being accessible by everything.</w:t>
+      <w:proofErr w:type="spellStart"/>
+      <w:r>
+        <w:rPr>
+          <w:rFonts w:ascii="Times New Roman" w:hAnsi="Times New Roman" w:cs="Times New Roman"/>
+          <w:sz w:val="24"/>
+          <w:szCs w:val="24"/>
+        </w:rPr>
+        <w:t>EcoPoints</w:t>
+      </w:r>
+      <w:proofErr w:type="spellEnd"/>
+      <w:r>
+        <w:rPr>
+          <w:rFonts w:ascii="Times New Roman" w:hAnsi="Times New Roman" w:cs="Times New Roman"/>
+          <w:sz w:val="24"/>
+          <w:szCs w:val="24"/>
+        </w:rPr>
+        <w:t xml:space="preserve"> has all static methods</w:t>
+      </w:r>
+      <w:r>
+        <w:rPr>
+          <w:rFonts w:ascii="Times New Roman" w:hAnsi="Times New Roman" w:cs="Times New Roman"/>
+          <w:sz w:val="24"/>
+          <w:szCs w:val="24"/>
+        </w:rPr>
+        <w:t xml:space="preserve"> and static </w:t>
+      </w:r>
+      <w:proofErr w:type="gramStart"/>
+      <w:r>
+        <w:rPr>
+          <w:rFonts w:ascii="Times New Roman" w:hAnsi="Times New Roman" w:cs="Times New Roman"/>
+          <w:sz w:val="24"/>
+          <w:szCs w:val="24"/>
+        </w:rPr>
+        <w:t>variables</w:t>
+      </w:r>
+      <w:proofErr w:type="gramEnd"/>
+    </w:p>
+    <w:p>
+      <w:pPr>
+        <w:rPr>
+          <w:rFonts w:ascii="Times New Roman" w:hAnsi="Times New Roman" w:cs="Times New Roman"/>
+          <w:sz w:val="24"/>
+          <w:szCs w:val="24"/>
+        </w:rPr>
+      </w:pPr>
+      <w:proofErr w:type="spellStart"/>
+      <w:r>
+        <w:rPr>
+          <w:rFonts w:ascii="Times New Roman" w:hAnsi="Times New Roman" w:cs="Times New Roman"/>
+          <w:sz w:val="24"/>
+          <w:szCs w:val="24"/>
+        </w:rPr>
+        <w:t>EcoPoints</w:t>
+      </w:r>
+      <w:proofErr w:type="spellEnd"/>
+      <w:r>
+        <w:rPr>
+          <w:rFonts w:ascii="Times New Roman" w:hAnsi="Times New Roman" w:cs="Times New Roman"/>
+          <w:sz w:val="24"/>
+          <w:szCs w:val="24"/>
+        </w:rPr>
+        <w:t xml:space="preserve"> refer to the points that are gained for different actions taking place in the world and are used by the player to purchase from the vending machine. It initially seems to make more sense to the player store an instance of </w:t>
+      </w:r>
+      <w:proofErr w:type="spellStart"/>
+      <w:r>
+        <w:rPr>
+          <w:rFonts w:ascii="Times New Roman" w:hAnsi="Times New Roman" w:cs="Times New Roman"/>
+          <w:sz w:val="24"/>
+          <w:szCs w:val="24"/>
+        </w:rPr>
+        <w:t>EcoPoints</w:t>
+      </w:r>
+      <w:proofErr w:type="spellEnd"/>
+      <w:r>
+        <w:rPr>
+          <w:rFonts w:ascii="Times New Roman" w:hAnsi="Times New Roman" w:cs="Times New Roman"/>
+          <w:sz w:val="24"/>
+          <w:szCs w:val="24"/>
+        </w:rPr>
+        <w:t>. However, some of the actions that increase eco points do not involve the player at all (</w:t>
+      </w:r>
+      <w:proofErr w:type="gramStart"/>
+      <w:r>
+        <w:rPr>
+          <w:rFonts w:ascii="Times New Roman" w:hAnsi="Times New Roman" w:cs="Times New Roman"/>
+          <w:sz w:val="24"/>
+          <w:szCs w:val="24"/>
+        </w:rPr>
+        <w:t>e.g.</w:t>
+      </w:r>
+      <w:proofErr w:type="gramEnd"/>
+      <w:r>
+        <w:rPr>
+          <w:rFonts w:ascii="Times New Roman" w:hAnsi="Times New Roman" w:cs="Times New Roman"/>
+          <w:sz w:val="24"/>
+          <w:szCs w:val="24"/>
+        </w:rPr>
+        <w:t xml:space="preserve"> Fruit being produced by a tree) and if we were to have </w:t>
+      </w:r>
+      <w:proofErr w:type="spellStart"/>
+      <w:r>
+        <w:rPr>
+          <w:rFonts w:ascii="Times New Roman" w:hAnsi="Times New Roman" w:cs="Times New Roman"/>
+          <w:sz w:val="24"/>
+          <w:szCs w:val="24"/>
+        </w:rPr>
+        <w:t>EcoPoints</w:t>
+      </w:r>
+      <w:proofErr w:type="spellEnd"/>
+      <w:r>
+        <w:rPr>
+          <w:rFonts w:ascii="Times New Roman" w:hAnsi="Times New Roman" w:cs="Times New Roman"/>
+          <w:sz w:val="24"/>
+          <w:szCs w:val="24"/>
+        </w:rPr>
+        <w:t xml:space="preserve"> stored in player, the player would have to be passed through to tree. Having </w:t>
+      </w:r>
+      <w:proofErr w:type="spellStart"/>
+      <w:r>
+        <w:rPr>
+          <w:rFonts w:ascii="Times New Roman" w:hAnsi="Times New Roman" w:cs="Times New Roman"/>
+          <w:sz w:val="24"/>
+          <w:szCs w:val="24"/>
+        </w:rPr>
+        <w:t>EcoPoints</w:t>
+      </w:r>
+      <w:proofErr w:type="spellEnd"/>
+      <w:r>
+        <w:rPr>
+          <w:rFonts w:ascii="Times New Roman" w:hAnsi="Times New Roman" w:cs="Times New Roman"/>
+          <w:sz w:val="24"/>
+          <w:szCs w:val="24"/>
+        </w:rPr>
+        <w:t xml:space="preserve"> have static methods and variables means that it can be referenced by any class without having to go through player which overall reduces dependencies (RED). A negative of this is that this class is not as well protected due to it being accessible by everything.</w:t>
       </w:r>
     </w:p>
     <w:p>
@@ -591,54 +945,94 @@
           <w:sz w:val="24"/>
           <w:szCs w:val="24"/>
         </w:rPr>
-        <w:t>0.1% for bush to grow</w:t>
-      </w:r>
-      <w:r>
-        <w:rPr>
-          <w:rFonts w:ascii="Times New Roman" w:hAnsi="Times New Roman" w:cs="Times New Roman"/>
-          <w:sz w:val="24"/>
-          <w:szCs w:val="24"/>
-        </w:rPr>
-        <w:t xml:space="preserve"> on dirt</w:t>
-      </w:r>
-    </w:p>
-    <w:p>
-      <w:pPr>
-        <w:rPr>
-          <w:rFonts w:ascii="Times New Roman" w:hAnsi="Times New Roman" w:cs="Times New Roman"/>
-          <w:sz w:val="24"/>
-          <w:szCs w:val="24"/>
-        </w:rPr>
-      </w:pPr>
-      <w:r>
-        <w:rPr>
-          <w:rFonts w:ascii="Times New Roman" w:hAnsi="Times New Roman" w:cs="Times New Roman"/>
-          <w:sz w:val="24"/>
-          <w:szCs w:val="24"/>
-        </w:rPr>
-        <w:t>Previously, 1% was used however, it was found that the bushes would take over the map very quickly with most of the map being filled in less than 10 turns. A 0.1% chance ensures that bushes still grow but not so rapidly that it clutters the whole display. This can mean though, that it is harder to find fruit.</w:t>
-      </w:r>
-    </w:p>
-    <w:p>
-      <w:pPr>
-        <w:pStyle w:val="ListParagraph"/>
-        <w:numPr>
-          <w:ilvl w:val="0"/>
-          <w:numId w:val="1"/>
-        </w:numPr>
-        <w:rPr>
-          <w:rFonts w:ascii="Times New Roman" w:hAnsi="Times New Roman" w:cs="Times New Roman"/>
-          <w:sz w:val="24"/>
-          <w:szCs w:val="24"/>
-        </w:rPr>
-      </w:pPr>
-      <w:r>
-        <w:rPr>
-          <w:rFonts w:ascii="Times New Roman" w:hAnsi="Times New Roman" w:cs="Times New Roman"/>
-          <w:sz w:val="24"/>
-          <w:szCs w:val="24"/>
-        </w:rPr>
-        <w:t>Made new GameStart class (removed World)</w:t>
+        <w:t xml:space="preserve">Made new </w:t>
+      </w:r>
+      <w:proofErr w:type="spellStart"/>
+      <w:r>
+        <w:rPr>
+          <w:rFonts w:ascii="Times New Roman" w:hAnsi="Times New Roman" w:cs="Times New Roman"/>
+          <w:sz w:val="24"/>
+          <w:szCs w:val="24"/>
+        </w:rPr>
+        <w:t>GameStart</w:t>
+      </w:r>
+      <w:proofErr w:type="spellEnd"/>
+      <w:r>
+        <w:rPr>
+          <w:rFonts w:ascii="Times New Roman" w:hAnsi="Times New Roman" w:cs="Times New Roman"/>
+          <w:sz w:val="24"/>
+          <w:szCs w:val="24"/>
+        </w:rPr>
+        <w:t xml:space="preserve"> class (removed World)</w:t>
+      </w:r>
+    </w:p>
+    <w:p>
+      <w:pPr>
+        <w:rPr>
+          <w:rFonts w:ascii="Times New Roman" w:hAnsi="Times New Roman" w:cs="Times New Roman"/>
+          <w:sz w:val="24"/>
+          <w:szCs w:val="24"/>
+        </w:rPr>
+      </w:pPr>
+      <w:r>
+        <w:rPr>
+          <w:rFonts w:ascii="Times New Roman" w:hAnsi="Times New Roman" w:cs="Times New Roman"/>
+          <w:sz w:val="24"/>
+          <w:szCs w:val="24"/>
+        </w:rPr>
+        <w:t xml:space="preserve">The </w:t>
+      </w:r>
+      <w:proofErr w:type="gramStart"/>
+      <w:r>
+        <w:rPr>
+          <w:rFonts w:ascii="Times New Roman" w:hAnsi="Times New Roman" w:cs="Times New Roman"/>
+          <w:sz w:val="24"/>
+          <w:szCs w:val="24"/>
+        </w:rPr>
+        <w:t>old World</w:t>
+      </w:r>
+      <w:proofErr w:type="gramEnd"/>
+      <w:r>
+        <w:rPr>
+          <w:rFonts w:ascii="Times New Roman" w:hAnsi="Times New Roman" w:cs="Times New Roman"/>
+          <w:sz w:val="24"/>
+          <w:szCs w:val="24"/>
+        </w:rPr>
+        <w:t xml:space="preserve"> class is no longer called by Application. The reason for this is that it did not have the functionality</w:t>
+      </w:r>
+      <w:r>
+        <w:rPr>
+          <w:rFonts w:ascii="Times New Roman" w:hAnsi="Times New Roman" w:cs="Times New Roman"/>
+          <w:sz w:val="24"/>
+          <w:szCs w:val="24"/>
+        </w:rPr>
+        <w:t xml:space="preserve"> required for a more sophisticated game driver such as being able to count the number of turns and end the run function when a certain number of turns was reached. It was decided that a whole new class would be better as many of </w:t>
+      </w:r>
+      <w:r>
+        <w:rPr>
+          <w:rFonts w:ascii="Times New Roman" w:hAnsi="Times New Roman" w:cs="Times New Roman"/>
+          <w:sz w:val="24"/>
+          <w:szCs w:val="24"/>
+        </w:rPr>
+        <w:t xml:space="preserve">methods would have to be rewritten to account for the new functionality. Some of the code was copied but any methods that were not needed such as </w:t>
+      </w:r>
+      <w:proofErr w:type="spellStart"/>
+      <w:r>
+        <w:rPr>
+          <w:rFonts w:ascii="Times New Roman" w:hAnsi="Times New Roman" w:cs="Times New Roman"/>
+          <w:sz w:val="24"/>
+          <w:szCs w:val="24"/>
+        </w:rPr>
+        <w:t>endGameMessage</w:t>
+      </w:r>
+      <w:proofErr w:type="spellEnd"/>
+      <w:r>
+        <w:rPr>
+          <w:rFonts w:ascii="Times New Roman" w:hAnsi="Times New Roman" w:cs="Times New Roman"/>
+          <w:sz w:val="24"/>
+          <w:szCs w:val="24"/>
+        </w:rPr>
+        <w:t xml:space="preserve"> were removed. This means that the World class is now taking up space for no reason anymore however this did not outweigh making the added functionality much easier to code up and much easier to understand.</w:t>
       </w:r>
     </w:p>
     <w:sectPr>

</xml_diff>